<commit_message>
Rewrite complete, adds dynamic tutorial system (which just misses most of the tutorials for now)
</commit_message>
<xml_diff>
--- a/non_game/[Idea] Rolling in the Sheepe.docx
+++ b/non_game/[Idea] Rolling in the Sheepe.docx
@@ -9,14 +9,12 @@
       <w:r>
         <w:t xml:space="preserve">Rolling in the </w:t>
       </w:r>
-      <w:proofErr w:type="spellStart"/>
       <w:r>
         <w:t>S</w:t>
       </w:r>
       <w:r>
         <w:t>heepe</w:t>
       </w:r>
-      <w:proofErr w:type="spellEnd"/>
     </w:p>
     <w:p>
       <w:pPr>
@@ -468,7 +466,6 @@
           <w:lang w:val="en-US"/>
         </w:rPr>
       </w:pPr>
-      <w:proofErr w:type="spellStart"/>
       <w:r>
         <w:rPr>
           <w:b/>
@@ -477,7 +474,6 @@
         </w:rPr>
         <w:t>CoinLock</w:t>
       </w:r>
-      <w:proofErr w:type="spellEnd"/>
       <w:r>
         <w:rPr>
           <w:b/>
@@ -881,25 +877,7 @@
           <w:bCs/>
           <w:lang w:val="en-US"/>
         </w:rPr>
-        <w:t xml:space="preserve">(Speed reset? </w:t>
-      </w:r>
-      <w:proofErr w:type="spellStart"/>
-      <w:r>
-        <w:rPr>
-          <w:b/>
-          <w:bCs/>
-          <w:lang w:val="en-US"/>
-        </w:rPr>
-        <w:t>Slowmo</w:t>
-      </w:r>
-      <w:proofErr w:type="spellEnd"/>
-      <w:r>
-        <w:rPr>
-          <w:b/>
-          <w:bCs/>
-          <w:lang w:val="en-US"/>
-        </w:rPr>
-        <w:t>?)</w:t>
+        <w:t>(Speed reset? Slowmo?)</w:t>
       </w:r>
     </w:p>
     <w:p>
@@ -1040,23 +1018,13 @@
           <w:lang w:val="en-US"/>
         </w:rPr>
       </w:pPr>
-      <w:proofErr w:type="spellStart"/>
-      <w:r>
-        <w:rPr>
-          <w:b/>
-          <w:bCs/>
-          <w:lang w:val="en-US"/>
-        </w:rPr>
-        <w:t>BodyLimit</w:t>
-      </w:r>
-      <w:proofErr w:type="spellEnd"/>
-      <w:r>
-        <w:rPr>
-          <w:b/>
-          <w:bCs/>
-          <w:lang w:val="en-US"/>
-        </w:rPr>
-        <w:t xml:space="preserve"> =&gt;</w:t>
+      <w:r>
+        <w:rPr>
+          <w:b/>
+          <w:bCs/>
+          <w:lang w:val="en-US"/>
+        </w:rPr>
+        <w:t>BodyLimit =&gt;</w:t>
       </w:r>
       <w:r>
         <w:rPr>
@@ -1106,11 +1074,9 @@
       <w:pPr>
         <w:pStyle w:val="Heading3"/>
       </w:pPr>
-      <w:proofErr w:type="spellStart"/>
       <w:r>
         <w:t>Coins</w:t>
       </w:r>
-      <w:proofErr w:type="spellEnd"/>
     </w:p>
     <w:p>
       <w:pPr>
@@ -1181,23 +1147,13 @@
           <w:lang w:val="en-US"/>
         </w:rPr>
       </w:pPr>
-      <w:proofErr w:type="spellStart"/>
-      <w:r>
-        <w:rPr>
-          <w:b/>
-          <w:bCs/>
-          <w:lang w:val="en-US"/>
-        </w:rPr>
-        <w:t>Halver</w:t>
-      </w:r>
-      <w:proofErr w:type="spellEnd"/>
-      <w:r>
-        <w:rPr>
-          <w:b/>
-          <w:bCs/>
-          <w:lang w:val="en-US"/>
-        </w:rPr>
-        <w:t>:</w:t>
+      <w:r>
+        <w:rPr>
+          <w:b/>
+          <w:bCs/>
+          <w:lang w:val="en-US"/>
+        </w:rPr>
+        <w:t>Halver:</w:t>
       </w:r>
       <w:r>
         <w:rPr>
@@ -1278,14 +1234,12 @@
           <w:lang w:val="en-US"/>
         </w:rPr>
       </w:pPr>
-      <w:proofErr w:type="spellStart"/>
       <w:r>
         <w:rPr>
           <w:lang w:val="en-US"/>
         </w:rPr>
         <w:t>Misc</w:t>
       </w:r>
-      <w:proofErr w:type="spellEnd"/>
     </w:p>
     <w:p>
       <w:pPr>
@@ -1492,38 +1446,24 @@
     </w:p>
     <w:p>
       <w:pPr>
-        <w:pStyle w:val="ListParagraph"/>
-        <w:numPr>
-          <w:ilvl w:val="0"/>
-          <w:numId w:val="2"/>
-        </w:numPr>
-        <w:rPr>
-          <w:lang w:val="en-US"/>
-        </w:rPr>
-      </w:pPr>
-      <w:r>
-        <w:rPr>
-          <w:b/>
-          <w:bCs/>
-          <w:strike/>
+        <w:pStyle w:val="Heading3"/>
+        <w:rPr>
+          <w:lang w:val="en-US"/>
+        </w:rPr>
+      </w:pPr>
+      <w:r>
+        <w:rPr>
           <w:lang w:val="en-US"/>
         </w:rPr>
         <w:t>Coin</w:t>
       </w:r>
-      <w:r>
-        <w:rPr>
-          <w:b/>
-          <w:bCs/>
-          <w:lang w:val="en-US"/>
-        </w:rPr>
-        <w:t>:</w:t>
-      </w:r>
-      <w:r>
-        <w:rPr>
-          <w:lang w:val="en-US"/>
-        </w:rPr>
-        <w:t xml:space="preserve"> </w:t>
-      </w:r>
+    </w:p>
+    <w:p>
+      <w:pPr>
+        <w:rPr>
+          <w:lang w:val="en-US"/>
+        </w:rPr>
+      </w:pPr>
       <w:r>
         <w:rPr>
           <w:lang w:val="en-US"/>
@@ -1545,33 +1485,24 @@
     </w:p>
     <w:p>
       <w:pPr>
-        <w:pStyle w:val="ListParagraph"/>
-        <w:numPr>
-          <w:ilvl w:val="1"/>
-          <w:numId w:val="2"/>
-        </w:numPr>
-        <w:rPr>
-          <w:lang w:val="en-US"/>
-        </w:rPr>
-      </w:pPr>
-      <w:proofErr w:type="spellStart"/>
-      <w:r>
-        <w:rPr>
-          <w:b/>
-          <w:bCs/>
-          <w:strike/>
-          <w:lang w:val="en-US"/>
-        </w:rPr>
-        <w:t>CoinShop</w:t>
-      </w:r>
-      <w:proofErr w:type="spellEnd"/>
-      <w:r>
-        <w:rPr>
-          <w:b/>
-          <w:bCs/>
-          <w:lang w:val="en-US"/>
-        </w:rPr>
-        <w:t>.</w:t>
+        <w:rPr>
+          <w:lang w:val="en-US"/>
+        </w:rPr>
+      </w:pPr>
+    </w:p>
+    <w:p>
+      <w:pPr>
+        <w:rPr>
+          <w:lang w:val="en-US"/>
+        </w:rPr>
+      </w:pPr>
+      <w:r>
+        <w:rPr>
+          <w:b/>
+          <w:bCs/>
+          <w:lang w:val="en-US"/>
+        </w:rPr>
+        <w:t>Shop (variation):</w:t>
       </w:r>
       <w:r>
         <w:rPr>
@@ -1614,32 +1545,31 @@
     </w:p>
     <w:p>
       <w:pPr>
-        <w:pStyle w:val="ListParagraph"/>
-        <w:numPr>
-          <w:ilvl w:val="0"/>
-          <w:numId w:val="2"/>
-        </w:numPr>
-        <w:rPr>
-          <w:lang w:val="en-US"/>
-        </w:rPr>
-      </w:pPr>
-      <w:r>
-        <w:rPr>
-          <w:b/>
-          <w:bCs/>
-          <w:strike/>
+        <w:rPr>
+          <w:lang w:val="en-US"/>
+        </w:rPr>
+      </w:pPr>
+    </w:p>
+    <w:p>
+      <w:pPr>
+        <w:pStyle w:val="Heading3"/>
+        <w:rPr>
+          <w:lang w:val="en-US"/>
+        </w:rPr>
+      </w:pPr>
+      <w:r>
+        <w:rPr>
           <w:lang w:val="en-US"/>
         </w:rPr>
         <w:t>Teleporter</w:t>
       </w:r>
-      <w:r>
-        <w:rPr>
-          <w:b/>
-          <w:bCs/>
-          <w:lang w:val="en-US"/>
-        </w:rPr>
-        <w:t xml:space="preserve">. </w:t>
-      </w:r>
+    </w:p>
+    <w:p>
+      <w:pPr>
+        <w:rPr>
+          <w:lang w:val="en-US"/>
+        </w:rPr>
+      </w:pPr>
       <w:r>
         <w:rPr>
           <w:lang w:val="en-US"/>
@@ -1663,32 +1593,31 @@
     </w:p>
     <w:p>
       <w:pPr>
-        <w:pStyle w:val="ListParagraph"/>
-        <w:numPr>
-          <w:ilvl w:val="0"/>
-          <w:numId w:val="2"/>
-        </w:numPr>
-        <w:rPr>
-          <w:lang w:val="en-US"/>
-        </w:rPr>
-      </w:pPr>
-      <w:r>
-        <w:rPr>
-          <w:b/>
-          <w:bCs/>
-          <w:strike/>
-          <w:lang w:val="en-US"/>
-        </w:rPr>
-        <w:t>Mass.</w:t>
-      </w:r>
-      <w:r>
-        <w:rPr>
-          <w:b/>
-          <w:bCs/>
-          <w:lang w:val="en-US"/>
-        </w:rPr>
-        <w:t xml:space="preserve"> </w:t>
-      </w:r>
+        <w:rPr>
+          <w:lang w:val="en-US"/>
+        </w:rPr>
+      </w:pPr>
+    </w:p>
+    <w:p>
+      <w:pPr>
+        <w:pStyle w:val="Heading3"/>
+        <w:rPr>
+          <w:lang w:val="en-US"/>
+        </w:rPr>
+      </w:pPr>
+      <w:r>
+        <w:rPr>
+          <w:lang w:val="en-US"/>
+        </w:rPr>
+        <w:t>Mass</w:t>
+      </w:r>
+    </w:p>
+    <w:p>
+      <w:pPr>
+        <w:rPr>
+          <w:lang w:val="en-US"/>
+        </w:rPr>
+      </w:pPr>
       <w:r>
         <w:rPr>
           <w:lang w:val="en-US"/>
@@ -1712,82 +1641,61 @@
     </w:p>
     <w:p>
       <w:pPr>
-        <w:pStyle w:val="ListParagraph"/>
-        <w:numPr>
-          <w:ilvl w:val="0"/>
-          <w:numId w:val="2"/>
-        </w:numPr>
-        <w:rPr>
-          <w:lang w:val="en-US"/>
-        </w:rPr>
-      </w:pPr>
-      <w:r>
+        <w:rPr>
+          <w:lang w:val="en-US"/>
+        </w:rPr>
+      </w:pPr>
+    </w:p>
+    <w:p>
+      <w:pPr>
+        <w:pStyle w:val="Heading3"/>
+        <w:rPr>
+          <w:lang w:val="en-US"/>
+        </w:rPr>
+      </w:pPr>
+      <w:r>
+        <w:rPr>
+          <w:lang w:val="en-US"/>
+        </w:rPr>
+        <w:t>Sacrifice</w:t>
+      </w:r>
+    </w:p>
+    <w:p>
+      <w:pPr>
+        <w:rPr>
+          <w:lang w:val="en-US"/>
+        </w:rPr>
+      </w:pPr>
+      <w:r>
+        <w:rPr>
+          <w:lang w:val="en-US"/>
+        </w:rPr>
+        <w:t>Someone must slice themselves to open the door. (This room must have a laser/spikes.)</w:t>
+      </w:r>
+    </w:p>
+    <w:p>
+      <w:pPr>
         <w:rPr>
           <w:b/>
           <w:bCs/>
           <w:strike/>
           <w:lang w:val="en-US"/>
         </w:rPr>
-        <w:t>Sacrifice</w:t>
-      </w:r>
-      <w:r>
-        <w:rPr>
-          <w:b/>
-          <w:bCs/>
-          <w:lang w:val="en-US"/>
-        </w:rPr>
-        <w:t>.</w:t>
-      </w:r>
-      <w:r>
-        <w:rPr>
-          <w:lang w:val="en-US"/>
-        </w:rPr>
-        <w:t xml:space="preserve"> Someone must slice themselves to open the door. (This room must have a </w:t>
-      </w:r>
-      <w:proofErr w:type="gramStart"/>
-      <w:r>
-        <w:rPr>
-          <w:lang w:val="en-US"/>
-        </w:rPr>
-        <w:t>laser/spikes</w:t>
-      </w:r>
-      <w:proofErr w:type="gramEnd"/>
-      <w:r>
-        <w:rPr>
-          <w:lang w:val="en-US"/>
-        </w:rPr>
-        <w:t>.)</w:t>
-      </w:r>
-    </w:p>
-    <w:p>
-      <w:pPr>
-        <w:pStyle w:val="ListParagraph"/>
-        <w:numPr>
-          <w:ilvl w:val="1"/>
-          <w:numId w:val="2"/>
-        </w:numPr>
-        <w:rPr>
-          <w:lang w:val="en-US"/>
-        </w:rPr>
-      </w:pPr>
-      <w:proofErr w:type="spellStart"/>
-      <w:r>
-        <w:rPr>
-          <w:b/>
-          <w:bCs/>
-          <w:strike/>
-          <w:lang w:val="en-US"/>
-        </w:rPr>
-        <w:t>SacrificeCoin</w:t>
-      </w:r>
-      <w:proofErr w:type="spellEnd"/>
-      <w:r>
-        <w:rPr>
-          <w:b/>
-          <w:bCs/>
-          <w:lang w:val="en-US"/>
-        </w:rPr>
-        <w:t>.</w:t>
+      </w:pPr>
+    </w:p>
+    <w:p>
+      <w:pPr>
+        <w:rPr>
+          <w:lang w:val="en-US"/>
+        </w:rPr>
+      </w:pPr>
+      <w:r>
+        <w:rPr>
+          <w:b/>
+          <w:bCs/>
+          <w:lang w:val="en-US"/>
+        </w:rPr>
+        <w:t>Coin (variation):</w:t>
       </w:r>
       <w:r>
         <w:rPr>
@@ -1798,66 +1706,71 @@
     </w:p>
     <w:p>
       <w:pPr>
-        <w:pStyle w:val="ListParagraph"/>
-        <w:numPr>
-          <w:ilvl w:val="0"/>
-          <w:numId w:val="2"/>
-        </w:numPr>
-        <w:rPr>
-          <w:lang w:val="en-US"/>
-        </w:rPr>
-      </w:pPr>
-      <w:r>
-        <w:rPr>
-          <w:b/>
-          <w:bCs/>
-          <w:strike/>
+        <w:rPr>
+          <w:lang w:val="en-US"/>
+        </w:rPr>
+      </w:pPr>
+    </w:p>
+    <w:p>
+      <w:pPr>
+        <w:pStyle w:val="Heading3"/>
+        <w:rPr>
+          <w:lang w:val="en-US"/>
+        </w:rPr>
+      </w:pPr>
+      <w:r>
+        <w:rPr>
           <w:lang w:val="en-US"/>
         </w:rPr>
         <w:t>Buttons</w:t>
       </w:r>
-      <w:r>
-        <w:rPr>
-          <w:b/>
-          <w:bCs/>
-          <w:lang w:val="en-US"/>
-        </w:rPr>
-        <w:t>.</w:t>
-      </w:r>
-      <w:r>
-        <w:rPr>
-          <w:lang w:val="en-US"/>
-        </w:rPr>
-        <w:t xml:space="preserve"> Buttons appear. Press X of them to unlock.</w:t>
-      </w:r>
-    </w:p>
-    <w:p>
-      <w:pPr>
-        <w:pStyle w:val="ListParagraph"/>
-        <w:numPr>
-          <w:ilvl w:val="1"/>
-          <w:numId w:val="2"/>
-        </w:numPr>
-        <w:rPr>
-          <w:lang w:val="en-US"/>
-        </w:rPr>
-      </w:pPr>
-      <w:proofErr w:type="spellStart"/>
-      <w:r>
-        <w:rPr>
-          <w:b/>
-          <w:bCs/>
-          <w:strike/>
-          <w:lang w:val="en-US"/>
-        </w:rPr>
-        <w:t>ButtonTimed</w:t>
-      </w:r>
-      <w:proofErr w:type="spellEnd"/>
-      <w:r>
-        <w:rPr>
-          <w:b/>
-          <w:bCs/>
-          <w:strike/>
+    </w:p>
+    <w:p>
+      <w:pPr>
+        <w:rPr>
+          <w:lang w:val="en-US"/>
+        </w:rPr>
+      </w:pPr>
+      <w:r>
+        <w:rPr>
+          <w:lang w:val="en-US"/>
+        </w:rPr>
+        <w:t>Buttons appear. Press X of them to unlock.</w:t>
+      </w:r>
+    </w:p>
+    <w:p>
+      <w:pPr>
+        <w:rPr>
+          <w:lang w:val="en-US"/>
+        </w:rPr>
+      </w:pPr>
+    </w:p>
+    <w:p>
+      <w:pPr>
+        <w:rPr>
+          <w:lang w:val="en-US"/>
+        </w:rPr>
+      </w:pPr>
+      <w:r>
+        <w:rPr>
+          <w:b/>
+          <w:bCs/>
+          <w:lang w:val="en-US"/>
+        </w:rPr>
+        <w:t>Timed</w:t>
+      </w:r>
+      <w:r>
+        <w:rPr>
+          <w:b/>
+          <w:bCs/>
+          <w:lang w:val="en-US"/>
+        </w:rPr>
+        <w:t xml:space="preserve"> (variation)</w:t>
+      </w:r>
+      <w:r>
+        <w:rPr>
+          <w:b/>
+          <w:bCs/>
           <w:lang w:val="en-US"/>
         </w:rPr>
         <w:t>:</w:t>
@@ -1899,34 +1812,27 @@
     </w:p>
     <w:p>
       <w:pPr>
-        <w:pStyle w:val="ListParagraph"/>
-        <w:numPr>
-          <w:ilvl w:val="1"/>
-          <w:numId w:val="2"/>
-        </w:numPr>
-        <w:rPr>
-          <w:lang w:val="en-US"/>
-        </w:rPr>
-      </w:pPr>
-      <w:proofErr w:type="spellStart"/>
-      <w:r>
         <w:rPr>
           <w:b/>
           <w:bCs/>
           <w:strike/>
           <w:lang w:val="en-US"/>
         </w:rPr>
-        <w:t>ButtonOrder</w:t>
-      </w:r>
-      <w:proofErr w:type="spellEnd"/>
-      <w:r>
-        <w:rPr>
-          <w:b/>
-          <w:bCs/>
-          <w:strike/>
-          <w:lang w:val="en-US"/>
-        </w:rPr>
-        <w:t>.</w:t>
+      </w:pPr>
+    </w:p>
+    <w:p>
+      <w:pPr>
+        <w:rPr>
+          <w:lang w:val="en-US"/>
+        </w:rPr>
+      </w:pPr>
+      <w:r>
+        <w:rPr>
+          <w:b/>
+          <w:bCs/>
+          <w:lang w:val="en-US"/>
+        </w:rPr>
+        <w:t>Order (variation):</w:t>
       </w:r>
       <w:r>
         <w:rPr>
@@ -1965,34 +1871,35 @@
     </w:p>
     <w:p>
       <w:pPr>
-        <w:pStyle w:val="ListParagraph"/>
-        <w:numPr>
-          <w:ilvl w:val="1"/>
-          <w:numId w:val="2"/>
-        </w:numPr>
-        <w:rPr>
-          <w:lang w:val="en-US"/>
-        </w:rPr>
-      </w:pPr>
-      <w:proofErr w:type="spellStart"/>
-      <w:r>
         <w:rPr>
           <w:b/>
           <w:bCs/>
           <w:strike/>
           <w:lang w:val="en-US"/>
         </w:rPr>
-        <w:t>ButtonSimultaneous</w:t>
-      </w:r>
-      <w:proofErr w:type="spellEnd"/>
-      <w:r>
-        <w:rPr>
-          <w:b/>
-          <w:bCs/>
-          <w:strike/>
-          <w:lang w:val="en-US"/>
-        </w:rPr>
-        <w:t>.</w:t>
+      </w:pPr>
+    </w:p>
+    <w:p>
+      <w:pPr>
+        <w:rPr>
+          <w:lang w:val="en-US"/>
+        </w:rPr>
+      </w:pPr>
+      <w:r>
+        <w:rPr>
+          <w:b/>
+          <w:bCs/>
+          <w:lang w:val="en-US"/>
+        </w:rPr>
+        <w:t>Simultaneous</w:t>
+      </w:r>
+      <w:r>
+        <w:rPr>
+          <w:b/>
+          <w:bCs/>
+          <w:lang w:val="en-US"/>
+        </w:rPr>
+        <w:t xml:space="preserve"> (variation):</w:t>
       </w:r>
       <w:r>
         <w:rPr>
@@ -2017,56 +1924,66 @@
     </w:p>
     <w:p>
       <w:pPr>
-        <w:pStyle w:val="ListParagraph"/>
-        <w:numPr>
-          <w:ilvl w:val="0"/>
-          <w:numId w:val="2"/>
-        </w:numPr>
-        <w:rPr>
-          <w:lang w:val="en-US"/>
-        </w:rPr>
-      </w:pPr>
-      <w:r>
-        <w:rPr>
-          <w:b/>
-          <w:bCs/>
-          <w:lang w:val="en-US"/>
-        </w:rPr>
-        <w:t>Painter</w:t>
-      </w:r>
-      <w:r>
-        <w:rPr>
-          <w:b/>
-          <w:bCs/>
-          <w:lang w:val="en-US"/>
-        </w:rPr>
-        <w:t>.</w:t>
-      </w:r>
-      <w:r>
-        <w:rPr>
-          <w:lang w:val="en-US"/>
-        </w:rPr>
-        <w:t xml:space="preserve"> Paint 100% (roughly) of the area by moving across it.</w:t>
-      </w:r>
-    </w:p>
-    <w:p>
-      <w:pPr>
-        <w:pStyle w:val="ListParagraph"/>
-        <w:numPr>
-          <w:ilvl w:val="1"/>
-          <w:numId w:val="2"/>
-        </w:numPr>
-        <w:rPr>
-          <w:lang w:val="en-US"/>
-        </w:rPr>
-      </w:pPr>
-      <w:r>
-        <w:rPr>
-          <w:b/>
-          <w:bCs/>
-          <w:lang w:val="en-US"/>
-        </w:rPr>
-        <w:t>Holes.</w:t>
+        <w:rPr>
+          <w:lang w:val="en-US"/>
+        </w:rPr>
+      </w:pPr>
+    </w:p>
+    <w:p>
+      <w:pPr>
+        <w:pStyle w:val="Heading3"/>
+        <w:rPr>
+          <w:lang w:val="en-US"/>
+        </w:rPr>
+      </w:pPr>
+      <w:r>
+        <w:rPr>
+          <w:lang w:val="en-US"/>
+        </w:rPr>
+        <w:t>Painter (TO DO)</w:t>
+      </w:r>
+    </w:p>
+    <w:p>
+      <w:pPr>
+        <w:rPr>
+          <w:lang w:val="en-US"/>
+        </w:rPr>
+      </w:pPr>
+      <w:r>
+        <w:rPr>
+          <w:lang w:val="en-US"/>
+        </w:rPr>
+        <w:t>Paint 100% (roughly) of the area by moving across it.</w:t>
+      </w:r>
+    </w:p>
+    <w:p>
+      <w:pPr>
+        <w:rPr>
+          <w:lang w:val="en-US"/>
+        </w:rPr>
+      </w:pPr>
+    </w:p>
+    <w:p>
+      <w:pPr>
+        <w:rPr>
+          <w:lang w:val="en-US"/>
+        </w:rPr>
+      </w:pPr>
+      <w:r>
+        <w:rPr>
+          <w:b/>
+          <w:bCs/>
+          <w:lang w:val="en-US"/>
+        </w:rPr>
+        <w:t>Holes</w:t>
+      </w:r>
+      <w:r>
+        <w:rPr>
+          <w:b/>
+          <w:bCs/>
+          <w:lang w:val="en-US"/>
+        </w:rPr>
+        <w:t xml:space="preserve"> (variation):</w:t>
       </w:r>
       <w:r>
         <w:rPr>
@@ -2080,32 +1997,115 @@
           <w:iCs/>
           <w:lang w:val="en-US"/>
         </w:rPr>
-        <w:t xml:space="preserve">yes, this would require another mask like the general </w:t>
-      </w:r>
-      <w:proofErr w:type="spellStart"/>
+        <w:t>yes, this would require another mask like the general tilemap one</w:t>
+      </w:r>
+    </w:p>
+    <w:p>
+      <w:pPr>
+        <w:pStyle w:val="ListParagraph"/>
+        <w:numPr>
+          <w:ilvl w:val="0"/>
+          <w:numId w:val="2"/>
+        </w:numPr>
+        <w:rPr>
+          <w:lang w:val="en-US"/>
+        </w:rPr>
+      </w:pPr>
+      <w:r>
+        <w:rPr>
+          <w:lang w:val="en-US"/>
+        </w:rPr>
+        <w:lastRenderedPageBreak/>
+        <w:t>How? Instantiate module. Create an image at a certain resolution + a 2D array of the same size.</w:t>
+      </w:r>
+    </w:p>
+    <w:p>
+      <w:pPr>
+        <w:pStyle w:val="ListParagraph"/>
+        <w:numPr>
+          <w:ilvl w:val="0"/>
+          <w:numId w:val="2"/>
+        </w:numPr>
+        <w:rPr>
+          <w:lang w:val="en-US"/>
+        </w:rPr>
+      </w:pPr>
+      <w:r>
+        <w:rPr>
+          <w:lang w:val="en-US"/>
+        </w:rPr>
+        <w:t>Lower resolution for performance</w:t>
+      </w:r>
+    </w:p>
+    <w:p>
+      <w:pPr>
+        <w:pStyle w:val="ListParagraph"/>
+        <w:numPr>
+          <w:ilvl w:val="0"/>
+          <w:numId w:val="2"/>
+        </w:numPr>
+        <w:rPr>
+          <w:lang w:val="en-US"/>
+        </w:rPr>
+      </w:pPr>
+      <w:r>
+        <w:rPr>
+          <w:lang w:val="en-US"/>
+        </w:rPr>
+        <w:t xml:space="preserve">Whenever someone is inside this room, we </w:t>
+      </w:r>
       <w:r>
         <w:rPr>
           <w:i/>
           <w:iCs/>
           <w:lang w:val="en-US"/>
         </w:rPr>
-        <w:t>tilemap</w:t>
-      </w:r>
-      <w:proofErr w:type="spellEnd"/>
+        <w:t>paint</w:t>
+      </w:r>
+      <w:r>
+        <w:rPr>
+          <w:lang w:val="en-US"/>
+        </w:rPr>
+        <w:t xml:space="preserve"> their current position to the sprite. (Converting to local space, then multiplying by resolution.)</w:t>
+      </w:r>
+    </w:p>
+    <w:p>
+      <w:pPr>
+        <w:pStyle w:val="ListParagraph"/>
+        <w:numPr>
+          <w:ilvl w:val="0"/>
+          <w:numId w:val="2"/>
+        </w:numPr>
+        <w:rPr>
+          <w:lang w:val="en-US"/>
+        </w:rPr>
+      </w:pPr>
+      <w:r>
+        <w:rPr>
+          <w:lang w:val="en-US"/>
+        </w:rPr>
+        <w:t xml:space="preserve">We </w:t>
+      </w:r>
       <w:r>
         <w:rPr>
           <w:i/>
           <w:iCs/>
           <w:lang w:val="en-US"/>
         </w:rPr>
-        <w:t xml:space="preserve"> one</w:t>
-      </w:r>
-    </w:p>
-    <w:p>
-      <w:pPr>
-        <w:pStyle w:val="ListParagraph"/>
-        <w:numPr>
-          <w:ilvl w:val="1"/>
+        <w:t>also</w:t>
+      </w:r>
+      <w:r>
+        <w:rPr>
+          <w:lang w:val="en-US"/>
+        </w:rPr>
+        <w:t xml:space="preserve"> save it in the array. If the pixel was previously unpainted, we do “pixels_painted + 1”</w:t>
+      </w:r>
+    </w:p>
+    <w:p>
+      <w:pPr>
+        <w:pStyle w:val="ListParagraph"/>
+        <w:numPr>
+          <w:ilvl w:val="0"/>
           <w:numId w:val="2"/>
         </w:numPr>
         <w:rPr>
@@ -2114,24 +2114,16 @@
       </w:pPr>
       <w:r>
         <w:rPr>
-          <w:b/>
-          <w:bCs/>
-          <w:lang w:val="en-US"/>
-        </w:rPr>
-        <w:t xml:space="preserve">Painting. </w:t>
-      </w:r>
-      <w:r>
-        <w:rPr>
-          <w:lang w:val="en-US"/>
-        </w:rPr>
-        <w:t>Same as holes, but now you just need to paint 99% of the whole lock.</w:t>
-      </w:r>
-    </w:p>
-    <w:p>
-      <w:pPr>
-        <w:pStyle w:val="ListParagraph"/>
-        <w:numPr>
-          <w:ilvl w:val="2"/>
+          <w:lang w:val="en-US"/>
+        </w:rPr>
+        <w:t>If ~95% is painted, we count it as a full paint.</w:t>
+      </w:r>
+    </w:p>
+    <w:p>
+      <w:pPr>
+        <w:pStyle w:val="ListParagraph"/>
+        <w:numPr>
+          <w:ilvl w:val="0"/>
           <w:numId w:val="2"/>
         </w:numPr>
         <w:rPr>
@@ -2142,43 +2134,7 @@
         <w:rPr>
           <w:lang w:val="en-US"/>
         </w:rPr>
-        <w:t>How? Instantiate module. Create an image at a certain resolution + a 2D array of the same size.</w:t>
-      </w:r>
-    </w:p>
-    <w:p>
-      <w:pPr>
-        <w:pStyle w:val="ListParagraph"/>
-        <w:numPr>
-          <w:ilvl w:val="2"/>
-          <w:numId w:val="2"/>
-        </w:numPr>
-        <w:rPr>
-          <w:lang w:val="en-US"/>
-        </w:rPr>
-      </w:pPr>
-      <w:r>
-        <w:rPr>
-          <w:lang w:val="en-US"/>
-        </w:rPr>
-        <w:t>Lower resolution for performance</w:t>
-      </w:r>
-    </w:p>
-    <w:p>
-      <w:pPr>
-        <w:pStyle w:val="ListParagraph"/>
-        <w:numPr>
-          <w:ilvl w:val="2"/>
-          <w:numId w:val="2"/>
-        </w:numPr>
-        <w:rPr>
-          <w:lang w:val="en-US"/>
-        </w:rPr>
-      </w:pPr>
-      <w:r>
-        <w:rPr>
-          <w:lang w:val="en-US"/>
-        </w:rPr>
-        <w:t xml:space="preserve">Whenever someone is inside this room, we </w:t>
+        <w:t xml:space="preserve">(How to do </w:t>
       </w:r>
       <w:r>
         <w:rPr>
@@ -2186,20 +2142,20 @@
           <w:iCs/>
           <w:lang w:val="en-US"/>
         </w:rPr>
-        <w:t>paint</w:t>
-      </w:r>
-      <w:r>
-        <w:rPr>
-          <w:lang w:val="en-US"/>
-        </w:rPr>
-        <w:t xml:space="preserve"> their current position to the sprite. (Converting to local space, then multiplying by resolution.)</w:t>
-      </w:r>
-    </w:p>
-    <w:p>
-      <w:pPr>
-        <w:pStyle w:val="ListParagraph"/>
-        <w:numPr>
-          <w:ilvl w:val="2"/>
+        <w:t>holes</w:t>
+      </w:r>
+      <w:r>
+        <w:rPr>
+          <w:lang w:val="en-US"/>
+        </w:rPr>
+        <w:t>?</w:t>
+      </w:r>
+    </w:p>
+    <w:p>
+      <w:pPr>
+        <w:pStyle w:val="ListParagraph"/>
+        <w:numPr>
+          <w:ilvl w:val="0"/>
           <w:numId w:val="2"/>
         </w:numPr>
         <w:rPr>
@@ -2208,9 +2164,17 @@
       </w:pPr>
       <w:r>
         <w:rPr>
-          <w:lang w:val="en-US"/>
-        </w:rPr>
-        <w:t xml:space="preserve">We </w:t>
+          <w:b/>
+          <w:bCs/>
+          <w:lang w:val="en-US"/>
+        </w:rPr>
+        <w:t>Remark:</w:t>
+      </w:r>
+      <w:r>
+        <w:rPr>
+          <w:lang w:val="en-US"/>
+        </w:rPr>
+        <w:t xml:space="preserve"> this means it cannot really show the </w:t>
       </w:r>
       <w:r>
         <w:rPr>
@@ -2218,63 +2182,13 @@
           <w:iCs/>
           <w:lang w:val="en-US"/>
         </w:rPr>
-        <w:t>also</w:t>
-      </w:r>
-      <w:r>
-        <w:rPr>
-          <w:lang w:val="en-US"/>
-        </w:rPr>
-        <w:t xml:space="preserve"> save it in the array. If the pixel was previously unpainted, we do “</w:t>
-      </w:r>
-      <w:proofErr w:type="spellStart"/>
-      <w:r>
-        <w:rPr>
-          <w:lang w:val="en-US"/>
-        </w:rPr>
-        <w:t>pixels_painted</w:t>
-      </w:r>
-      <w:proofErr w:type="spellEnd"/>
-      <w:r>
-        <w:rPr>
-          <w:lang w:val="en-US"/>
-        </w:rPr>
-        <w:t xml:space="preserve"> + 1”</w:t>
-      </w:r>
-    </w:p>
-    <w:p>
-      <w:pPr>
-        <w:pStyle w:val="ListParagraph"/>
-        <w:numPr>
-          <w:ilvl w:val="2"/>
-          <w:numId w:val="2"/>
-        </w:numPr>
-        <w:rPr>
-          <w:lang w:val="en-US"/>
-        </w:rPr>
-      </w:pPr>
-      <w:r>
-        <w:rPr>
-          <w:lang w:val="en-US"/>
-        </w:rPr>
-        <w:t>If ~95% is painted, we count it as a full paint.</w:t>
-      </w:r>
-    </w:p>
-    <w:p>
-      <w:pPr>
-        <w:pStyle w:val="ListParagraph"/>
-        <w:numPr>
-          <w:ilvl w:val="2"/>
-          <w:numId w:val="2"/>
-        </w:numPr>
-        <w:rPr>
-          <w:lang w:val="en-US"/>
-        </w:rPr>
-      </w:pPr>
-      <w:r>
-        <w:rPr>
-          <w:lang w:val="en-US"/>
-        </w:rPr>
-        <w:t xml:space="preserve">(How to do </w:t>
+        <w:t>terrain</w:t>
+      </w:r>
+      <w:r>
+        <w:rPr>
+          <w:lang w:val="en-US"/>
+        </w:rPr>
+        <w:t xml:space="preserve"> =&gt; show the lock type with the </w:t>
       </w:r>
       <w:r>
         <w:rPr>
@@ -2282,20 +2196,20 @@
           <w:iCs/>
           <w:lang w:val="en-US"/>
         </w:rPr>
-        <w:t>holes</w:t>
-      </w:r>
-      <w:r>
-        <w:rPr>
-          <w:lang w:val="en-US"/>
-        </w:rPr>
-        <w:t>?</w:t>
-      </w:r>
-    </w:p>
-    <w:p>
-      <w:pPr>
-        <w:pStyle w:val="ListParagraph"/>
-        <w:numPr>
-          <w:ilvl w:val="2"/>
+        <w:t>edges</w:t>
+      </w:r>
+      <w:r>
+        <w:rPr>
+          <w:lang w:val="en-US"/>
+        </w:rPr>
+        <w:t xml:space="preserve"> around it.</w:t>
+      </w:r>
+    </w:p>
+    <w:p>
+      <w:pPr>
+        <w:pStyle w:val="ListParagraph"/>
+        <w:numPr>
+          <w:ilvl w:val="0"/>
           <w:numId w:val="2"/>
         </w:numPr>
         <w:rPr>
@@ -2308,13 +2222,13 @@
           <w:bCs/>
           <w:lang w:val="en-US"/>
         </w:rPr>
-        <w:t>Remark:</w:t>
-      </w:r>
-      <w:r>
-        <w:rPr>
-          <w:lang w:val="en-US"/>
-        </w:rPr>
-        <w:t xml:space="preserve"> this means it cannot really show the </w:t>
+        <w:t>An alternative</w:t>
+      </w:r>
+      <w:r>
+        <w:rPr>
+          <w:lang w:val="en-US"/>
+        </w:rPr>
+        <w:t xml:space="preserve"> is to </w:t>
       </w:r>
       <w:r>
         <w:rPr>
@@ -2322,13 +2236,59 @@
           <w:iCs/>
           <w:lang w:val="en-US"/>
         </w:rPr>
-        <w:t>terrain</w:t>
-      </w:r>
-      <w:r>
-        <w:rPr>
-          <w:lang w:val="en-US"/>
-        </w:rPr>
-        <w:t xml:space="preserve"> =&gt; show the lock type with the </w:t>
+        <w:t>erase</w:t>
+      </w:r>
+      <w:r>
+        <w:rPr>
+          <w:lang w:val="en-US"/>
+        </w:rPr>
+        <w:t xml:space="preserve"> the texture, gradually showing what’s underneath.</w:t>
+      </w:r>
+    </w:p>
+    <w:p>
+      <w:pPr>
+        <w:rPr>
+          <w:lang w:val="en-US"/>
+        </w:rPr>
+      </w:pPr>
+    </w:p>
+    <w:p>
+      <w:pPr>
+        <w:pStyle w:val="Heading3"/>
+        <w:rPr>
+          <w:lang w:val="en-US"/>
+        </w:rPr>
+      </w:pPr>
+      <w:r>
+        <w:rPr>
+          <w:lang w:val="en-US"/>
+        </w:rPr>
+        <w:t>Shop (TO DO)</w:t>
+      </w:r>
+    </w:p>
+    <w:p>
+      <w:pPr>
+        <w:rPr>
+          <w:lang w:val="en-US"/>
+        </w:rPr>
+      </w:pPr>
+      <w:r>
+        <w:rPr>
+          <w:lang w:val="en-US"/>
+        </w:rPr>
+        <w:t>Spawns X special items (to buy). Each player can buy only one. Once they’re all bought, the lock opens.</w:t>
+      </w:r>
+      <w:r>
+        <w:rPr>
+          <w:lang w:val="en-US"/>
+        </w:rPr>
+        <w:t xml:space="preserve"> </w:t>
+      </w:r>
+      <w:r>
+        <w:rPr>
+          <w:lang w:val="en-US"/>
+        </w:rPr>
+        <w:t xml:space="preserve">(These are good things, like: </w:t>
       </w:r>
       <w:r>
         <w:rPr>
@@ -2336,39 +2296,13 @@
           <w:iCs/>
           <w:lang w:val="en-US"/>
         </w:rPr>
-        <w:t>edges</w:t>
-      </w:r>
-      <w:r>
-        <w:rPr>
-          <w:lang w:val="en-US"/>
-        </w:rPr>
-        <w:t xml:space="preserve"> around it.</w:t>
-      </w:r>
-    </w:p>
-    <w:p>
-      <w:pPr>
-        <w:pStyle w:val="ListParagraph"/>
-        <w:numPr>
-          <w:ilvl w:val="2"/>
-          <w:numId w:val="2"/>
-        </w:numPr>
-        <w:rPr>
-          <w:lang w:val="en-US"/>
-        </w:rPr>
-      </w:pPr>
-      <w:r>
-        <w:rPr>
-          <w:b/>
-          <w:bCs/>
-          <w:lang w:val="en-US"/>
-        </w:rPr>
-        <w:t>An alternative</w:t>
-      </w:r>
-      <w:r>
-        <w:rPr>
-          <w:lang w:val="en-US"/>
-        </w:rPr>
-        <w:t xml:space="preserve"> is to </w:t>
+        <w:t>time bonus</w:t>
+      </w:r>
+      <w:r>
+        <w:rPr>
+          <w:lang w:val="en-US"/>
+        </w:rPr>
+        <w:t xml:space="preserve">, </w:t>
       </w:r>
       <w:r>
         <w:rPr>
@@ -2376,57 +2310,13 @@
           <w:iCs/>
           <w:lang w:val="en-US"/>
         </w:rPr>
-        <w:t>erase</w:t>
-      </w:r>
-      <w:r>
-        <w:rPr>
-          <w:lang w:val="en-US"/>
-        </w:rPr>
-        <w:t xml:space="preserve"> the texture, gradually showing what’s underneath.</w:t>
-      </w:r>
-    </w:p>
-    <w:p>
-      <w:pPr>
-        <w:pStyle w:val="ListParagraph"/>
-        <w:numPr>
-          <w:ilvl w:val="0"/>
-          <w:numId w:val="2"/>
-        </w:numPr>
-        <w:rPr>
-          <w:lang w:val="en-US"/>
-        </w:rPr>
-      </w:pPr>
-      <w:r>
-        <w:rPr>
-          <w:b/>
-          <w:bCs/>
-          <w:lang w:val="en-US"/>
-        </w:rPr>
-        <w:t>Shop.</w:t>
-      </w:r>
-      <w:r>
-        <w:rPr>
-          <w:lang w:val="en-US"/>
-        </w:rPr>
-        <w:t xml:space="preserve"> Spawns X special items (to buy). Each player can buy only one. Once they’re all bought, the lock opens.</w:t>
-      </w:r>
-    </w:p>
-    <w:p>
-      <w:pPr>
-        <w:pStyle w:val="ListParagraph"/>
-        <w:numPr>
-          <w:ilvl w:val="1"/>
-          <w:numId w:val="2"/>
-        </w:numPr>
-        <w:rPr>
-          <w:lang w:val="en-US"/>
-        </w:rPr>
-      </w:pPr>
-      <w:r>
-        <w:rPr>
-          <w:lang w:val="en-US"/>
-        </w:rPr>
-        <w:t xml:space="preserve">(These are good things, like: </w:t>
+        <w:t>round shape</w:t>
+      </w:r>
+      <w:r>
+        <w:rPr>
+          <w:lang w:val="en-US"/>
+        </w:rPr>
+        <w:t xml:space="preserve">, </w:t>
       </w:r>
       <w:r>
         <w:rPr>
@@ -2434,13 +2324,42 @@
           <w:iCs/>
           <w:lang w:val="en-US"/>
         </w:rPr>
-        <w:t>time bonus</w:t>
-      </w:r>
-      <w:r>
-        <w:rPr>
-          <w:lang w:val="en-US"/>
-        </w:rPr>
-        <w:t xml:space="preserve">, </w:t>
+        <w:t>invincibility</w:t>
+      </w:r>
+      <w:r>
+        <w:rPr>
+          <w:lang w:val="en-US"/>
+        </w:rPr>
+        <w:t>, etc.)</w:t>
+      </w:r>
+    </w:p>
+    <w:p>
+      <w:pPr>
+        <w:rPr>
+          <w:lang w:val="en-US"/>
+        </w:rPr>
+      </w:pPr>
+    </w:p>
+    <w:p>
+      <w:pPr>
+        <w:rPr>
+          <w:iCs/>
+          <w:lang w:val="en-US"/>
+        </w:rPr>
+      </w:pPr>
+      <w:r>
+        <w:rPr>
+          <w:b/>
+          <w:bCs/>
+          <w:lang w:val="en-US"/>
+        </w:rPr>
+        <w:t xml:space="preserve">Keep it simple =&gt; </w:t>
+      </w:r>
+      <w:r>
+        <w:rPr>
+          <w:lang w:val="en-US"/>
+        </w:rPr>
+        <w:t xml:space="preserve">don’t make </w:t>
       </w:r>
       <w:r>
         <w:rPr>
@@ -2448,13 +2367,87 @@
           <w:iCs/>
           <w:lang w:val="en-US"/>
         </w:rPr>
-        <w:t>round shape</w:t>
-      </w:r>
-      <w:r>
-        <w:rPr>
-          <w:lang w:val="en-US"/>
-        </w:rPr>
-        <w:t xml:space="preserve">, </w:t>
+        <w:t>another</w:t>
+      </w:r>
+      <w:r>
+        <w:rPr>
+          <w:iCs/>
+          <w:lang w:val="en-US"/>
+        </w:rPr>
+        <w:t xml:space="preserve"> group of things, with their own icons and stuff. Allow buying something that’s already in the game. Like: ??</w:t>
+      </w:r>
+    </w:p>
+    <w:p>
+      <w:pPr>
+        <w:rPr>
+          <w:iCs/>
+          <w:lang w:val="en-US"/>
+        </w:rPr>
+      </w:pPr>
+    </w:p>
+    <w:p>
+      <w:pPr>
+        <w:pStyle w:val="Heading3"/>
+        <w:rPr>
+          <w:lang w:val="en-US"/>
+        </w:rPr>
+      </w:pPr>
+      <w:r>
+        <w:rPr>
+          <w:lang w:val="en-US"/>
+        </w:rPr>
+        <w:t>Gates (TO DO)</w:t>
+      </w:r>
+    </w:p>
+    <w:p>
+      <w:pPr>
+        <w:rPr>
+          <w:lang w:val="en-US"/>
+        </w:rPr>
+      </w:pPr>
+      <w:r>
+        <w:rPr>
+          <w:b/>
+          <w:bCs/>
+          <w:lang w:val="en-US"/>
+        </w:rPr>
+        <w:t>Slots:</w:t>
+      </w:r>
+      <w:r>
+        <w:rPr>
+          <w:lang w:val="en-US"/>
+        </w:rPr>
+        <w:t xml:space="preserve"> one of the gates disappears ( = becomes faded out, collision removed) for a while, then comes back and fades another, etc. =&gt; Over time, they stay open longer. Or more of them stay open.</w:t>
+      </w:r>
+    </w:p>
+    <w:p>
+      <w:pPr>
+        <w:rPr>
+          <w:b/>
+          <w:bCs/>
+          <w:lang w:val="en-US"/>
+        </w:rPr>
+      </w:pPr>
+    </w:p>
+    <w:p>
+      <w:pPr>
+        <w:rPr>
+          <w:lang w:val="en-US"/>
+        </w:rPr>
+      </w:pPr>
+      <w:r>
+        <w:rPr>
+          <w:b/>
+          <w:bCs/>
+          <w:lang w:val="en-US"/>
+        </w:rPr>
+        <w:t xml:space="preserve">Fast Gate: </w:t>
+      </w:r>
+      <w:r>
+        <w:rPr>
+          <w:lang w:val="en-US"/>
+        </w:rPr>
+        <w:t xml:space="preserve">Opens/closes at random intervals, very quickly. You can only pass through when it’s open, obviously. (These intervals </w:t>
       </w:r>
       <w:r>
         <w:rPr>
@@ -2462,69 +2455,208 @@
           <w:iCs/>
           <w:lang w:val="en-US"/>
         </w:rPr>
-        <w:t>invincibility</w:t>
-      </w:r>
-      <w:r>
-        <w:rPr>
-          <w:lang w:val="en-US"/>
-        </w:rPr>
-        <w:t>, etc.)</w:t>
-      </w:r>
-    </w:p>
-    <w:p>
-      <w:pPr>
-        <w:pStyle w:val="ListParagraph"/>
-        <w:numPr>
-          <w:ilvl w:val="0"/>
-          <w:numId w:val="2"/>
-        </w:numPr>
-        <w:rPr>
-          <w:lang w:val="en-US"/>
-        </w:rPr>
-      </w:pPr>
-      <w:r>
-        <w:rPr>
-          <w:b/>
-          <w:bCs/>
-          <w:lang w:val="en-US"/>
-        </w:rPr>
-        <w:t>G</w:t>
-      </w:r>
-      <w:r>
-        <w:rPr>
-          <w:b/>
-          <w:bCs/>
-          <w:lang w:val="en-US"/>
-        </w:rPr>
-        <w:t>ate</w:t>
-      </w:r>
-      <w:r>
-        <w:rPr>
-          <w:b/>
-          <w:bCs/>
+        <w:t>lower</w:t>
+      </w:r>
+      <w:r>
+        <w:rPr>
+          <w:lang w:val="en-US"/>
+        </w:rPr>
+        <w:t xml:space="preserve"> over time, increasing the probability of getting through.)</w:t>
+      </w:r>
+    </w:p>
+    <w:p>
+      <w:pPr>
+        <w:rPr>
+          <w:lang w:val="en-US"/>
+        </w:rPr>
+      </w:pPr>
+    </w:p>
+    <w:p>
+      <w:pPr>
+        <w:pStyle w:val="Heading3"/>
+        <w:rPr>
+          <w:lang w:val="en-US"/>
+        </w:rPr>
+      </w:pPr>
+      <w:r>
+        <w:rPr>
+          <w:lang w:val="en-US"/>
+        </w:rPr>
+        <w:t>Skill Challenge (TO DO)</w:t>
+      </w:r>
+    </w:p>
+    <w:p>
+      <w:pPr>
+        <w:rPr>
+          <w:lang w:val="en-US"/>
+        </w:rPr>
+      </w:pPr>
+      <w:r>
+        <w:rPr>
+          <w:b/>
+          <w:bCs/>
+          <w:lang w:val="en-US"/>
+        </w:rPr>
+        <w:t xml:space="preserve">Floor is Lava: </w:t>
+      </w:r>
+      <w:r>
+        <w:rPr>
           <w:lang w:val="en-US"/>
         </w:rPr>
         <w:t>s</w:t>
       </w:r>
       <w:r>
         <w:rPr>
-          <w:b/>
-          <w:bCs/>
+          <w:lang w:val="en-US"/>
+        </w:rPr>
+        <w:t>tay afloat (no touching ground (for too long)) for X seconds</w:t>
+      </w:r>
+      <w:r>
+        <w:rPr>
           <w:lang w:val="en-US"/>
         </w:rPr>
         <w:t>.</w:t>
       </w:r>
-      <w:r>
-        <w:rPr>
-          <w:lang w:val="en-US"/>
-        </w:rPr>
-        <w:t xml:space="preserve"> </w:t>
-      </w:r>
-      <w:r>
-        <w:rPr>
-          <w:lang w:val="en-US"/>
-        </w:rPr>
-        <w:t xml:space="preserve">Not sure if this should be </w:t>
+    </w:p>
+    <w:p>
+      <w:pPr>
+        <w:rPr>
+          <w:lang w:val="en-US"/>
+        </w:rPr>
+      </w:pPr>
+    </w:p>
+    <w:p>
+      <w:pPr>
+        <w:rPr>
+          <w:lang w:val="en-US"/>
+        </w:rPr>
+      </w:pPr>
+    </w:p>
+    <w:p>
+      <w:pPr>
+        <w:rPr>
+          <w:b/>
+          <w:bCs/>
+          <w:lang w:val="en-US"/>
+        </w:rPr>
+      </w:pPr>
+      <w:r>
+        <w:rPr>
+          <w:b/>
+          <w:bCs/>
+          <w:lang w:val="en-US"/>
+        </w:rPr>
+        <w:t>Lock label improvements:</w:t>
+      </w:r>
+    </w:p>
+    <w:p>
+      <w:pPr>
+        <w:pStyle w:val="ListParagraph"/>
+        <w:numPr>
+          <w:ilvl w:val="0"/>
+          <w:numId w:val="17"/>
+        </w:numPr>
+        <w:rPr>
+          <w:lang w:val="en-US"/>
+        </w:rPr>
+      </w:pPr>
+      <w:r>
+        <w:rPr>
+          <w:lang w:val="en-US"/>
+        </w:rPr>
+        <w:t>Don’t place the “label” behind blocks or items</w:t>
+      </w:r>
+    </w:p>
+    <w:p>
+      <w:pPr>
+        <w:pStyle w:val="ListParagraph"/>
+        <w:numPr>
+          <w:ilvl w:val="0"/>
+          <w:numId w:val="17"/>
+        </w:numPr>
+        <w:rPr>
+          <w:lang w:val="en-US"/>
+        </w:rPr>
+      </w:pPr>
+      <w:r>
+        <w:rPr>
+          <w:lang w:val="en-US"/>
+        </w:rPr>
+        <w:t>(Or just … place it in front, on the z-index?</w:t>
+      </w:r>
+      <w:r>
+        <w:rPr>
+          <w:lang w:val="en-US"/>
+        </w:rPr>
+        <w:t xml:space="preserve"> =&gt; In front of blocks, behind players.</w:t>
+      </w:r>
+      <w:r>
+        <w:rPr>
+          <w:lang w:val="en-US"/>
+        </w:rPr>
+        <w:t>)</w:t>
+      </w:r>
+    </w:p>
+    <w:p>
+      <w:pPr>
+        <w:pStyle w:val="ListParagraph"/>
+        <w:numPr>
+          <w:ilvl w:val="0"/>
+          <w:numId w:val="17"/>
+        </w:numPr>
+        <w:rPr>
+          <w:lang w:val="en-US"/>
+        </w:rPr>
+      </w:pPr>
+      <w:r>
+        <w:rPr>
+          <w:lang w:val="en-US"/>
+        </w:rPr>
+        <w:t>Place the “label” enough to the inside</w:t>
+      </w:r>
+      <w:r>
+        <w:rPr>
+          <w:lang w:val="en-US"/>
+        </w:rPr>
+        <w:t xml:space="preserve"> that it fits nicely in the room</w:t>
+      </w:r>
+    </w:p>
+    <w:p>
+      <w:pPr>
+        <w:rPr>
+          <w:lang w:val="en-US"/>
+        </w:rPr>
+      </w:pPr>
+    </w:p>
+    <w:p>
+      <w:pPr>
+        <w:rPr>
+          <w:lang w:val="en-US"/>
+        </w:rPr>
+      </w:pPr>
+      <w:r>
+        <w:rPr>
+          <w:lang w:val="en-US"/>
+        </w:rPr>
+        <w:t>The idea behind locks:</w:t>
+      </w:r>
+    </w:p>
+    <w:p>
+      <w:pPr>
+        <w:pStyle w:val="ListParagraph"/>
+        <w:numPr>
+          <w:ilvl w:val="0"/>
+          <w:numId w:val="11"/>
+        </w:numPr>
+        <w:rPr>
+          <w:lang w:val="en-US"/>
+        </w:rPr>
+      </w:pPr>
+      <w:r>
+        <w:rPr>
+          <w:lang w:val="en-US"/>
+        </w:rPr>
+        <w:t xml:space="preserve">Players that are further ahead must </w:t>
       </w:r>
       <w:r>
         <w:rPr>
@@ -2532,92 +2664,31 @@
           <w:iCs/>
           <w:lang w:val="en-US"/>
         </w:rPr>
-        <w:t>lock</w:t>
-      </w:r>
-      <w:r>
-        <w:rPr>
-          <w:lang w:val="en-US"/>
-        </w:rPr>
-        <w:t xml:space="preserve"> type</w:t>
-      </w:r>
-      <w:r>
-        <w:rPr>
-          <w:lang w:val="en-US"/>
-        </w:rPr>
-        <w:t>??</w:t>
-      </w:r>
-    </w:p>
-    <w:p>
-      <w:pPr>
-        <w:pStyle w:val="ListParagraph"/>
-        <w:numPr>
-          <w:ilvl w:val="1"/>
-          <w:numId w:val="2"/>
-        </w:numPr>
-        <w:rPr>
-          <w:lang w:val="en-US"/>
-        </w:rPr>
-      </w:pPr>
-      <w:r>
-        <w:rPr>
-          <w:b/>
-          <w:bCs/>
-          <w:lang w:val="en-US"/>
-        </w:rPr>
-        <w:lastRenderedPageBreak/>
-        <w:t>Slots:</w:t>
-      </w:r>
-      <w:r>
-        <w:rPr>
-          <w:lang w:val="en-US"/>
-        </w:rPr>
-        <w:t xml:space="preserve"> one of the gates disappears </w:t>
-      </w:r>
-      <w:proofErr w:type="gramStart"/>
-      <w:r>
-        <w:rPr>
-          <w:lang w:val="en-US"/>
-        </w:rPr>
-        <w:t>( =</w:t>
-      </w:r>
-      <w:proofErr w:type="gramEnd"/>
-      <w:r>
-        <w:rPr>
-          <w:lang w:val="en-US"/>
-        </w:rPr>
-        <w:t xml:space="preserve"> becomes faded out, collision removed) for a while, then comes back and fades another, etc.</w:t>
-      </w:r>
-      <w:r>
-        <w:rPr>
-          <w:lang w:val="en-US"/>
-        </w:rPr>
-        <w:t xml:space="preserve"> =&gt; Over time, they stay open longer. Or more of them stay open.</w:t>
-      </w:r>
-    </w:p>
-    <w:p>
-      <w:pPr>
-        <w:pStyle w:val="ListParagraph"/>
-        <w:numPr>
-          <w:ilvl w:val="1"/>
-          <w:numId w:val="2"/>
-        </w:numPr>
-        <w:rPr>
-          <w:lang w:val="en-US"/>
-        </w:rPr>
-      </w:pPr>
-      <w:r>
-        <w:rPr>
-          <w:b/>
-          <w:bCs/>
-          <w:lang w:val="en-US"/>
-        </w:rPr>
-        <w:t xml:space="preserve">Fast Gate: </w:t>
-      </w:r>
-      <w:r>
-        <w:rPr>
-          <w:lang w:val="en-US"/>
-        </w:rPr>
-        <w:t xml:space="preserve">Opens/closes at random intervals, very quickly. You can only pass through when it’s open, obviously. (These intervals </w:t>
+        <w:t>wait</w:t>
+      </w:r>
+      <w:r>
+        <w:rPr>
+          <w:lang w:val="en-US"/>
+        </w:rPr>
+        <w:t xml:space="preserve"> for the rest to catch up, bringing people together.</w:t>
+      </w:r>
+    </w:p>
+    <w:p>
+      <w:pPr>
+        <w:pStyle w:val="ListParagraph"/>
+        <w:numPr>
+          <w:ilvl w:val="0"/>
+          <w:numId w:val="11"/>
+        </w:numPr>
+        <w:rPr>
+          <w:lang w:val="en-US"/>
+        </w:rPr>
+      </w:pPr>
+      <w:r>
+        <w:rPr>
+          <w:lang w:val="en-US"/>
+        </w:rPr>
+        <w:t xml:space="preserve">The trailing players </w:t>
       </w:r>
       <w:r>
         <w:rPr>
@@ -2625,129 +2696,13 @@
           <w:iCs/>
           <w:lang w:val="en-US"/>
         </w:rPr>
-        <w:t>lower</w:t>
-      </w:r>
-      <w:r>
-        <w:rPr>
-          <w:lang w:val="en-US"/>
-        </w:rPr>
-        <w:t xml:space="preserve"> over time, increasing the probability of getting through.)</w:t>
-      </w:r>
-    </w:p>
-    <w:p>
-      <w:pPr>
-        <w:rPr>
-          <w:lang w:val="en-US"/>
-        </w:rPr>
-      </w:pPr>
-    </w:p>
-    <w:p>
-      <w:pPr>
-        <w:rPr>
-          <w:b/>
-          <w:bCs/>
-          <w:lang w:val="en-US"/>
-        </w:rPr>
-      </w:pPr>
-      <w:r>
-        <w:rPr>
-          <w:b/>
-          <w:bCs/>
-          <w:lang w:val="en-US"/>
-        </w:rPr>
-        <w:t>Lock label improvements:</w:t>
-      </w:r>
-    </w:p>
-    <w:p>
-      <w:pPr>
-        <w:pStyle w:val="ListParagraph"/>
-        <w:numPr>
-          <w:ilvl w:val="0"/>
-          <w:numId w:val="17"/>
-        </w:numPr>
-        <w:rPr>
-          <w:lang w:val="en-US"/>
-        </w:rPr>
-      </w:pPr>
-      <w:r>
-        <w:rPr>
-          <w:lang w:val="en-US"/>
-        </w:rPr>
-        <w:t>Don’t place the “label” behind blocks or items</w:t>
-      </w:r>
-    </w:p>
-    <w:p>
-      <w:pPr>
-        <w:pStyle w:val="ListParagraph"/>
-        <w:numPr>
-          <w:ilvl w:val="0"/>
-          <w:numId w:val="17"/>
-        </w:numPr>
-        <w:rPr>
-          <w:lang w:val="en-US"/>
-        </w:rPr>
-      </w:pPr>
-      <w:r>
-        <w:rPr>
-          <w:lang w:val="en-US"/>
-        </w:rPr>
-        <w:t>(Or just … place it in front, on the z-index?</w:t>
-      </w:r>
-      <w:r>
-        <w:rPr>
-          <w:lang w:val="en-US"/>
-        </w:rPr>
-        <w:t xml:space="preserve"> =&gt; In front of blocks, behind players.</w:t>
-      </w:r>
-      <w:r>
-        <w:rPr>
-          <w:lang w:val="en-US"/>
-        </w:rPr>
-        <w:t>)</w:t>
-      </w:r>
-    </w:p>
-    <w:p>
-      <w:pPr>
-        <w:pStyle w:val="ListParagraph"/>
-        <w:numPr>
-          <w:ilvl w:val="0"/>
-          <w:numId w:val="17"/>
-        </w:numPr>
-        <w:rPr>
-          <w:lang w:val="en-US"/>
-        </w:rPr>
-      </w:pPr>
-      <w:r>
-        <w:rPr>
-          <w:lang w:val="en-US"/>
-        </w:rPr>
-        <w:t>Place the “label” enough to the inside</w:t>
-      </w:r>
-      <w:r>
-        <w:rPr>
-          <w:lang w:val="en-US"/>
-        </w:rPr>
-        <w:t xml:space="preserve"> that it fits nicely in the room</w:t>
-      </w:r>
-    </w:p>
-    <w:p>
-      <w:pPr>
-        <w:rPr>
-          <w:lang w:val="en-US"/>
-        </w:rPr>
-      </w:pPr>
-    </w:p>
-    <w:p>
-      <w:pPr>
-        <w:rPr>
-          <w:lang w:val="en-US"/>
-        </w:rPr>
-      </w:pPr>
-      <w:r>
-        <w:rPr>
-          <w:lang w:val="en-US"/>
-        </w:rPr>
-        <w:t>The idea behind locks:</w:t>
+        <w:t>don’t</w:t>
+      </w:r>
+      <w:r>
+        <w:rPr>
+          <w:lang w:val="en-US"/>
+        </w:rPr>
+        <w:t xml:space="preserve"> have to do the minigame or challenge anymore; they can just power through.</w:t>
       </w:r>
     </w:p>
     <w:p>
@@ -2765,7 +2720,7 @@
         <w:rPr>
           <w:lang w:val="en-US"/>
         </w:rPr>
-        <w:t xml:space="preserve">Players that are further ahead must </w:t>
+        <w:t xml:space="preserve">But it’s a fun minigame </w:t>
       </w:r>
       <w:r>
         <w:rPr>
@@ -2773,31 +2728,64 @@
           <w:iCs/>
           <w:lang w:val="en-US"/>
         </w:rPr>
-        <w:t>wait</w:t>
-      </w:r>
-      <w:r>
-        <w:rPr>
-          <w:lang w:val="en-US"/>
-        </w:rPr>
-        <w:t xml:space="preserve"> for the rest to catch up, bringing people together.</w:t>
-      </w:r>
-    </w:p>
-    <w:p>
-      <w:pPr>
-        <w:pStyle w:val="ListParagraph"/>
-        <w:numPr>
-          <w:ilvl w:val="0"/>
-          <w:numId w:val="11"/>
-        </w:numPr>
-        <w:rPr>
-          <w:lang w:val="en-US"/>
-        </w:rPr>
-      </w:pPr>
-      <w:r>
-        <w:rPr>
-          <w:lang w:val="en-US"/>
-        </w:rPr>
-        <w:t xml:space="preserve">The trailing players </w:t>
+        <w:t>and</w:t>
+      </w:r>
+      <w:r>
+        <w:rPr>
+          <w:lang w:val="en-US"/>
+        </w:rPr>
+        <w:t xml:space="preserve"> it yields bonuses to be there first and play it.</w:t>
+      </w:r>
+    </w:p>
+    <w:p>
+      <w:pPr>
+        <w:rPr>
+          <w:lang w:val="en-US"/>
+        </w:rPr>
+      </w:pPr>
+    </w:p>
+    <w:p>
+      <w:pPr>
+        <w:rPr>
+          <w:lang w:val="en-US"/>
+        </w:rPr>
+      </w:pPr>
+      <w:r>
+        <w:rPr>
+          <w:lang w:val="en-US"/>
+        </w:rPr>
+        <w:t>Keep these ideas in mind on all locks!</w:t>
+      </w:r>
+      <w:r>
+        <w:rPr>
+          <w:lang w:val="en-US"/>
+        </w:rPr>
+        <w:br w:type="page"/>
+      </w:r>
+    </w:p>
+    <w:p>
+      <w:pPr>
+        <w:pStyle w:val="Heading2"/>
+      </w:pPr>
+      <w:r>
+        <w:lastRenderedPageBreak/>
+        <w:t>Powerups</w:t>
+      </w:r>
+      <w:r>
+        <w:t>/Obstacles/Elements</w:t>
+      </w:r>
+    </w:p>
+    <w:p>
+      <w:pPr>
+        <w:rPr>
+          <w:lang w:val="en-US"/>
+        </w:rPr>
+      </w:pPr>
+      <w:r>
+        <w:rPr>
+          <w:lang w:val="en-US"/>
+        </w:rPr>
+        <w:t xml:space="preserve">These are all the same. Within any room, it can place </w:t>
       </w:r>
       <w:r>
         <w:rPr>
@@ -2805,31 +2793,75 @@
           <w:iCs/>
           <w:lang w:val="en-US"/>
         </w:rPr>
-        <w:t>don’t</w:t>
-      </w:r>
-      <w:r>
-        <w:rPr>
-          <w:lang w:val="en-US"/>
-        </w:rPr>
-        <w:t xml:space="preserve"> have to do the minigame or challenge anymore; they can just power through.</w:t>
-      </w:r>
-    </w:p>
-    <w:p>
-      <w:pPr>
-        <w:pStyle w:val="ListParagraph"/>
-        <w:numPr>
-          <w:ilvl w:val="0"/>
-          <w:numId w:val="11"/>
-        </w:numPr>
-        <w:rPr>
-          <w:lang w:val="en-US"/>
-        </w:rPr>
-      </w:pPr>
-      <w:r>
-        <w:rPr>
-          <w:lang w:val="en-US"/>
-        </w:rPr>
-        <w:t xml:space="preserve">But it’s a fun minigame </w:t>
+        <w:t>something</w:t>
+      </w:r>
+      <w:r>
+        <w:rPr>
+          <w:lang w:val="en-US"/>
+        </w:rPr>
+        <w:t>. This can be an obstacle to navigate around, something to grab, etc.</w:t>
+      </w:r>
+    </w:p>
+    <w:p>
+      <w:pPr>
+        <w:rPr>
+          <w:lang w:val="en-US"/>
+        </w:rPr>
+      </w:pPr>
+    </w:p>
+    <w:p>
+      <w:pPr>
+        <w:rPr>
+          <w:lang w:val="en-US"/>
+        </w:rPr>
+      </w:pPr>
+      <w:r>
+        <w:rPr>
+          <w:b/>
+          <w:bCs/>
+          <w:lang w:val="en-US"/>
+        </w:rPr>
+        <w:t>IDEA:</w:t>
+      </w:r>
+      <w:r>
+        <w:rPr>
+          <w:lang w:val="en-US"/>
+        </w:rPr>
+        <w:t xml:space="preserve"> An obstacle that breaks apart/is destroyed if you hit it (with enough force). Would have to be a “tile inside”, not the outer tiles</w:t>
+      </w:r>
+      <w:r>
+        <w:rPr>
+          <w:lang w:val="en-US"/>
+        </w:rPr>
+        <w:t>!</w:t>
+      </w:r>
+    </w:p>
+    <w:p>
+      <w:pPr>
+        <w:rPr>
+          <w:lang w:val="en-US"/>
+        </w:rPr>
+      </w:pPr>
+    </w:p>
+    <w:p>
+      <w:pPr>
+        <w:rPr>
+          <w:lang w:val="en-US"/>
+        </w:rPr>
+      </w:pPr>
+      <w:r>
+        <w:rPr>
+          <w:b/>
+          <w:bCs/>
+          <w:lang w:val="en-US"/>
+        </w:rPr>
+        <w:t>IDEA:</w:t>
+      </w:r>
+      <w:r>
+        <w:rPr>
+          <w:lang w:val="en-US"/>
+        </w:rPr>
+        <w:t xml:space="preserve"> Sometimes it would be nice to place extra </w:t>
       </w:r>
       <w:r>
         <w:rPr>
@@ -2837,64 +2869,43 @@
           <w:iCs/>
           <w:lang w:val="en-US"/>
         </w:rPr>
-        <w:t>and</w:t>
-      </w:r>
-      <w:r>
-        <w:rPr>
-          <w:lang w:val="en-US"/>
-        </w:rPr>
-        <w:t xml:space="preserve"> it yields bonuses to be there first and play it.</w:t>
-      </w:r>
-    </w:p>
-    <w:p>
-      <w:pPr>
-        <w:rPr>
-          <w:lang w:val="en-US"/>
-        </w:rPr>
-      </w:pPr>
-    </w:p>
-    <w:p>
-      <w:pPr>
-        <w:rPr>
-          <w:lang w:val="en-US"/>
-        </w:rPr>
-      </w:pPr>
-      <w:r>
-        <w:rPr>
-          <w:lang w:val="en-US"/>
-        </w:rPr>
-        <w:t>Keep these ideas in mind on all locks!</w:t>
-      </w:r>
-      <w:r>
-        <w:rPr>
-          <w:lang w:val="en-US"/>
-        </w:rPr>
-        <w:br w:type="page"/>
-      </w:r>
-    </w:p>
-    <w:p>
-      <w:pPr>
-        <w:pStyle w:val="Heading2"/>
-      </w:pPr>
-      <w:r>
-        <w:lastRenderedPageBreak/>
-        <w:t>Powerups</w:t>
-      </w:r>
-      <w:r>
-        <w:t>/Obstacles/Elements</w:t>
-      </w:r>
-    </w:p>
-    <w:p>
-      <w:pPr>
-        <w:rPr>
-          <w:lang w:val="en-US"/>
-        </w:rPr>
-      </w:pPr>
-      <w:r>
-        <w:rPr>
-          <w:lang w:val="en-US"/>
-        </w:rPr>
-        <w:t xml:space="preserve">These are all the same. Within any room, it can place </w:t>
+        <w:t>edges</w:t>
+      </w:r>
+      <w:r>
+        <w:rPr>
+          <w:lang w:val="en-US"/>
+        </w:rPr>
+        <w:t xml:space="preserve"> between rooms. These top players from “flying through” and can be a nice gate/obstacle/variation.</w:t>
+      </w:r>
+    </w:p>
+    <w:p>
+      <w:pPr>
+        <w:rPr>
+          <w:b/>
+          <w:bCs/>
+          <w:lang w:val="en-US"/>
+        </w:rPr>
+      </w:pPr>
+    </w:p>
+    <w:p>
+      <w:pPr>
+        <w:rPr>
+          <w:lang w:val="en-US"/>
+        </w:rPr>
+      </w:pPr>
+      <w:r>
+        <w:rPr>
+          <w:b/>
+          <w:bCs/>
+          <w:lang w:val="en-US"/>
+        </w:rPr>
+        <w:t>IDEA:</w:t>
+      </w:r>
+      <w:r>
+        <w:rPr>
+          <w:lang w:val="en-US"/>
+        </w:rPr>
+        <w:t xml:space="preserve"> There are obstacles that </w:t>
       </w:r>
       <w:r>
         <w:rPr>
@@ -2902,13 +2913,35 @@
           <w:iCs/>
           <w:lang w:val="en-US"/>
         </w:rPr>
-        <w:t>something</w:t>
-      </w:r>
-      <w:r>
-        <w:rPr>
-          <w:lang w:val="en-US"/>
-        </w:rPr>
-        <w:t>. This can be an obstacle to navigate around, something to grab, etc.</w:t>
+        <w:t>glue</w:t>
+      </w:r>
+      <w:r>
+        <w:rPr>
+          <w:lang w:val="en-US"/>
+        </w:rPr>
+        <w:t xml:space="preserve"> you to them.</w:t>
+      </w:r>
+    </w:p>
+    <w:p>
+      <w:pPr>
+        <w:ind w:left="708"/>
+        <w:rPr>
+          <w:lang w:val="en-US"/>
+        </w:rPr>
+      </w:pPr>
+      <w:r>
+        <w:rPr>
+          <w:b/>
+          <w:bCs/>
+          <w:lang w:val="en-US"/>
+        </w:rPr>
+        <w:t xml:space="preserve">IN GENERAL, </w:t>
+      </w:r>
+      <w:r>
+        <w:rPr>
+          <w:lang w:val="en-US"/>
+        </w:rPr>
+        <w:t>many of the terrain types could also be reduced to a single item. (Spikes = spike terrain, Ghost = ghost powerup, Ice = ice walls, etc.)</w:t>
       </w:r>
     </w:p>
     <w:p>
@@ -2936,163 +2969,7 @@
         <w:rPr>
           <w:lang w:val="en-US"/>
         </w:rPr>
-        <w:t xml:space="preserve"> An obstacle that breaks apart/is destroyed if you hit it (with enough force). Would have to be a “tile inside”, not the outer tiles</w:t>
-      </w:r>
-      <w:r>
-        <w:rPr>
-          <w:lang w:val="en-US"/>
-        </w:rPr>
-        <w:t>!</w:t>
-      </w:r>
-    </w:p>
-    <w:p>
-      <w:pPr>
-        <w:rPr>
-          <w:lang w:val="en-US"/>
-        </w:rPr>
-      </w:pPr>
-    </w:p>
-    <w:p>
-      <w:pPr>
-        <w:rPr>
-          <w:lang w:val="en-US"/>
-        </w:rPr>
-      </w:pPr>
-      <w:r>
-        <w:rPr>
-          <w:b/>
-          <w:bCs/>
-          <w:lang w:val="en-US"/>
-        </w:rPr>
-        <w:t>IDEA:</w:t>
-      </w:r>
-      <w:r>
-        <w:rPr>
-          <w:lang w:val="en-US"/>
-        </w:rPr>
-        <w:t xml:space="preserve"> Sometimes it would be nice to place extra </w:t>
-      </w:r>
-      <w:r>
-        <w:rPr>
-          <w:i/>
-          <w:iCs/>
-          <w:lang w:val="en-US"/>
-        </w:rPr>
-        <w:t>edges</w:t>
-      </w:r>
-      <w:r>
-        <w:rPr>
-          <w:lang w:val="en-US"/>
-        </w:rPr>
-        <w:t xml:space="preserve"> between rooms. These top players from “flying through” and can be a nice gate/obstacle/variation.</w:t>
-      </w:r>
-    </w:p>
-    <w:p>
-      <w:pPr>
-        <w:rPr>
-          <w:b/>
-          <w:bCs/>
-          <w:lang w:val="en-US"/>
-        </w:rPr>
-      </w:pPr>
-    </w:p>
-    <w:p>
-      <w:pPr>
-        <w:rPr>
-          <w:lang w:val="en-US"/>
-        </w:rPr>
-      </w:pPr>
-      <w:r>
-        <w:rPr>
-          <w:b/>
-          <w:bCs/>
-          <w:lang w:val="en-US"/>
-        </w:rPr>
-        <w:t>IDEA:</w:t>
-      </w:r>
-      <w:r>
-        <w:rPr>
-          <w:lang w:val="en-US"/>
-        </w:rPr>
-        <w:t xml:space="preserve"> There are obstacles that </w:t>
-      </w:r>
-      <w:r>
-        <w:rPr>
-          <w:i/>
-          <w:iCs/>
-          <w:lang w:val="en-US"/>
-        </w:rPr>
-        <w:t>glue</w:t>
-      </w:r>
-      <w:r>
-        <w:rPr>
-          <w:lang w:val="en-US"/>
-        </w:rPr>
-        <w:t xml:space="preserve"> you to them.</w:t>
-      </w:r>
-    </w:p>
-    <w:p>
-      <w:pPr>
-        <w:ind w:left="708"/>
-        <w:rPr>
-          <w:lang w:val="en-US"/>
-        </w:rPr>
-      </w:pPr>
-      <w:r>
-        <w:rPr>
-          <w:b/>
-          <w:bCs/>
-          <w:lang w:val="en-US"/>
-        </w:rPr>
-        <w:t xml:space="preserve">IN GENERAL, </w:t>
-      </w:r>
-      <w:r>
-        <w:rPr>
-          <w:lang w:val="en-US"/>
-        </w:rPr>
-        <w:t>many of the terrain types could also be reduced to a single item. (Spikes = spike terrain, Ghost = ghost powerup, Ice = ice walls, etc.)</w:t>
-      </w:r>
-    </w:p>
-    <w:p>
-      <w:pPr>
-        <w:rPr>
-          <w:lang w:val="en-US"/>
-        </w:rPr>
-      </w:pPr>
-    </w:p>
-    <w:p>
-      <w:pPr>
-        <w:rPr>
-          <w:lang w:val="en-US"/>
-        </w:rPr>
-      </w:pPr>
-      <w:r>
-        <w:rPr>
-          <w:b/>
-          <w:bCs/>
-          <w:lang w:val="en-US"/>
-        </w:rPr>
-        <w:t>IDEA:</w:t>
-      </w:r>
-      <w:r>
-        <w:rPr>
-          <w:lang w:val="en-US"/>
-        </w:rPr>
-        <w:t xml:space="preserve"> There are obstacles that simply hurt you (so you slow down/reset). But </w:t>
-      </w:r>
-      <w:proofErr w:type="gramStart"/>
-      <w:r>
-        <w:rPr>
-          <w:lang w:val="en-US"/>
-        </w:rPr>
-        <w:t>also</w:t>
-      </w:r>
-      <w:proofErr w:type="gramEnd"/>
-      <w:r>
-        <w:rPr>
-          <w:lang w:val="en-US"/>
-        </w:rPr>
-        <w:t xml:space="preserve"> ones that </w:t>
+        <w:t xml:space="preserve"> There are obstacles that simply hurt you (so you slow down/reset). But also ones that </w:t>
       </w:r>
       <w:r>
         <w:rPr>
@@ -4068,14 +3945,12 @@
           <w:lang w:val="en-US"/>
         </w:rPr>
       </w:pPr>
-      <w:proofErr w:type="spellStart"/>
       <w:r>
         <w:rPr>
           <w:lang w:val="en-US"/>
         </w:rPr>
         <w:t>StarPenta</w:t>
       </w:r>
-      <w:proofErr w:type="spellEnd"/>
     </w:p>
     <w:p>
       <w:pPr>
@@ -4088,14 +3963,12 @@
           <w:lang w:val="en-US"/>
         </w:rPr>
       </w:pPr>
-      <w:proofErr w:type="spellStart"/>
       <w:r>
         <w:rPr>
           <w:lang w:val="en-US"/>
         </w:rPr>
         <w:t>StarHexa</w:t>
       </w:r>
-      <w:proofErr w:type="spellEnd"/>
     </w:p>
     <w:p>
       <w:pPr>
@@ -4238,35 +4111,7 @@
         <w:rPr>
           <w:lang w:val="en-US"/>
         </w:rPr>
-        <w:t xml:space="preserve">Crescent </w:t>
-      </w:r>
-      <w:proofErr w:type="gramStart"/>
-      <w:r>
-        <w:rPr>
-          <w:lang w:val="en-US"/>
-        </w:rPr>
-        <w:t>( =</w:t>
-      </w:r>
-      <w:proofErr w:type="gramEnd"/>
-      <w:r>
-        <w:rPr>
-          <w:lang w:val="en-US"/>
-        </w:rPr>
-        <w:t xml:space="preserve"> </w:t>
-      </w:r>
-      <w:proofErr w:type="spellStart"/>
-      <w:r>
-        <w:rPr>
-          <w:lang w:val="en-US"/>
-        </w:rPr>
-        <w:t>half moon</w:t>
-      </w:r>
-      <w:proofErr w:type="spellEnd"/>
-      <w:r>
-        <w:rPr>
-          <w:lang w:val="en-US"/>
-        </w:rPr>
-        <w:t>/crescent moon shape)</w:t>
+        <w:t>Crescent ( = half moon/crescent moon shape)</w:t>
       </w:r>
     </w:p>
     <w:p>
@@ -4284,35 +4129,7 @@
         <w:rPr>
           <w:lang w:val="en-US"/>
         </w:rPr>
-        <w:t xml:space="preserve">Trefoil </w:t>
-      </w:r>
-      <w:proofErr w:type="gramStart"/>
-      <w:r>
-        <w:rPr>
-          <w:lang w:val="en-US"/>
-        </w:rPr>
-        <w:t>( =</w:t>
-      </w:r>
-      <w:proofErr w:type="gramEnd"/>
-      <w:r>
-        <w:rPr>
-          <w:lang w:val="en-US"/>
-        </w:rPr>
-        <w:t xml:space="preserve"> “</w:t>
-      </w:r>
-      <w:proofErr w:type="spellStart"/>
-      <w:r>
-        <w:rPr>
-          <w:lang w:val="en-US"/>
-        </w:rPr>
-        <w:t>klavertjedrie</w:t>
-      </w:r>
-      <w:proofErr w:type="spellEnd"/>
-      <w:r>
-        <w:rPr>
-          <w:lang w:val="en-US"/>
-        </w:rPr>
-        <w:t>”)</w:t>
+        <w:t>Trefoil ( = “klavertjedrie”)</w:t>
       </w:r>
     </w:p>
     <w:p>
@@ -4330,35 +4147,7 @@
         <w:rPr>
           <w:lang w:val="en-US"/>
         </w:rPr>
-        <w:t xml:space="preserve">Quatrefoil </w:t>
-      </w:r>
-      <w:proofErr w:type="gramStart"/>
-      <w:r>
-        <w:rPr>
-          <w:lang w:val="en-US"/>
-        </w:rPr>
-        <w:t>( =</w:t>
-      </w:r>
-      <w:proofErr w:type="gramEnd"/>
-      <w:r>
-        <w:rPr>
-          <w:lang w:val="en-US"/>
-        </w:rPr>
-        <w:t xml:space="preserve"> “</w:t>
-      </w:r>
-      <w:proofErr w:type="spellStart"/>
-      <w:r>
-        <w:rPr>
-          <w:lang w:val="en-US"/>
-        </w:rPr>
-        <w:t>klavertjevier</w:t>
-      </w:r>
-      <w:proofErr w:type="spellEnd"/>
-      <w:r>
-        <w:rPr>
-          <w:lang w:val="en-US"/>
-        </w:rPr>
-        <w:t>”)</w:t>
+        <w:t>Quatrefoil ( = “klavertjevier”)</w:t>
       </w:r>
     </w:p>
     <w:p>
@@ -4527,35 +4316,7 @@
         <w:rPr>
           <w:lang w:val="en-US"/>
         </w:rPr>
-        <w:t xml:space="preserve"> (Which usually does not have a script itself. But any modules can be accessed with a simple </w:t>
-      </w:r>
-      <w:proofErr w:type="spellStart"/>
-      <w:r>
-        <w:rPr>
-          <w:lang w:val="en-US"/>
-        </w:rPr>
-        <w:t>get_node</w:t>
-      </w:r>
-      <w:proofErr w:type="spellEnd"/>
-      <w:r>
-        <w:rPr>
-          <w:lang w:val="en-US"/>
-        </w:rPr>
-        <w:t>(&lt;</w:t>
-      </w:r>
-      <w:proofErr w:type="spellStart"/>
-      <w:r>
-        <w:rPr>
-          <w:lang w:val="en-US"/>
-        </w:rPr>
-        <w:t>modulename</w:t>
-      </w:r>
-      <w:proofErr w:type="spellEnd"/>
-      <w:r>
-        <w:rPr>
-          <w:lang w:val="en-US"/>
-        </w:rPr>
-        <w:t>&gt;) call.)</w:t>
+        <w:t xml:space="preserve"> (Which usually does not have a script itself. But any modules can be accessed with a simple get_node(&lt;modulename&gt;) call.)</w:t>
       </w:r>
     </w:p>
     <w:p>
@@ -4588,13 +4349,8 @@
       </w:pPr>
       <w:r>
         <w:lastRenderedPageBreak/>
-        <w:t xml:space="preserve">Painting the </w:t>
-      </w:r>
-      <w:proofErr w:type="spellStart"/>
-      <w:r>
-        <w:t>tilemap</w:t>
-      </w:r>
-      <w:proofErr w:type="spellEnd"/>
+        <w:t>Painting the tilemap</w:t>
+      </w:r>
       <w:r>
         <w:t xml:space="preserve"> (Documentation)</w:t>
       </w:r>
@@ -4679,16 +4435,7 @@
           <w:bCs/>
           <w:lang w:val="en-US"/>
         </w:rPr>
-        <w:t xml:space="preserve"> the </w:t>
-      </w:r>
-      <w:proofErr w:type="spellStart"/>
-      <w:r>
-        <w:rPr>
-          <w:b/>
-          <w:bCs/>
-          <w:lang w:val="en-US"/>
-        </w:rPr>
-        <w:t>t</w:t>
+        <w:t xml:space="preserve"> the t</w:t>
       </w:r>
       <w:r>
         <w:rPr>
@@ -4698,7 +4445,6 @@
         </w:rPr>
         <w:t>ilemap</w:t>
       </w:r>
-      <w:proofErr w:type="spellEnd"/>
       <w:r>
         <w:rPr>
           <w:lang w:val="en-US"/>
@@ -4793,21 +4539,7 @@
         <w:rPr>
           <w:lang w:val="en-US"/>
         </w:rPr>
-        <w:t xml:space="preserve">Every frame, convert the Image to an </w:t>
-      </w:r>
-      <w:proofErr w:type="spellStart"/>
-      <w:r>
-        <w:rPr>
-          <w:lang w:val="en-US"/>
-        </w:rPr>
-        <w:t>ImageTexture</w:t>
-      </w:r>
-      <w:proofErr w:type="spellEnd"/>
-      <w:r>
-        <w:rPr>
-          <w:lang w:val="en-US"/>
-        </w:rPr>
-        <w:t xml:space="preserve"> and hand it to a sprite</w:t>
+        <w:t>Every frame, convert the Image to an ImageTexture and hand it to a sprite</w:t>
       </w:r>
     </w:p>
     <w:p>
@@ -4867,21 +4599,7 @@
         <w:rPr>
           <w:lang w:val="en-US"/>
         </w:rPr>
-        <w:t xml:space="preserve">A copy of the </w:t>
-      </w:r>
-      <w:proofErr w:type="spellStart"/>
-      <w:r>
-        <w:rPr>
-          <w:lang w:val="en-US"/>
-        </w:rPr>
-        <w:t>tilemap</w:t>
-      </w:r>
-      <w:proofErr w:type="spellEnd"/>
-      <w:r>
-        <w:rPr>
-          <w:lang w:val="en-US"/>
-        </w:rPr>
-        <w:t xml:space="preserve"> </w:t>
+        <w:t xml:space="preserve">A copy of the tilemap </w:t>
       </w:r>
       <w:r>
         <w:rPr>
@@ -4893,21 +4611,7 @@
         <w:rPr>
           <w:lang w:val="en-US"/>
         </w:rPr>
-        <w:t xml:space="preserve"> which is updated anytime the “real” </w:t>
-      </w:r>
-      <w:proofErr w:type="spellStart"/>
-      <w:r>
-        <w:rPr>
-          <w:lang w:val="en-US"/>
-        </w:rPr>
-        <w:t>tilemap</w:t>
-      </w:r>
-      <w:proofErr w:type="spellEnd"/>
-      <w:r>
-        <w:rPr>
-          <w:lang w:val="en-US"/>
-        </w:rPr>
-        <w:t xml:space="preserve"> is updated</w:t>
+        <w:t xml:space="preserve"> which is updated anytime the “real” tilemap is updated</w:t>
       </w:r>
     </w:p>
     <w:p>
@@ -4939,35 +4643,7 @@
         <w:rPr>
           <w:lang w:val="en-US"/>
         </w:rPr>
-        <w:t>, which is the same size as the world/level/</w:t>
-      </w:r>
-      <w:proofErr w:type="spellStart"/>
-      <w:r>
-        <w:rPr>
-          <w:lang w:val="en-US"/>
-        </w:rPr>
-        <w:t>tilemap</w:t>
-      </w:r>
-      <w:proofErr w:type="spellEnd"/>
-      <w:r>
-        <w:rPr>
-          <w:lang w:val="en-US"/>
-        </w:rPr>
-        <w:t xml:space="preserve"> itself. (</w:t>
-      </w:r>
-      <w:proofErr w:type="gramStart"/>
-      <w:r>
-        <w:rPr>
-          <w:lang w:val="en-US"/>
-        </w:rPr>
-        <w:t>So</w:t>
-      </w:r>
-      <w:proofErr w:type="gramEnd"/>
-      <w:r>
-        <w:rPr>
-          <w:lang w:val="en-US"/>
-        </w:rPr>
-        <w:t xml:space="preserve"> it sees </w:t>
+        <w:t xml:space="preserve">, which is the same size as the world/level/tilemap itself. (So it sees </w:t>
       </w:r>
       <w:r>
         <w:rPr>
@@ -4999,21 +4675,7 @@
         <w:rPr>
           <w:lang w:val="en-US"/>
         </w:rPr>
-        <w:t xml:space="preserve">The </w:t>
-      </w:r>
-      <w:proofErr w:type="spellStart"/>
-      <w:r>
-        <w:rPr>
-          <w:lang w:val="en-US"/>
-        </w:rPr>
-        <w:t>ViewportTexture</w:t>
-      </w:r>
-      <w:proofErr w:type="spellEnd"/>
-      <w:r>
-        <w:rPr>
-          <w:lang w:val="en-US"/>
-        </w:rPr>
-        <w:t xml:space="preserve"> (from this viewport) is sent to the shader on the sprite.</w:t>
+        <w:t>The ViewportTexture (from this viewport) is sent to the shader on the sprite.</w:t>
       </w:r>
     </w:p>
     <w:p>
@@ -5045,21 +4707,7 @@
         <w:rPr>
           <w:lang w:val="en-US"/>
         </w:rPr>
-        <w:t xml:space="preserve"> based on the </w:t>
-      </w:r>
-      <w:proofErr w:type="spellStart"/>
-      <w:r>
-        <w:rPr>
-          <w:lang w:val="en-US"/>
-        </w:rPr>
-        <w:t>tilemap</w:t>
-      </w:r>
-      <w:proofErr w:type="spellEnd"/>
-      <w:r>
-        <w:rPr>
-          <w:lang w:val="en-US"/>
-        </w:rPr>
-        <w:t xml:space="preserve"> shape. This way, it only shows up on actual tiles, not in empty space</w:t>
+        <w:t xml:space="preserve"> based on the tilemap shape. This way, it only shows up on actual tiles, not in empty space</w:t>
       </w:r>
       <w:r>
         <w:rPr>
@@ -5149,37 +4797,7 @@
         <w:rPr>
           <w:lang w:val="en-US"/>
         </w:rPr>
-        <w:t xml:space="preserve"> (</w:t>
-      </w:r>
-      <w:proofErr w:type="spellStart"/>
-      <w:proofErr w:type="gramStart"/>
-      <w:r>
-        <w:rPr>
-          <w:lang w:val="en-US"/>
-        </w:rPr>
-        <w:t>shape.points</w:t>
-      </w:r>
-      <w:proofErr w:type="spellEnd"/>
-      <w:proofErr w:type="gramEnd"/>
-      <w:r>
-        <w:rPr>
-          <w:lang w:val="en-US"/>
-        </w:rPr>
-        <w:t xml:space="preserve"> = </w:t>
-      </w:r>
-      <w:proofErr w:type="spellStart"/>
-      <w:r>
-        <w:rPr>
-          <w:lang w:val="en-US"/>
-        </w:rPr>
-        <w:t>point_list</w:t>
-      </w:r>
-      <w:proofErr w:type="spellEnd"/>
-      <w:r>
-        <w:rPr>
-          <w:lang w:val="en-US"/>
-        </w:rPr>
-        <w:t>)</w:t>
+        <w:t xml:space="preserve"> (shape.points = point_list)</w:t>
       </w:r>
     </w:p>
     <w:p>
@@ -5701,21 +5319,7 @@
         <w:rPr>
           <w:lang w:val="en-US"/>
         </w:rPr>
-        <w:t xml:space="preserve">. </w:t>
-      </w:r>
-      <w:proofErr w:type="gramStart"/>
-      <w:r>
-        <w:rPr>
-          <w:lang w:val="en-US"/>
-        </w:rPr>
-        <w:t>So</w:t>
-      </w:r>
-      <w:proofErr w:type="gramEnd"/>
-      <w:r>
-        <w:rPr>
-          <w:lang w:val="en-US"/>
-        </w:rPr>
-        <w:t xml:space="preserve"> we need it for making the shape more round.)</w:t>
+        <w:t>. So we need it for making the shape more round.)</w:t>
       </w:r>
     </w:p>
     <w:p>
@@ -5941,21 +5545,7 @@
         <w:rPr>
           <w:lang w:val="en-US"/>
         </w:rPr>
-        <w:t xml:space="preserve">, no new ones are created, so we must take the properties (mostly rotation) of that original body into account. Before adding </w:t>
-      </w:r>
-      <w:proofErr w:type="gramStart"/>
-      <w:r>
-        <w:rPr>
-          <w:lang w:val="en-US"/>
-        </w:rPr>
-        <w:t>back</w:t>
-      </w:r>
-      <w:proofErr w:type="gramEnd"/>
-      <w:r>
-        <w:rPr>
-          <w:lang w:val="en-US"/>
-        </w:rPr>
-        <w:t xml:space="preserve"> the shapes.</w:t>
+        <w:t>, no new ones are created, so we must take the properties (mostly rotation) of that original body into account. Before adding back the shapes.</w:t>
       </w:r>
       <w:r>
         <w:rPr>

</xml_diff>

<commit_message>
Adds settings, some more issues and ideas on how to fix them
</commit_message>
<xml_diff>
--- a/non_game/[Idea] Rolling in the Sheepe.docx
+++ b/non_game/[Idea] Rolling in the Sheepe.docx
@@ -2168,7 +2168,7 @@
         <w:rPr>
           <w:lang w:val="en-US"/>
         </w:rPr>
-        <w:t>Painter (TO DO)</w:t>
+        <w:t>Painter</w:t>
       </w:r>
     </w:p>
     <w:p>
@@ -2203,6 +2203,34 @@
           <w:bCs/>
           <w:lang w:val="en-US"/>
         </w:rPr>
+        <w:t>Erase:</w:t>
+      </w:r>
+      <w:r>
+        <w:rPr>
+          <w:lang w:val="en-US"/>
+        </w:rPr>
+        <w:t xml:space="preserve"> the area is pre-painted, you just need to erase it. (Same basic idea, just a nice visual variation, and feels satisfying.)</w:t>
+      </w:r>
+    </w:p>
+    <w:p>
+      <w:pPr>
+        <w:rPr>
+          <w:lang w:val="en-US"/>
+        </w:rPr>
+      </w:pPr>
+    </w:p>
+    <w:p>
+      <w:pPr>
+        <w:rPr>
+          <w:lang w:val="en-US"/>
+        </w:rPr>
+      </w:pPr>
+      <w:r>
+        <w:rPr>
+          <w:b/>
+          <w:bCs/>
+          <w:lang w:val="en-US"/>
+        </w:rPr>
         <w:t>Holes</w:t>
       </w:r>
       <w:r>
@@ -2217,7 +2245,13 @@
         <w:rPr>
           <w:lang w:val="en-US"/>
         </w:rPr>
-        <w:t xml:space="preserve"> Holes are punched in the background. When you move over them, you “fill” them (by painting over them.)  =&gt; </w:t>
+        <w:t xml:space="preserve"> </w:t>
+      </w:r>
+      <w:r>
+        <w:rPr>
+          <w:lang w:val="en-US"/>
+        </w:rPr>
+        <w:t xml:space="preserve">black holes are punched into the background. Remove them all (by painting over them). This is more </w:t>
       </w:r>
       <w:r>
         <w:rPr>
@@ -2225,61 +2259,72 @@
           <w:iCs/>
           <w:lang w:val="en-US"/>
         </w:rPr>
-        <w:t>yes, this would require another mask like the general tilemap one</w:t>
-      </w:r>
-    </w:p>
-    <w:p>
-      <w:pPr>
-        <w:pStyle w:val="ListParagraph"/>
-        <w:numPr>
-          <w:ilvl w:val="0"/>
-          <w:numId w:val="2"/>
-        </w:numPr>
-        <w:rPr>
-          <w:lang w:val="en-US"/>
-        </w:rPr>
-      </w:pPr>
-      <w:r>
-        <w:rPr>
-          <w:lang w:val="en-US"/>
-        </w:rPr>
-        <w:t>How? Instantiate module. Create an image at a certain resolution + a 2D array of the same size.</w:t>
-      </w:r>
-    </w:p>
-    <w:p>
-      <w:pPr>
-        <w:pStyle w:val="ListParagraph"/>
-        <w:numPr>
-          <w:ilvl w:val="0"/>
-          <w:numId w:val="2"/>
-        </w:numPr>
-        <w:rPr>
-          <w:lang w:val="en-US"/>
-        </w:rPr>
-      </w:pPr>
-      <w:r>
-        <w:rPr>
-          <w:lang w:val="en-US"/>
-        </w:rPr>
-        <w:t>Lower resolution for performance</w:t>
-      </w:r>
-    </w:p>
-    <w:p>
-      <w:pPr>
-        <w:pStyle w:val="ListParagraph"/>
-        <w:numPr>
-          <w:ilvl w:val="0"/>
-          <w:numId w:val="2"/>
-        </w:numPr>
-        <w:rPr>
-          <w:lang w:val="en-US"/>
-        </w:rPr>
-      </w:pPr>
-      <w:r>
-        <w:rPr>
-          <w:lang w:val="en-US"/>
-        </w:rPr>
-        <w:t xml:space="preserve">Whenever someone is inside this room, we </w:t>
+        <w:t>precise</w:t>
+      </w:r>
+      <w:r>
+        <w:rPr>
+          <w:lang w:val="en-US"/>
+        </w:rPr>
+        <w:t xml:space="preserve"> (higher resolution, really need to remove 100%) than the others.</w:t>
+      </w:r>
+    </w:p>
+    <w:p>
+      <w:pPr>
+        <w:rPr>
+          <w:lang w:val="en-US"/>
+        </w:rPr>
+      </w:pPr>
+    </w:p>
+    <w:p>
+      <w:pPr>
+        <w:rPr>
+          <w:lang w:val="en-US"/>
+        </w:rPr>
+      </w:pPr>
+    </w:p>
+    <w:p>
+      <w:pPr>
+        <w:pStyle w:val="Heading3"/>
+        <w:rPr>
+          <w:lang w:val="en-US"/>
+        </w:rPr>
+      </w:pPr>
+      <w:r>
+        <w:rPr>
+          <w:lang w:val="en-US"/>
+        </w:rPr>
+        <w:t>Shop (TO DO)</w:t>
+      </w:r>
+    </w:p>
+    <w:p>
+      <w:pPr>
+        <w:rPr>
+          <w:lang w:val="en-US"/>
+        </w:rPr>
+      </w:pPr>
+      <w:r>
+        <w:rPr>
+          <w:lang w:val="en-US"/>
+        </w:rPr>
+        <w:t>Touch the &lt;</w:t>
+      </w:r>
+      <w:r>
+        <w:rPr>
+          <w:lang w:val="en-US"/>
+        </w:rPr>
+        <w:t xml:space="preserve">PURCHASE </w:t>
+      </w:r>
+      <w:r>
+        <w:rPr>
+          <w:lang w:val="en-US"/>
+        </w:rPr>
+        <w:t>ICON&gt; to buy the item on display</w:t>
+      </w:r>
+      <w:r>
+        <w:rPr>
+          <w:lang w:val="en-US"/>
+        </w:rPr>
+        <w:t xml:space="preserve"> =&gt; this can be a </w:t>
       </w:r>
       <w:r>
         <w:rPr>
@@ -2287,31 +2332,13 @@
           <w:iCs/>
           <w:lang w:val="en-US"/>
         </w:rPr>
-        <w:t>paint</w:t>
-      </w:r>
-      <w:r>
-        <w:rPr>
-          <w:lang w:val="en-US"/>
-        </w:rPr>
-        <w:t xml:space="preserve"> their current position to the sprite. (Converting to local space, then multiplying by resolution.)</w:t>
-      </w:r>
-    </w:p>
-    <w:p>
-      <w:pPr>
-        <w:pStyle w:val="ListParagraph"/>
-        <w:numPr>
-          <w:ilvl w:val="0"/>
-          <w:numId w:val="2"/>
-        </w:numPr>
-        <w:rPr>
-          <w:lang w:val="en-US"/>
-        </w:rPr>
-      </w:pPr>
-      <w:r>
-        <w:rPr>
-          <w:lang w:val="en-US"/>
-        </w:rPr>
-        <w:t xml:space="preserve">We </w:t>
+        <w:t>terrain</w:t>
+      </w:r>
+      <w:r>
+        <w:rPr>
+          <w:lang w:val="en-US"/>
+        </w:rPr>
+        <w:t xml:space="preserve"> or an </w:t>
       </w:r>
       <w:r>
         <w:rPr>
@@ -2319,49 +2346,31 @@
           <w:iCs/>
           <w:lang w:val="en-US"/>
         </w:rPr>
-        <w:t>also</w:t>
-      </w:r>
-      <w:r>
-        <w:rPr>
-          <w:lang w:val="en-US"/>
-        </w:rPr>
-        <w:t xml:space="preserve"> save it in the array. If the pixel was previously unpainted, we do “pixels_painted + 1”</w:t>
-      </w:r>
-    </w:p>
-    <w:p>
-      <w:pPr>
-        <w:pStyle w:val="ListParagraph"/>
-        <w:numPr>
-          <w:ilvl w:val="0"/>
-          <w:numId w:val="2"/>
-        </w:numPr>
-        <w:rPr>
-          <w:lang w:val="en-US"/>
-        </w:rPr>
-      </w:pPr>
-      <w:r>
-        <w:rPr>
-          <w:lang w:val="en-US"/>
-        </w:rPr>
-        <w:t>If ~95% is painted, we count it as a full paint.</w:t>
-      </w:r>
-    </w:p>
-    <w:p>
-      <w:pPr>
-        <w:pStyle w:val="ListParagraph"/>
-        <w:numPr>
-          <w:ilvl w:val="0"/>
-          <w:numId w:val="2"/>
-        </w:numPr>
-        <w:rPr>
-          <w:lang w:val="en-US"/>
-        </w:rPr>
-      </w:pPr>
-      <w:r>
-        <w:rPr>
-          <w:lang w:val="en-US"/>
-        </w:rPr>
-        <w:t xml:space="preserve">(How to do </w:t>
+        <w:t>element</w:t>
+      </w:r>
+      <w:r>
+        <w:rPr>
+          <w:lang w:val="en-US"/>
+        </w:rPr>
+        <w:t>.</w:t>
+      </w:r>
+    </w:p>
+    <w:p>
+      <w:pPr>
+        <w:pStyle w:val="ListParagraph"/>
+        <w:numPr>
+          <w:ilvl w:val="0"/>
+          <w:numId w:val="20"/>
+        </w:numPr>
+        <w:rPr>
+          <w:lang w:val="en-US"/>
+        </w:rPr>
+      </w:pPr>
+      <w:r>
+        <w:rPr>
+          <w:lang w:val="en-US"/>
+        </w:rPr>
+        <w:t xml:space="preserve">This means you get </w:t>
       </w:r>
       <w:r>
         <w:rPr>
@@ -2369,7 +2378,13 @@
           <w:iCs/>
           <w:lang w:val="en-US"/>
         </w:rPr>
-        <w:t>holes</w:t>
+        <w:t>whatever effect it normally has</w:t>
+      </w:r>
+      <w:r>
+        <w:rPr>
+          <w:lang w:val="en-US"/>
+        </w:rPr>
+        <w:t xml:space="preserve"> for a limited time</w:t>
       </w:r>
       <w:r>
         <w:rPr>
@@ -2383,25 +2398,35 @@
         <w:pStyle w:val="ListParagraph"/>
         <w:numPr>
           <w:ilvl w:val="0"/>
-          <w:numId w:val="2"/>
-        </w:numPr>
-        <w:rPr>
-          <w:lang w:val="en-US"/>
-        </w:rPr>
-      </w:pPr>
-      <w:r>
-        <w:rPr>
-          <w:b/>
-          <w:bCs/>
-          <w:lang w:val="en-US"/>
-        </w:rPr>
-        <w:t>Remark:</w:t>
-      </w:r>
-      <w:r>
-        <w:rPr>
-          <w:lang w:val="en-US"/>
-        </w:rPr>
-        <w:t xml:space="preserve"> this means it cannot really show the </w:t>
+          <w:numId w:val="20"/>
+        </w:numPr>
+        <w:rPr>
+          <w:lang w:val="en-US"/>
+        </w:rPr>
+      </w:pPr>
+      <w:r>
+        <w:rPr>
+          <w:lang w:val="en-US"/>
+        </w:rPr>
+        <w:t>Or</w:t>
+      </w:r>
+      <w:r>
+        <w:rPr>
+          <w:lang w:val="en-US"/>
+        </w:rPr>
+        <w:t xml:space="preserve"> are these another unique element, with their own tutorial? Feels like too much</w:t>
+      </w:r>
+      <w:r>
+        <w:rPr>
+          <w:lang w:val="en-US"/>
+        </w:rPr>
+        <w:t>. U</w:t>
+      </w:r>
+      <w:r>
+        <w:rPr>
+          <w:lang w:val="en-US"/>
+        </w:rPr>
+        <w:t xml:space="preserve">nless I keep it </w:t>
       </w:r>
       <w:r>
         <w:rPr>
@@ -2409,13 +2434,123 @@
           <w:iCs/>
           <w:lang w:val="en-US"/>
         </w:rPr>
-        <w:t>terrain</w:t>
-      </w:r>
-      <w:r>
-        <w:rPr>
-          <w:lang w:val="en-US"/>
-        </w:rPr>
-        <w:t xml:space="preserve"> =&gt; show the lock type with the </w:t>
+        <w:t>real</w:t>
+      </w:r>
+      <w:r>
+        <w:rPr>
+          <w:lang w:val="en-US"/>
+        </w:rPr>
+        <w:t xml:space="preserve"> simple</w:t>
+      </w:r>
+      <w:r>
+        <w:rPr>
+          <w:lang w:val="en-US"/>
+        </w:rPr>
+        <w:t xml:space="preserve"> … (2-3 word explanation)</w:t>
+      </w:r>
+      <w:r>
+        <w:rPr>
+          <w:lang w:val="en-US"/>
+        </w:rPr>
+        <w:t xml:space="preserve"> </w:t>
+      </w:r>
+      <w:r>
+        <w:rPr>
+          <w:lang w:val="en-US"/>
+        </w:rPr>
+        <w:t>… and whenever possible use the same icon/color as an existing terrain that does the same.</w:t>
+      </w:r>
+    </w:p>
+    <w:p>
+      <w:pPr>
+        <w:rPr>
+          <w:lang w:val="en-US"/>
+        </w:rPr>
+      </w:pPr>
+    </w:p>
+    <w:p>
+      <w:pPr>
+        <w:rPr>
+          <w:lang w:val="en-US"/>
+        </w:rPr>
+      </w:pPr>
+      <w:r>
+        <w:rPr>
+          <w:lang w:val="en-US"/>
+        </w:rPr>
+        <w:t>To unlock: buy X items.</w:t>
+      </w:r>
+    </w:p>
+    <w:p>
+      <w:pPr>
+        <w:rPr>
+          <w:lang w:val="en-US"/>
+        </w:rPr>
+      </w:pPr>
+    </w:p>
+    <w:p>
+      <w:pPr>
+        <w:rPr>
+          <w:lang w:val="en-US"/>
+        </w:rPr>
+      </w:pPr>
+      <w:r>
+        <w:rPr>
+          <w:b/>
+          <w:bCs/>
+          <w:lang w:val="en-US"/>
+        </w:rPr>
+        <w:t>Problem:</w:t>
+      </w:r>
+      <w:r>
+        <w:rPr>
+          <w:lang w:val="en-US"/>
+        </w:rPr>
+        <w:t xml:space="preserve"> what if players don’t have enough coins? =&gt; The price slowly lowers and lowers.</w:t>
+      </w:r>
+    </w:p>
+    <w:p>
+      <w:pPr>
+        <w:rPr>
+          <w:lang w:val="en-US"/>
+        </w:rPr>
+      </w:pPr>
+    </w:p>
+    <w:p>
+      <w:pPr>
+        <w:rPr>
+          <w:lang w:val="en-US"/>
+        </w:rPr>
+      </w:pPr>
+      <w:r>
+        <w:rPr>
+          <w:lang w:val="en-US"/>
+        </w:rPr>
+        <w:t>Remarks:</w:t>
+      </w:r>
+    </w:p>
+    <w:p>
+      <w:pPr>
+        <w:pStyle w:val="ListParagraph"/>
+        <w:numPr>
+          <w:ilvl w:val="0"/>
+          <w:numId w:val="18"/>
+        </w:numPr>
+        <w:rPr>
+          <w:lang w:val="en-US"/>
+        </w:rPr>
+      </w:pPr>
+      <w:r>
+        <w:rPr>
+          <w:lang w:val="en-US"/>
+        </w:rPr>
+        <w:t>These “special items” use the same icons as terrain already in the game</w:t>
+      </w:r>
+      <w:r>
+        <w:rPr>
+          <w:lang w:val="en-US"/>
+        </w:rPr>
+        <w:t xml:space="preserve">. Still, they get their </w:t>
       </w:r>
       <w:r>
         <w:rPr>
@@ -2423,39 +2558,31 @@
           <w:iCs/>
           <w:lang w:val="en-US"/>
         </w:rPr>
-        <w:t>edges</w:t>
-      </w:r>
-      <w:r>
-        <w:rPr>
-          <w:lang w:val="en-US"/>
-        </w:rPr>
-        <w:t xml:space="preserve"> around it.</w:t>
-      </w:r>
-    </w:p>
-    <w:p>
-      <w:pPr>
-        <w:pStyle w:val="ListParagraph"/>
-        <w:numPr>
-          <w:ilvl w:val="0"/>
-          <w:numId w:val="2"/>
-        </w:numPr>
-        <w:rPr>
-          <w:lang w:val="en-US"/>
-        </w:rPr>
-      </w:pPr>
-      <w:r>
-        <w:rPr>
-          <w:b/>
-          <w:bCs/>
-          <w:lang w:val="en-US"/>
-        </w:rPr>
-        <w:t>An alternative</w:t>
-      </w:r>
-      <w:r>
-        <w:rPr>
-          <w:lang w:val="en-US"/>
-        </w:rPr>
-        <w:t xml:space="preserve"> is to </w:t>
+        <w:t>own</w:t>
+      </w:r>
+      <w:r>
+        <w:rPr>
+          <w:lang w:val="en-US"/>
+        </w:rPr>
+        <w:t xml:space="preserve"> little tutorial above them, as well as their price tag.</w:t>
+      </w:r>
+    </w:p>
+    <w:p>
+      <w:pPr>
+        <w:pStyle w:val="ListParagraph"/>
+        <w:numPr>
+          <w:ilvl w:val="0"/>
+          <w:numId w:val="18"/>
+        </w:numPr>
+        <w:rPr>
+          <w:lang w:val="en-US"/>
+        </w:rPr>
+      </w:pPr>
+      <w:r>
+        <w:rPr>
+          <w:lang w:val="en-US"/>
+        </w:rPr>
+        <w:t xml:space="preserve">This room is </w:t>
       </w:r>
       <w:r>
         <w:rPr>
@@ -2463,79 +2590,13 @@
           <w:iCs/>
           <w:lang w:val="en-US"/>
         </w:rPr>
-        <w:t>erase</w:t>
-      </w:r>
-      <w:r>
-        <w:rPr>
-          <w:lang w:val="en-US"/>
-        </w:rPr>
-        <w:t xml:space="preserve"> the texture, gradually showing what’s underneath.</w:t>
-      </w:r>
-    </w:p>
-    <w:p>
-      <w:pPr>
-        <w:rPr>
-          <w:lang w:val="en-US"/>
-        </w:rPr>
-      </w:pPr>
-    </w:p>
-    <w:p>
-      <w:pPr>
-        <w:pStyle w:val="Heading3"/>
-        <w:rPr>
-          <w:lang w:val="en-US"/>
-        </w:rPr>
-      </w:pPr>
-      <w:r>
-        <w:rPr>
-          <w:lang w:val="en-US"/>
-        </w:rPr>
-        <w:t>Shop (TO DO)</w:t>
-      </w:r>
-    </w:p>
-    <w:p>
-      <w:pPr>
-        <w:rPr>
-          <w:lang w:val="en-US"/>
-        </w:rPr>
-      </w:pPr>
-      <w:r>
-        <w:rPr>
-          <w:lang w:val="en-US"/>
-        </w:rPr>
-        <w:t>Touch the &lt;</w:t>
-      </w:r>
-      <w:r>
-        <w:rPr>
-          <w:lang w:val="en-US"/>
-        </w:rPr>
-        <w:t xml:space="preserve">PURCHASE </w:t>
-      </w:r>
-      <w:r>
-        <w:rPr>
-          <w:lang w:val="en-US"/>
-        </w:rPr>
-        <w:t>ICON&gt; to buy the item on display. To unlock: buy X items.</w:t>
-      </w:r>
-    </w:p>
-    <w:p>
-      <w:pPr>
-        <w:rPr>
-          <w:lang w:val="en-US"/>
-        </w:rPr>
-      </w:pPr>
-    </w:p>
-    <w:p>
-      <w:pPr>
-        <w:rPr>
-          <w:lang w:val="en-US"/>
-        </w:rPr>
-      </w:pPr>
-      <w:r>
-        <w:rPr>
-          <w:lang w:val="en-US"/>
-        </w:rPr>
-        <w:t>Remarks:</w:t>
+        <w:t>gigantic</w:t>
+      </w:r>
+      <w:r>
+        <w:rPr>
+          <w:lang w:val="en-US"/>
+        </w:rPr>
+        <w:t xml:space="preserve"> to accommodate the icon + tutorial for it + enough space to choose whether players want it or not</w:t>
       </w:r>
     </w:p>
     <w:p>
@@ -2551,15 +2612,43 @@
       </w:pPr>
       <w:r>
         <w:rPr>
-          <w:lang w:val="en-US"/>
-        </w:rPr>
-        <w:t>These “special items” use the same icons as terrain already in the game</w:t>
-      </w:r>
-      <w:r>
-        <w:rPr>
-          <w:lang w:val="en-US"/>
-        </w:rPr>
-        <w:t xml:space="preserve">. Still, they get their </w:t>
+          <w:b/>
+          <w:bCs/>
+          <w:lang w:val="en-US"/>
+        </w:rPr>
+        <w:t>Optional:</w:t>
+      </w:r>
+      <w:r>
+        <w:rPr>
+          <w:lang w:val="en-US"/>
+        </w:rPr>
+        <w:t xml:space="preserve"> effects are active until the next shop? Or they just wear off automatically after a time?</w:t>
+      </w:r>
+    </w:p>
+    <w:p>
+      <w:pPr>
+        <w:pStyle w:val="ListParagraph"/>
+        <w:numPr>
+          <w:ilvl w:val="0"/>
+          <w:numId w:val="18"/>
+        </w:numPr>
+        <w:rPr>
+          <w:lang w:val="en-US"/>
+        </w:rPr>
+      </w:pPr>
+      <w:r>
+        <w:rPr>
+          <w:b/>
+          <w:bCs/>
+          <w:lang w:val="en-US"/>
+        </w:rPr>
+        <w:t>Optional:</w:t>
+      </w:r>
+      <w:r>
+        <w:rPr>
+          <w:lang w:val="en-US"/>
+        </w:rPr>
+        <w:t xml:space="preserve"> players can only buy </w:t>
       </w:r>
       <w:r>
         <w:rPr>
@@ -2567,13 +2656,13 @@
           <w:iCs/>
           <w:lang w:val="en-US"/>
         </w:rPr>
-        <w:t>own</w:t>
-      </w:r>
-      <w:r>
-        <w:rPr>
-          <w:lang w:val="en-US"/>
-        </w:rPr>
-        <w:t xml:space="preserve"> little tutorial above them, as well as their price tag.</w:t>
+        <w:t>one</w:t>
+      </w:r>
+      <w:r>
+        <w:rPr>
+          <w:lang w:val="en-US"/>
+        </w:rPr>
+        <w:t>?</w:t>
       </w:r>
     </w:p>
     <w:p>
@@ -2589,9 +2678,249 @@
       </w:pPr>
       <w:r>
         <w:rPr>
-          <w:lang w:val="en-US"/>
-        </w:rPr>
-        <w:t xml:space="preserve">This room is </w:t>
+          <w:b/>
+          <w:bCs/>
+          <w:lang w:val="en-US"/>
+        </w:rPr>
+        <w:t xml:space="preserve">Optional: </w:t>
+      </w:r>
+      <w:r>
+        <w:rPr>
+          <w:lang w:val="en-US"/>
+        </w:rPr>
+        <w:t>th</w:t>
+      </w:r>
+      <w:r>
+        <w:rPr>
+          <w:lang w:val="en-US"/>
+        </w:rPr>
+        <w:t>e price lowers over time, until it switches to something new when price is 0?</w:t>
+      </w:r>
+    </w:p>
+    <w:p>
+      <w:pPr>
+        <w:rPr>
+          <w:lang w:val="en-US"/>
+        </w:rPr>
+      </w:pPr>
+    </w:p>
+    <w:p>
+      <w:pPr>
+        <w:rPr>
+          <w:lang w:val="en-US"/>
+        </w:rPr>
+      </w:pPr>
+      <w:r>
+        <w:rPr>
+          <w:lang w:val="en-US"/>
+        </w:rPr>
+        <w:t>Item ideas:</w:t>
+      </w:r>
+    </w:p>
+    <w:p>
+      <w:pPr>
+        <w:pStyle w:val="ListParagraph"/>
+        <w:numPr>
+          <w:ilvl w:val="0"/>
+          <w:numId w:val="19"/>
+        </w:numPr>
+        <w:rPr>
+          <w:lang w:val="en-US"/>
+        </w:rPr>
+      </w:pPr>
+      <w:r>
+        <w:rPr>
+          <w:lang w:val="en-US"/>
+        </w:rPr>
+        <w:t>All your bodies are destroyed (except the foremost)</w:t>
+      </w:r>
+    </w:p>
+    <w:p>
+      <w:pPr>
+        <w:pStyle w:val="ListParagraph"/>
+        <w:numPr>
+          <w:ilvl w:val="0"/>
+          <w:numId w:val="19"/>
+        </w:numPr>
+        <w:rPr>
+          <w:lang w:val="en-US"/>
+        </w:rPr>
+      </w:pPr>
+      <w:r>
+        <w:rPr>
+          <w:lang w:val="en-US"/>
+        </w:rPr>
+        <w:t>Grow bigger</w:t>
+      </w:r>
+    </w:p>
+    <w:p>
+      <w:pPr>
+        <w:pStyle w:val="ListParagraph"/>
+        <w:numPr>
+          <w:ilvl w:val="0"/>
+          <w:numId w:val="19"/>
+        </w:numPr>
+        <w:rPr>
+          <w:lang w:val="en-US"/>
+        </w:rPr>
+      </w:pPr>
+      <w:r>
+        <w:rPr>
+          <w:lang w:val="en-US"/>
+        </w:rPr>
+        <w:t>Grow smaller</w:t>
+      </w:r>
+    </w:p>
+    <w:p>
+      <w:pPr>
+        <w:pStyle w:val="ListParagraph"/>
+        <w:numPr>
+          <w:ilvl w:val="0"/>
+          <w:numId w:val="19"/>
+        </w:numPr>
+        <w:rPr>
+          <w:lang w:val="en-US"/>
+        </w:rPr>
+      </w:pPr>
+      <w:r>
+        <w:rPr>
+          <w:lang w:val="en-US"/>
+        </w:rPr>
+        <w:t>Permanent speed boost</w:t>
+      </w:r>
+    </w:p>
+    <w:p>
+      <w:pPr>
+        <w:pStyle w:val="ListParagraph"/>
+        <w:numPr>
+          <w:ilvl w:val="0"/>
+          <w:numId w:val="19"/>
+        </w:numPr>
+        <w:rPr>
+          <w:lang w:val="en-US"/>
+        </w:rPr>
+      </w:pPr>
+      <w:r>
+        <w:rPr>
+          <w:lang w:val="en-US"/>
+        </w:rPr>
+        <w:t>Permanent speed buff</w:t>
+      </w:r>
+    </w:p>
+    <w:p>
+      <w:pPr>
+        <w:pStyle w:val="ListParagraph"/>
+        <w:numPr>
+          <w:ilvl w:val="0"/>
+          <w:numId w:val="19"/>
+        </w:numPr>
+        <w:rPr>
+          <w:lang w:val="en-US"/>
+        </w:rPr>
+      </w:pPr>
+      <w:r>
+        <w:rPr>
+          <w:lang w:val="en-US"/>
+        </w:rPr>
+        <w:lastRenderedPageBreak/>
+        <w:t>Permanent wolf</w:t>
+      </w:r>
+    </w:p>
+    <w:p>
+      <w:pPr>
+        <w:rPr>
+          <w:lang w:val="en-US"/>
+        </w:rPr>
+      </w:pPr>
+    </w:p>
+    <w:p>
+      <w:pPr>
+        <w:pStyle w:val="Heading3"/>
+      </w:pPr>
+      <w:r>
+        <w:t xml:space="preserve">Lock </w:t>
+      </w:r>
+      <w:r>
+        <w:t>“</w:t>
+      </w:r>
+      <w:r>
+        <w:t>label</w:t>
+      </w:r>
+      <w:r>
+        <w:t>”</w:t>
+      </w:r>
+      <w:r>
+        <w:t xml:space="preserve"> improvements:</w:t>
+      </w:r>
+    </w:p>
+    <w:p>
+      <w:pPr>
+        <w:pStyle w:val="ListParagraph"/>
+        <w:numPr>
+          <w:ilvl w:val="0"/>
+          <w:numId w:val="17"/>
+        </w:numPr>
+        <w:rPr>
+          <w:lang w:val="en-US"/>
+        </w:rPr>
+      </w:pPr>
+      <w:r>
+        <w:rPr>
+          <w:lang w:val="en-US"/>
+        </w:rPr>
+        <w:t>Place the “label” enough to the inside</w:t>
+      </w:r>
+      <w:r>
+        <w:rPr>
+          <w:lang w:val="en-US"/>
+        </w:rPr>
+        <w:t xml:space="preserve"> that it fits nicely in the room</w:t>
+      </w:r>
+    </w:p>
+    <w:p>
+      <w:pPr>
+        <w:pStyle w:val="ListParagraph"/>
+        <w:numPr>
+          <w:ilvl w:val="0"/>
+          <w:numId w:val="17"/>
+        </w:numPr>
+        <w:rPr>
+          <w:lang w:val="en-US"/>
+        </w:rPr>
+      </w:pPr>
+      <w:r>
+        <w:rPr>
+          <w:lang w:val="en-US"/>
+        </w:rPr>
+        <w:t>Also, if possible, prefer labels on solid tiles. (Not empty space where players might go through or something important might happen.)</w:t>
+      </w:r>
+      <w:r>
+        <w:rPr>
+          <w:lang w:val="en-US"/>
+        </w:rPr>
+        <w:br w:type="page"/>
+      </w:r>
+    </w:p>
+    <w:p>
+      <w:pPr>
+        <w:pStyle w:val="Heading2"/>
+      </w:pPr>
+      <w:r>
+        <w:lastRenderedPageBreak/>
+        <w:t>Elements</w:t>
+      </w:r>
+    </w:p>
+    <w:p>
+      <w:pPr>
+        <w:rPr>
+          <w:lang w:val="en-US"/>
+        </w:rPr>
+      </w:pPr>
+      <w:r>
+        <w:rPr>
+          <w:lang w:val="en-US"/>
+        </w:rPr>
+        <w:t xml:space="preserve">Within any room, it can place </w:t>
       </w:r>
       <w:r>
         <w:rPr>
@@ -2599,65 +2928,105 @@
           <w:iCs/>
           <w:lang w:val="en-US"/>
         </w:rPr>
-        <w:t>gigantic</w:t>
-      </w:r>
-      <w:r>
-        <w:rPr>
-          <w:lang w:val="en-US"/>
-        </w:rPr>
-        <w:t xml:space="preserve"> to accommodate the icon + tutorial for it + enough space to choose whether players want it or not</w:t>
-      </w:r>
-    </w:p>
-    <w:p>
-      <w:pPr>
-        <w:pStyle w:val="ListParagraph"/>
-        <w:numPr>
-          <w:ilvl w:val="0"/>
-          <w:numId w:val="18"/>
-        </w:numPr>
-        <w:rPr>
-          <w:lang w:val="en-US"/>
-        </w:rPr>
-      </w:pPr>
-      <w:r>
-        <w:rPr>
-          <w:b/>
-          <w:bCs/>
-          <w:lang w:val="en-US"/>
-        </w:rPr>
-        <w:t>Optional:</w:t>
-      </w:r>
-      <w:r>
-        <w:rPr>
-          <w:lang w:val="en-US"/>
-        </w:rPr>
-        <w:t xml:space="preserve"> effects are active until the next shop? Or they just wear off automatically after a time?</w:t>
-      </w:r>
-    </w:p>
-    <w:p>
-      <w:pPr>
-        <w:pStyle w:val="ListParagraph"/>
-        <w:numPr>
-          <w:ilvl w:val="0"/>
-          <w:numId w:val="18"/>
-        </w:numPr>
-        <w:rPr>
-          <w:lang w:val="en-US"/>
-        </w:rPr>
-      </w:pPr>
-      <w:r>
-        <w:rPr>
-          <w:b/>
-          <w:bCs/>
-          <w:lang w:val="en-US"/>
-        </w:rPr>
-        <w:t>Optional:</w:t>
-      </w:r>
-      <w:r>
-        <w:rPr>
-          <w:lang w:val="en-US"/>
-        </w:rPr>
-        <w:t xml:space="preserve"> players can only buy </w:t>
+        <w:t>tiles</w:t>
+      </w:r>
+      <w:r>
+        <w:rPr>
+          <w:lang w:val="en-US"/>
+        </w:rPr>
+        <w:t xml:space="preserve"> to fill the space. A tile can have one element attached to a side. (Which can be an obstacle, a powerup, a special item, whatever.)</w:t>
+      </w:r>
+    </w:p>
+    <w:p>
+      <w:pPr>
+        <w:rPr>
+          <w:lang w:val="en-US"/>
+        </w:rPr>
+      </w:pPr>
+    </w:p>
+    <w:p>
+      <w:pPr>
+        <w:pStyle w:val="Heading3"/>
+        <w:rPr>
+          <w:lang w:val="en-US"/>
+        </w:rPr>
+      </w:pPr>
+      <w:r>
+        <w:rPr>
+          <w:lang w:val="en-US"/>
+        </w:rPr>
+        <w:t>Spikes</w:t>
+      </w:r>
+    </w:p>
+    <w:p>
+      <w:pPr>
+        <w:rPr>
+          <w:lang w:val="en-US"/>
+        </w:rPr>
+      </w:pPr>
+      <w:r>
+        <w:rPr>
+          <w:lang w:val="en-US"/>
+        </w:rPr>
+        <w:t xml:space="preserve">Hit it (dead on, not just a </w:t>
+      </w:r>
+      <w:r>
+        <w:rPr>
+          <w:lang w:val="en-US"/>
+        </w:rPr>
+        <w:t>roll brushing past</w:t>
+      </w:r>
+      <w:r>
+        <w:rPr>
+          <w:lang w:val="en-US"/>
+        </w:rPr>
+        <w:t>)</w:t>
+      </w:r>
+      <w:r>
+        <w:rPr>
+          <w:lang w:val="en-US"/>
+        </w:rPr>
+        <w:t xml:space="preserve"> and you’re split in two.</w:t>
+      </w:r>
+    </w:p>
+    <w:p>
+      <w:pPr>
+        <w:rPr>
+          <w:lang w:val="en-US"/>
+        </w:rPr>
+      </w:pPr>
+    </w:p>
+    <w:p>
+      <w:pPr>
+        <w:pStyle w:val="Heading3"/>
+        <w:rPr>
+          <w:lang w:val="en-US"/>
+        </w:rPr>
+      </w:pPr>
+      <w:r>
+        <w:rPr>
+          <w:lang w:val="en-US"/>
+        </w:rPr>
+        <w:t>Buttons</w:t>
+      </w:r>
+      <w:r>
+        <w:rPr>
+          <w:lang w:val="en-US"/>
+        </w:rPr>
+        <w:t xml:space="preserve"> (Unpickable)</w:t>
+      </w:r>
+    </w:p>
+    <w:p>
+      <w:pPr>
+        <w:rPr>
+          <w:lang w:val="en-US"/>
+        </w:rPr>
+      </w:pPr>
+      <w:r>
+        <w:rPr>
+          <w:lang w:val="en-US"/>
+        </w:rPr>
+        <w:t>Regular, Timed, Order, Simultaneous =&gt; never appear on their own (</w:t>
       </w:r>
       <w:r>
         <w:rPr>
@@ -2665,336 +3034,319 @@
           <w:iCs/>
           <w:lang w:val="en-US"/>
         </w:rPr>
-        <w:t>one</w:t>
-      </w:r>
-      <w:r>
-        <w:rPr>
-          <w:lang w:val="en-US"/>
-        </w:rPr>
-        <w:t>?</w:t>
-      </w:r>
-    </w:p>
-    <w:p>
-      <w:pPr>
-        <w:pStyle w:val="ListParagraph"/>
-        <w:numPr>
-          <w:ilvl w:val="0"/>
-          <w:numId w:val="18"/>
-        </w:numPr>
-        <w:rPr>
-          <w:lang w:val="en-US"/>
-        </w:rPr>
-      </w:pPr>
-      <w:r>
-        <w:rPr>
-          <w:b/>
-          <w:bCs/>
-          <w:lang w:val="en-US"/>
-        </w:rPr>
-        <w:t xml:space="preserve">Optional: </w:t>
-      </w:r>
-      <w:r>
-        <w:rPr>
-          <w:lang w:val="en-US"/>
-        </w:rPr>
-        <w:t>th</w:t>
-      </w:r>
-      <w:r>
-        <w:rPr>
-          <w:lang w:val="en-US"/>
-        </w:rPr>
-        <w:t>e price lowers over time, until it switches to something new when price is 0?</w:t>
-      </w:r>
-    </w:p>
-    <w:p>
-      <w:pPr>
-        <w:rPr>
-          <w:lang w:val="en-US"/>
-        </w:rPr>
-      </w:pPr>
-    </w:p>
-    <w:p>
-      <w:pPr>
-        <w:rPr>
-          <w:lang w:val="en-US"/>
-        </w:rPr>
-      </w:pPr>
-      <w:r>
-        <w:rPr>
-          <w:lang w:val="en-US"/>
-        </w:rPr>
-        <w:t>Item ideas:</w:t>
-      </w:r>
-    </w:p>
-    <w:p>
-      <w:pPr>
-        <w:pStyle w:val="ListParagraph"/>
-        <w:numPr>
-          <w:ilvl w:val="0"/>
-          <w:numId w:val="19"/>
-        </w:numPr>
-        <w:rPr>
-          <w:lang w:val="en-US"/>
-        </w:rPr>
-      </w:pPr>
-      <w:r>
-        <w:rPr>
-          <w:lang w:val="en-US"/>
-        </w:rPr>
-        <w:t>All your bodies are destroyed (except the foremost)</w:t>
-      </w:r>
-    </w:p>
-    <w:p>
-      <w:pPr>
-        <w:pStyle w:val="ListParagraph"/>
-        <w:numPr>
-          <w:ilvl w:val="0"/>
-          <w:numId w:val="19"/>
-        </w:numPr>
-        <w:rPr>
-          <w:lang w:val="en-US"/>
-        </w:rPr>
-      </w:pPr>
-      <w:r>
-        <w:rPr>
-          <w:lang w:val="en-US"/>
-        </w:rPr>
-        <w:t>Grow bigger</w:t>
-      </w:r>
-    </w:p>
-    <w:p>
-      <w:pPr>
-        <w:pStyle w:val="ListParagraph"/>
-        <w:numPr>
-          <w:ilvl w:val="0"/>
-          <w:numId w:val="19"/>
-        </w:numPr>
-        <w:rPr>
-          <w:lang w:val="en-US"/>
-        </w:rPr>
-      </w:pPr>
-      <w:r>
-        <w:rPr>
-          <w:lang w:val="en-US"/>
-        </w:rPr>
-        <w:t>Grow smaller</w:t>
-      </w:r>
-    </w:p>
-    <w:p>
-      <w:pPr>
-        <w:pStyle w:val="ListParagraph"/>
-        <w:numPr>
-          <w:ilvl w:val="0"/>
-          <w:numId w:val="19"/>
-        </w:numPr>
-        <w:rPr>
-          <w:lang w:val="en-US"/>
-        </w:rPr>
-      </w:pPr>
-      <w:r>
-        <w:rPr>
-          <w:lang w:val="en-US"/>
-        </w:rPr>
-        <w:t>Permanent speed boost</w:t>
-      </w:r>
-    </w:p>
-    <w:p>
-      <w:pPr>
-        <w:pStyle w:val="ListParagraph"/>
-        <w:numPr>
-          <w:ilvl w:val="0"/>
-          <w:numId w:val="19"/>
-        </w:numPr>
-        <w:rPr>
-          <w:lang w:val="en-US"/>
-        </w:rPr>
-      </w:pPr>
-      <w:r>
-        <w:rPr>
-          <w:lang w:val="en-US"/>
-        </w:rPr>
-        <w:t>Permanent speed buff</w:t>
-      </w:r>
-    </w:p>
-    <w:p>
-      <w:pPr>
-        <w:pStyle w:val="ListParagraph"/>
-        <w:numPr>
-          <w:ilvl w:val="0"/>
-          <w:numId w:val="19"/>
-        </w:numPr>
-        <w:rPr>
-          <w:lang w:val="en-US"/>
-        </w:rPr>
-      </w:pPr>
-      <w:r>
-        <w:rPr>
-          <w:lang w:val="en-US"/>
-        </w:rPr>
-        <w:t>Permanent wolf</w:t>
-      </w:r>
-    </w:p>
-    <w:p>
-      <w:pPr>
-        <w:rPr>
-          <w:lang w:val="en-US"/>
-        </w:rPr>
-      </w:pPr>
-    </w:p>
-    <w:p>
-      <w:pPr>
-        <w:rPr>
-          <w:iCs/>
-          <w:lang w:val="en-US"/>
-        </w:rPr>
-      </w:pPr>
-    </w:p>
-    <w:p>
-      <w:pPr>
-        <w:rPr>
-          <w:lang w:val="en-US"/>
-        </w:rPr>
-      </w:pPr>
-    </w:p>
-    <w:p>
-      <w:pPr>
-        <w:rPr>
-          <w:lang w:val="en-US"/>
-        </w:rPr>
-      </w:pPr>
-    </w:p>
-    <w:p>
-      <w:pPr>
-        <w:rPr>
-          <w:lang w:val="en-US"/>
-        </w:rPr>
-      </w:pPr>
-    </w:p>
-    <w:p>
-      <w:pPr>
-        <w:rPr>
-          <w:b/>
-          <w:bCs/>
-          <w:lang w:val="en-US"/>
-        </w:rPr>
-      </w:pPr>
-      <w:r>
-        <w:rPr>
-          <w:b/>
-          <w:bCs/>
-          <w:lang w:val="en-US"/>
-        </w:rPr>
-        <w:t>Lock label improvements:</w:t>
-      </w:r>
-    </w:p>
-    <w:p>
-      <w:pPr>
-        <w:pStyle w:val="ListParagraph"/>
-        <w:numPr>
-          <w:ilvl w:val="0"/>
-          <w:numId w:val="17"/>
-        </w:numPr>
-        <w:rPr>
-          <w:lang w:val="en-US"/>
-        </w:rPr>
-      </w:pPr>
-      <w:r>
-        <w:rPr>
-          <w:lang w:val="en-US"/>
-        </w:rPr>
-        <w:t>Don’t place the “label” behind blocks or items</w:t>
-      </w:r>
-    </w:p>
-    <w:p>
-      <w:pPr>
-        <w:pStyle w:val="ListParagraph"/>
-        <w:numPr>
-          <w:ilvl w:val="0"/>
-          <w:numId w:val="17"/>
-        </w:numPr>
-        <w:rPr>
-          <w:lang w:val="en-US"/>
-        </w:rPr>
-      </w:pPr>
-      <w:r>
-        <w:rPr>
-          <w:lang w:val="en-US"/>
-        </w:rPr>
-        <w:t>(Or just … place it in front, on the z-index?</w:t>
-      </w:r>
-      <w:r>
-        <w:rPr>
-          <w:lang w:val="en-US"/>
-        </w:rPr>
-        <w:t xml:space="preserve"> =&gt; In front of blocks, behind players.</w:t>
-      </w:r>
-      <w:r>
-        <w:rPr>
-          <w:lang w:val="en-US"/>
-        </w:rPr>
-        <w:t>)</w:t>
-      </w:r>
-    </w:p>
-    <w:p>
-      <w:pPr>
-        <w:pStyle w:val="ListParagraph"/>
-        <w:numPr>
-          <w:ilvl w:val="0"/>
-          <w:numId w:val="17"/>
-        </w:numPr>
-        <w:rPr>
-          <w:lang w:val="en-US"/>
-        </w:rPr>
-      </w:pPr>
-      <w:r>
-        <w:rPr>
-          <w:lang w:val="en-US"/>
-        </w:rPr>
-        <w:t>Place the “label” enough to the inside</w:t>
-      </w:r>
-      <w:r>
-        <w:rPr>
-          <w:lang w:val="en-US"/>
-        </w:rPr>
-        <w:t xml:space="preserve"> that it fits nicely in the room</w:t>
-      </w:r>
-    </w:p>
-    <w:p>
-      <w:pPr>
-        <w:rPr>
-          <w:lang w:val="en-US"/>
-        </w:rPr>
-      </w:pPr>
-    </w:p>
-    <w:p>
-      <w:pPr>
-        <w:rPr>
-          <w:lang w:val="en-US"/>
-        </w:rPr>
-      </w:pPr>
-      <w:r>
-        <w:rPr>
-          <w:lang w:val="en-US"/>
-        </w:rPr>
-        <w:t>The idea behind locks:</w:t>
-      </w:r>
-    </w:p>
-    <w:p>
-      <w:pPr>
-        <w:pStyle w:val="ListParagraph"/>
-        <w:numPr>
-          <w:ilvl w:val="0"/>
-          <w:numId w:val="11"/>
-        </w:numPr>
-        <w:rPr>
-          <w:lang w:val="en-US"/>
-        </w:rPr>
-      </w:pPr>
-      <w:r>
-        <w:rPr>
-          <w:lang w:val="en-US"/>
-        </w:rPr>
-        <w:t xml:space="preserve">Players that are further ahead must </w:t>
+        <w:t>unpickable</w:t>
+      </w:r>
+      <w:r>
+        <w:rPr>
+          <w:lang w:val="en-US"/>
+        </w:rPr>
+        <w:t>), used in their locks</w:t>
+      </w:r>
+    </w:p>
+    <w:p>
+      <w:pPr>
+        <w:rPr>
+          <w:lang w:val="en-US"/>
+        </w:rPr>
+      </w:pPr>
+    </w:p>
+    <w:p>
+      <w:pPr>
+        <w:pStyle w:val="Heading3"/>
+        <w:rPr>
+          <w:lang w:val="en-US"/>
+        </w:rPr>
+      </w:pPr>
+      <w:r>
+        <w:rPr>
+          <w:lang w:val="en-US"/>
+        </w:rPr>
+        <w:t>Trampoline</w:t>
+      </w:r>
+    </w:p>
+    <w:p>
+      <w:pPr>
+        <w:rPr>
+          <w:lang w:val="en-US"/>
+        </w:rPr>
+      </w:pPr>
+      <w:r>
+        <w:rPr>
+          <w:lang w:val="en-US"/>
+        </w:rPr>
+        <w:t>When hit, gives an enormous boost opposite to gravity direction</w:t>
+      </w:r>
+    </w:p>
+    <w:p>
+      <w:pPr>
+        <w:rPr>
+          <w:lang w:val="en-US"/>
+        </w:rPr>
+      </w:pPr>
+    </w:p>
+    <w:p>
+      <w:pPr>
+        <w:pStyle w:val="Heading3"/>
+        <w:rPr>
+          <w:lang w:val="en-US"/>
+        </w:rPr>
+      </w:pPr>
+      <w:r>
+        <w:rPr>
+          <w:lang w:val="en-US"/>
+        </w:rPr>
+        <w:t>Speedroll/Slowroll</w:t>
+      </w:r>
+    </w:p>
+    <w:p>
+      <w:pPr>
+        <w:rPr>
+          <w:lang w:val="en-US"/>
+        </w:rPr>
+      </w:pPr>
+      <w:r>
+        <w:rPr>
+          <w:lang w:val="en-US"/>
+        </w:rPr>
+        <w:t>When hit, accelerates your roll immensely, or slows it down.</w:t>
+      </w:r>
+    </w:p>
+    <w:p>
+      <w:pPr>
+        <w:rPr>
+          <w:lang w:val="en-US"/>
+        </w:rPr>
+      </w:pPr>
+    </w:p>
+    <w:p>
+      <w:pPr>
+        <w:pStyle w:val="Heading3"/>
+        <w:rPr>
+          <w:lang w:val="en-US"/>
+        </w:rPr>
+      </w:pPr>
+      <w:r>
+        <w:rPr>
+          <w:lang w:val="en-US"/>
+        </w:rPr>
+        <w:t>Coin</w:t>
+      </w:r>
+    </w:p>
+    <w:p>
+      <w:pPr>
+        <w:rPr>
+          <w:lang w:val="en-US"/>
+        </w:rPr>
+      </w:pPr>
+      <w:r>
+        <w:rPr>
+          <w:lang w:val="en-US"/>
+        </w:rPr>
+        <w:t>Land on this cell to get the coin inside.</w:t>
+      </w:r>
+      <w:r>
+        <w:rPr>
+          <w:lang w:val="en-US"/>
+        </w:rPr>
+        <w:t xml:space="preserve"> Very rare.</w:t>
+      </w:r>
+    </w:p>
+    <w:p>
+      <w:pPr>
+        <w:rPr>
+          <w:lang w:val="en-US"/>
+        </w:rPr>
+      </w:pPr>
+    </w:p>
+    <w:p>
+      <w:pPr>
+        <w:pStyle w:val="Heading3"/>
+        <w:rPr>
+          <w:lang w:val="en-US"/>
+        </w:rPr>
+      </w:pPr>
+      <w:r>
+        <w:rPr>
+          <w:lang w:val="en-US"/>
+        </w:rPr>
+        <w:t>Laser</w:t>
+      </w:r>
+    </w:p>
+    <w:p>
+      <w:pPr>
+        <w:rPr>
+          <w:lang w:val="en-US"/>
+        </w:rPr>
+      </w:pPr>
+      <w:r>
+        <w:rPr>
+          <w:lang w:val="en-US"/>
+        </w:rPr>
+        <w:t>Shoots bullets across the room. (Or other things that might be good, like coins?)</w:t>
+      </w:r>
+    </w:p>
+    <w:p>
+      <w:pPr>
+        <w:rPr>
+          <w:lang w:val="en-US"/>
+        </w:rPr>
+      </w:pPr>
+    </w:p>
+    <w:p>
+      <w:pPr>
+        <w:rPr>
+          <w:lang w:val="en-US"/>
+        </w:rPr>
+      </w:pPr>
+      <w:r>
+        <w:rPr>
+          <w:b/>
+          <w:bCs/>
+          <w:lang w:val="en-US"/>
+        </w:rPr>
+        <w:t>On/Off (variation):</w:t>
+      </w:r>
+      <w:r>
+        <w:rPr>
+          <w:lang w:val="en-US"/>
+        </w:rPr>
+        <w:t xml:space="preserve"> cuts through the room as far as it can, in a straight line. But turns on/off on a timer.</w:t>
+      </w:r>
+    </w:p>
+    <w:p>
+      <w:pPr>
+        <w:rPr>
+          <w:lang w:val="en-US"/>
+        </w:rPr>
+      </w:pPr>
+    </w:p>
+    <w:p>
+      <w:pPr>
+        <w:pStyle w:val="Heading3"/>
+        <w:rPr>
+          <w:lang w:val="en-US"/>
+        </w:rPr>
+      </w:pPr>
+      <w:r>
+        <w:rPr>
+          <w:lang w:val="en-US"/>
+        </w:rPr>
+        <w:t>Ghost</w:t>
+      </w:r>
+    </w:p>
+    <w:p>
+      <w:pPr>
+        <w:rPr>
+          <w:lang w:val="en-US"/>
+        </w:rPr>
+      </w:pPr>
+      <w:r>
+        <w:rPr>
+          <w:lang w:val="en-US"/>
+        </w:rPr>
+        <w:t>While touching it, you are a ghost</w:t>
+      </w:r>
+    </w:p>
+    <w:p>
+      <w:pPr>
+        <w:rPr>
+          <w:lang w:val="en-US"/>
+        </w:rPr>
+      </w:pPr>
+    </w:p>
+    <w:p>
+      <w:pPr>
+        <w:pStyle w:val="Heading3"/>
+        <w:rPr>
+          <w:lang w:val="en-US"/>
+        </w:rPr>
+      </w:pPr>
+      <w:r>
+        <w:rPr>
+          <w:lang w:val="en-US"/>
+        </w:rPr>
+        <w:t>Shield</w:t>
+      </w:r>
+    </w:p>
+    <w:p>
+      <w:pPr>
+        <w:rPr>
+          <w:lang w:val="en-US"/>
+        </w:rPr>
+      </w:pPr>
+      <w:r>
+        <w:rPr>
+          <w:lang w:val="en-US"/>
+        </w:rPr>
+        <w:t>While touching it, you are invincible</w:t>
+      </w:r>
+    </w:p>
+    <w:p>
+      <w:pPr>
+        <w:rPr>
+          <w:lang w:val="en-US"/>
+        </w:rPr>
+      </w:pPr>
+    </w:p>
+    <w:p>
+      <w:pPr>
+        <w:pStyle w:val="Heading3"/>
+        <w:rPr>
+          <w:lang w:val="en-US"/>
+        </w:rPr>
+      </w:pPr>
+      <w:r>
+        <w:rPr>
+          <w:lang w:val="en-US"/>
+        </w:rPr>
+        <w:t>Breakable</w:t>
+      </w:r>
+    </w:p>
+    <w:p>
+      <w:pPr>
+        <w:rPr>
+          <w:lang w:val="en-US"/>
+        </w:rPr>
+      </w:pPr>
+      <w:r>
+        <w:rPr>
+          <w:lang w:val="en-US"/>
+        </w:rPr>
+        <w:t>If hit with speed, it breaks. (Must be a “tile inside”.) Might give you a coin as reward?</w:t>
+      </w:r>
+    </w:p>
+    <w:p>
+      <w:pPr>
+        <w:rPr>
+          <w:lang w:val="en-US"/>
+        </w:rPr>
+      </w:pPr>
+    </w:p>
+    <w:p>
+      <w:pPr>
+        <w:pStyle w:val="Heading3"/>
+        <w:rPr>
+          <w:lang w:val="en-US"/>
+        </w:rPr>
+      </w:pPr>
+      <w:r>
+        <w:rPr>
+          <w:lang w:val="en-US"/>
+        </w:rPr>
+        <w:t>Fast Forward/Backward</w:t>
+      </w:r>
+    </w:p>
+    <w:p>
+      <w:pPr>
+        <w:rPr>
+          <w:lang w:val="en-US"/>
+        </w:rPr>
+      </w:pPr>
+      <w:r>
+        <w:rPr>
+          <w:lang w:val="en-US"/>
+        </w:rPr>
+        <w:t xml:space="preserve">Teleports you to the </w:t>
       </w:r>
       <w:r>
         <w:rPr>
@@ -3002,31 +3354,13 @@
           <w:iCs/>
           <w:lang w:val="en-US"/>
         </w:rPr>
-        <w:t>wait</w:t>
-      </w:r>
-      <w:r>
-        <w:rPr>
-          <w:lang w:val="en-US"/>
-        </w:rPr>
-        <w:t xml:space="preserve"> for the rest to catch up, bringing people together.</w:t>
-      </w:r>
-    </w:p>
-    <w:p>
-      <w:pPr>
-        <w:pStyle w:val="ListParagraph"/>
-        <w:numPr>
-          <w:ilvl w:val="0"/>
-          <w:numId w:val="11"/>
-        </w:numPr>
-        <w:rPr>
-          <w:lang w:val="en-US"/>
-        </w:rPr>
-      </w:pPr>
-      <w:r>
-        <w:rPr>
-          <w:lang w:val="en-US"/>
-        </w:rPr>
-        <w:t xml:space="preserve">The trailing players </w:t>
+        <w:t>leading player</w:t>
+      </w:r>
+      <w:r>
+        <w:rPr>
+          <w:lang w:val="en-US"/>
+        </w:rPr>
+        <w:t xml:space="preserve">. (Or the </w:t>
       </w:r>
       <w:r>
         <w:rPr>
@@ -3034,31 +3368,102 @@
           <w:iCs/>
           <w:lang w:val="en-US"/>
         </w:rPr>
-        <w:t>don’t</w:t>
-      </w:r>
-      <w:r>
-        <w:rPr>
-          <w:lang w:val="en-US"/>
-        </w:rPr>
-        <w:t xml:space="preserve"> have to do the minigame or challenge anymore; they can just power through.</w:t>
-      </w:r>
-    </w:p>
-    <w:p>
-      <w:pPr>
-        <w:pStyle w:val="ListParagraph"/>
-        <w:numPr>
-          <w:ilvl w:val="0"/>
-          <w:numId w:val="11"/>
-        </w:numPr>
-        <w:rPr>
-          <w:lang w:val="en-US"/>
-        </w:rPr>
-      </w:pPr>
-      <w:r>
-        <w:rPr>
-          <w:lang w:val="en-US"/>
-        </w:rPr>
-        <w:t xml:space="preserve">But it’s a fun minigame </w:t>
+        <w:t>trailing player</w:t>
+      </w:r>
+      <w:r>
+        <w:rPr>
+          <w:lang w:val="en-US"/>
+        </w:rPr>
+        <w:t>, if backward.)</w:t>
+      </w:r>
+    </w:p>
+    <w:p>
+      <w:pPr>
+        <w:rPr>
+          <w:lang w:val="en-US"/>
+        </w:rPr>
+      </w:pPr>
+    </w:p>
+    <w:p>
+      <w:pPr>
+        <w:pStyle w:val="Heading3"/>
+        <w:rPr>
+          <w:lang w:val="en-US"/>
+        </w:rPr>
+      </w:pPr>
+      <w:r>
+        <w:rPr>
+          <w:lang w:val="en-US"/>
+        </w:rPr>
+        <w:lastRenderedPageBreak/>
+        <w:t>Shape</w:t>
+      </w:r>
+    </w:p>
+    <w:p>
+      <w:pPr>
+        <w:rPr>
+          <w:lang w:val="en-US"/>
+        </w:rPr>
+      </w:pPr>
+      <w:r>
+        <w:rPr>
+          <w:lang w:val="en-US"/>
+        </w:rPr>
+        <w:t>When touched, resets you to that shape. (If already that shape, it ignores the touch, to save performance.)</w:t>
+      </w:r>
+    </w:p>
+    <w:p>
+      <w:pPr>
+        <w:rPr>
+          <w:lang w:val="en-US"/>
+        </w:rPr>
+      </w:pPr>
+    </w:p>
+    <w:p>
+      <w:pPr>
+        <w:rPr>
+          <w:lang w:val="en-US"/>
+        </w:rPr>
+      </w:pPr>
+      <w:r>
+        <w:rPr>
+          <w:lang w:val="en-US"/>
+        </w:rPr>
+        <w:t>Can be triangle&lt;-&gt;circle, or one of the predefined shapes.</w:t>
+      </w:r>
+    </w:p>
+    <w:p>
+      <w:pPr>
+        <w:rPr>
+          <w:lang w:val="en-US"/>
+        </w:rPr>
+      </w:pPr>
+    </w:p>
+    <w:p>
+      <w:pPr>
+        <w:pStyle w:val="Heading3"/>
+        <w:rPr>
+          <w:lang w:val="en-US"/>
+        </w:rPr>
+      </w:pPr>
+      <w:r>
+        <w:rPr>
+          <w:lang w:val="en-US"/>
+        </w:rPr>
+        <w:t>Inner Gates</w:t>
+      </w:r>
+    </w:p>
+    <w:p>
+      <w:pPr>
+        <w:rPr>
+          <w:lang w:val="en-US"/>
+        </w:rPr>
+      </w:pPr>
+      <w:r>
+        <w:rPr>
+          <w:lang w:val="en-US"/>
+        </w:rPr>
+        <w:t xml:space="preserve">Basically, anything that can be placed </w:t>
       </w:r>
       <w:r>
         <w:rPr>
@@ -3066,64 +3471,13 @@
           <w:iCs/>
           <w:lang w:val="en-US"/>
         </w:rPr>
-        <w:t>and</w:t>
-      </w:r>
-      <w:r>
-        <w:rPr>
-          <w:lang w:val="en-US"/>
-        </w:rPr>
-        <w:t xml:space="preserve"> it yields bonuses to be there first and play it.</w:t>
-      </w:r>
-    </w:p>
-    <w:p>
-      <w:pPr>
-        <w:rPr>
-          <w:lang w:val="en-US"/>
-        </w:rPr>
-      </w:pPr>
-    </w:p>
-    <w:p>
-      <w:pPr>
-        <w:rPr>
-          <w:lang w:val="en-US"/>
-        </w:rPr>
-      </w:pPr>
-      <w:r>
-        <w:rPr>
-          <w:lang w:val="en-US"/>
-        </w:rPr>
-        <w:t>Keep these ideas in mind on all locks!</w:t>
-      </w:r>
-      <w:r>
-        <w:rPr>
-          <w:lang w:val="en-US"/>
-        </w:rPr>
-        <w:br w:type="page"/>
-      </w:r>
-    </w:p>
-    <w:p>
-      <w:pPr>
-        <w:pStyle w:val="Heading2"/>
-      </w:pPr>
-      <w:r>
-        <w:lastRenderedPageBreak/>
-        <w:t>Powerups</w:t>
-      </w:r>
-      <w:r>
-        <w:t>/Obstacles/Elements</w:t>
-      </w:r>
-    </w:p>
-    <w:p>
-      <w:pPr>
-        <w:rPr>
-          <w:lang w:val="en-US"/>
-        </w:rPr>
-      </w:pPr>
-      <w:r>
-        <w:rPr>
-          <w:lang w:val="en-US"/>
-        </w:rPr>
-        <w:t xml:space="preserve">These are all the same. Within any room, it can place </w:t>
+        <w:t>inside a room</w:t>
+      </w:r>
+      <w:r>
+        <w:rPr>
+          <w:lang w:val="en-US"/>
+        </w:rPr>
+        <w:t xml:space="preserve">, to prevent players with momentum/skill from just </w:t>
       </w:r>
       <w:r>
         <w:rPr>
@@ -3131,93 +3485,33 @@
           <w:iCs/>
           <w:lang w:val="en-US"/>
         </w:rPr>
-        <w:t>something</w:t>
-      </w:r>
-      <w:r>
-        <w:rPr>
-          <w:lang w:val="en-US"/>
-        </w:rPr>
-        <w:t>. This can be an obstacle to navigate around, something to grab, etc.</w:t>
-      </w:r>
-    </w:p>
-    <w:p>
-      <w:pPr>
-        <w:rPr>
-          <w:lang w:val="en-US"/>
-        </w:rPr>
-      </w:pPr>
-    </w:p>
-    <w:p>
-      <w:pPr>
-        <w:pStyle w:val="Heading3"/>
-      </w:pPr>
-      <w:r>
-        <w:t>Spikes</w:t>
-      </w:r>
-    </w:p>
-    <w:p>
-      <w:pPr>
-        <w:rPr>
-          <w:lang w:val="en-US"/>
-        </w:rPr>
-      </w:pPr>
-      <w:r>
-        <w:rPr>
-          <w:lang w:val="en-US"/>
-        </w:rPr>
-        <w:t xml:space="preserve">Hit it (dead on, not just a </w:t>
-      </w:r>
-      <w:r>
-        <w:rPr>
-          <w:lang w:val="en-US"/>
-        </w:rPr>
-        <w:t>roll brushing past</w:t>
-      </w:r>
-      <w:r>
-        <w:rPr>
-          <w:lang w:val="en-US"/>
-        </w:rPr>
-        <w:t>)</w:t>
-      </w:r>
-      <w:r>
-        <w:rPr>
-          <w:lang w:val="en-US"/>
-        </w:rPr>
-        <w:t xml:space="preserve"> and you’re split in two.</w:t>
-      </w:r>
-    </w:p>
-    <w:p>
-      <w:pPr>
-        <w:rPr>
-          <w:lang w:val="en-US"/>
-        </w:rPr>
-      </w:pPr>
-    </w:p>
-    <w:p>
-      <w:pPr>
-        <w:pStyle w:val="Heading3"/>
-        <w:rPr>
-          <w:lang w:val="en-US"/>
-        </w:rPr>
-      </w:pPr>
-      <w:r>
-        <w:rPr>
-          <w:lang w:val="en-US"/>
-        </w:rPr>
-        <w:t>Buttons</w:t>
-      </w:r>
-    </w:p>
-    <w:p>
-      <w:pPr>
-        <w:rPr>
-          <w:lang w:val="en-US"/>
-        </w:rPr>
-      </w:pPr>
-      <w:r>
-        <w:rPr>
-          <w:lang w:val="en-US"/>
-        </w:rPr>
-        <w:t>Regular, Timed, Order, Simultaneous =&gt; never appear on their own (</w:t>
+        <w:t>blasting</w:t>
+      </w:r>
+      <w:r>
+        <w:rPr>
+          <w:lang w:val="en-US"/>
+        </w:rPr>
+        <w:t xml:space="preserve"> through all these rooms.</w:t>
+      </w:r>
+    </w:p>
+    <w:p>
+      <w:pPr>
+        <w:rPr>
+          <w:lang w:val="en-US"/>
+        </w:rPr>
+      </w:pPr>
+    </w:p>
+    <w:p>
+      <w:pPr>
+        <w:rPr>
+          <w:lang w:val="en-US"/>
+        </w:rPr>
+      </w:pPr>
+      <w:r>
+        <w:rPr>
+          <w:lang w:val="en-US"/>
+        </w:rPr>
+        <w:t xml:space="preserve">These have to be “temporary” or “bypassable”, otherwise they’re just a terrible version of a </w:t>
       </w:r>
       <w:r>
         <w:rPr>
@@ -3225,325 +3519,41 @@
           <w:iCs/>
           <w:lang w:val="en-US"/>
         </w:rPr>
-        <w:t>unpickable</w:t>
-      </w:r>
-      <w:r>
-        <w:rPr>
-          <w:lang w:val="en-US"/>
-        </w:rPr>
-        <w:t>), used in their locks</w:t>
-      </w:r>
-    </w:p>
-    <w:p>
-      <w:pPr>
-        <w:rPr>
-          <w:lang w:val="en-US"/>
-        </w:rPr>
-      </w:pPr>
-    </w:p>
-    <w:p>
-      <w:pPr>
-        <w:pStyle w:val="Heading3"/>
-        <w:rPr>
-          <w:lang w:val="en-US"/>
-        </w:rPr>
-      </w:pPr>
-      <w:r>
-        <w:rPr>
-          <w:lang w:val="en-US"/>
-        </w:rPr>
-        <w:t>Trampoline</w:t>
-      </w:r>
-    </w:p>
-    <w:p>
-      <w:pPr>
-        <w:rPr>
-          <w:lang w:val="en-US"/>
-        </w:rPr>
-      </w:pPr>
-      <w:r>
-        <w:rPr>
-          <w:lang w:val="en-US"/>
-        </w:rPr>
-        <w:t>When hit, gives an enormous boost opposite to gravity direction</w:t>
-      </w:r>
-    </w:p>
-    <w:p>
-      <w:pPr>
-        <w:rPr>
-          <w:lang w:val="en-US"/>
-        </w:rPr>
-      </w:pPr>
-    </w:p>
-    <w:p>
-      <w:pPr>
-        <w:pStyle w:val="Heading3"/>
-        <w:rPr>
-          <w:lang w:val="en-US"/>
-        </w:rPr>
-      </w:pPr>
-      <w:r>
-        <w:rPr>
-          <w:lang w:val="en-US"/>
-        </w:rPr>
-        <w:t>Speedroll/Slowroll</w:t>
-      </w:r>
-    </w:p>
-    <w:p>
-      <w:pPr>
-        <w:rPr>
-          <w:lang w:val="en-US"/>
-        </w:rPr>
-      </w:pPr>
-      <w:r>
-        <w:rPr>
-          <w:lang w:val="en-US"/>
-        </w:rPr>
-        <w:t>When hit, accelerates your roll immensely, or slows it down.</w:t>
-      </w:r>
-    </w:p>
-    <w:p>
-      <w:pPr>
-        <w:rPr>
-          <w:lang w:val="en-US"/>
-        </w:rPr>
-      </w:pPr>
-    </w:p>
-    <w:p>
-      <w:pPr>
-        <w:pStyle w:val="Heading3"/>
-        <w:rPr>
-          <w:lang w:val="en-US"/>
-        </w:rPr>
-      </w:pPr>
-      <w:r>
-        <w:rPr>
-          <w:lang w:val="en-US"/>
-        </w:rPr>
-        <w:t>Coin</w:t>
-      </w:r>
-    </w:p>
-    <w:p>
-      <w:pPr>
-        <w:rPr>
-          <w:lang w:val="en-US"/>
-        </w:rPr>
-      </w:pPr>
-      <w:r>
-        <w:rPr>
-          <w:lang w:val="en-US"/>
-        </w:rPr>
-        <w:t>Land on this cell to get the coin inside.</w:t>
-      </w:r>
-      <w:r>
-        <w:rPr>
-          <w:lang w:val="en-US"/>
-        </w:rPr>
-        <w:t xml:space="preserve"> Very rare.</w:t>
-      </w:r>
-    </w:p>
-    <w:p>
-      <w:pPr>
-        <w:rPr>
-          <w:lang w:val="en-US"/>
-        </w:rPr>
-      </w:pPr>
-    </w:p>
-    <w:p>
-      <w:pPr>
-        <w:pStyle w:val="Heading3"/>
-        <w:rPr>
-          <w:lang w:val="en-US"/>
-        </w:rPr>
-      </w:pPr>
-      <w:r>
-        <w:rPr>
-          <w:lang w:val="en-US"/>
-        </w:rPr>
-        <w:t>Laser</w:t>
-      </w:r>
-    </w:p>
-    <w:p>
-      <w:pPr>
-        <w:rPr>
-          <w:lang w:val="en-US"/>
-        </w:rPr>
-      </w:pPr>
-      <w:r>
-        <w:rPr>
-          <w:lang w:val="en-US"/>
-        </w:rPr>
-        <w:t>Shoots bullets across the room. (Or other things that might be good, like coins?)</w:t>
-      </w:r>
-    </w:p>
-    <w:p>
-      <w:pPr>
-        <w:rPr>
-          <w:lang w:val="en-US"/>
-        </w:rPr>
-      </w:pPr>
-    </w:p>
-    <w:p>
-      <w:pPr>
-        <w:rPr>
-          <w:lang w:val="en-US"/>
-        </w:rPr>
-      </w:pPr>
-      <w:r>
-        <w:rPr>
-          <w:b/>
-          <w:bCs/>
-          <w:lang w:val="en-US"/>
-        </w:rPr>
-        <w:t>On/Off (variation):</w:t>
-      </w:r>
-      <w:r>
-        <w:rPr>
-          <w:lang w:val="en-US"/>
-        </w:rPr>
-        <w:t xml:space="preserve"> cuts through the room as far as it can, in a straight line. But turns on/off on a timer.</w:t>
-      </w:r>
-    </w:p>
-    <w:p>
-      <w:pPr>
-        <w:rPr>
-          <w:lang w:val="en-US"/>
-        </w:rPr>
-      </w:pPr>
-    </w:p>
-    <w:p>
-      <w:pPr>
-        <w:pStyle w:val="Heading3"/>
-        <w:rPr>
-          <w:lang w:val="en-US"/>
-        </w:rPr>
-      </w:pPr>
-      <w:r>
-        <w:rPr>
-          <w:lang w:val="en-US"/>
-        </w:rPr>
-        <w:t>Ghost</w:t>
-      </w:r>
-    </w:p>
-    <w:p>
-      <w:pPr>
-        <w:rPr>
-          <w:lang w:val="en-US"/>
-        </w:rPr>
-      </w:pPr>
-      <w:r>
-        <w:rPr>
-          <w:lang w:val="en-US"/>
-        </w:rPr>
-        <w:t>While touching it, you are a ghost</w:t>
-      </w:r>
-    </w:p>
-    <w:p>
-      <w:pPr>
-        <w:rPr>
-          <w:lang w:val="en-US"/>
-        </w:rPr>
-      </w:pPr>
-    </w:p>
-    <w:p>
-      <w:pPr>
-        <w:pStyle w:val="Heading3"/>
-        <w:rPr>
-          <w:lang w:val="en-US"/>
-        </w:rPr>
-      </w:pPr>
-      <w:r>
-        <w:rPr>
-          <w:lang w:val="en-US"/>
-        </w:rPr>
-        <w:t>Shield</w:t>
-      </w:r>
-    </w:p>
-    <w:p>
-      <w:pPr>
-        <w:rPr>
-          <w:lang w:val="en-US"/>
-        </w:rPr>
-      </w:pPr>
-      <w:r>
-        <w:rPr>
-          <w:lang w:val="en-US"/>
-        </w:rPr>
-        <w:t>Wh</w:t>
-      </w:r>
-      <w:r>
-        <w:rPr>
-          <w:lang w:val="en-US"/>
-        </w:rPr>
-        <w:t>ile touching it, you are invincible</w:t>
-      </w:r>
-    </w:p>
-    <w:p>
-      <w:pPr>
-        <w:rPr>
-          <w:lang w:val="en-US"/>
-        </w:rPr>
-      </w:pPr>
-    </w:p>
-    <w:p>
-      <w:pPr>
-        <w:pStyle w:val="Heading3"/>
-        <w:rPr>
-          <w:lang w:val="en-US"/>
-        </w:rPr>
-      </w:pPr>
-      <w:r>
-        <w:rPr>
-          <w:lang w:val="en-US"/>
-        </w:rPr>
-        <w:t>Breakable</w:t>
-      </w:r>
-    </w:p>
-    <w:p>
-      <w:pPr>
-        <w:rPr>
-          <w:lang w:val="en-US"/>
-        </w:rPr>
-      </w:pPr>
-      <w:r>
-        <w:rPr>
-          <w:lang w:val="en-US"/>
-        </w:rPr>
-        <w:t>If hit with speed, it breaks. (Must be a “tile inside”.) Might give you a coin as reward?</w:t>
-      </w:r>
-    </w:p>
-    <w:p>
-      <w:pPr>
-        <w:rPr>
-          <w:lang w:val="en-US"/>
-        </w:rPr>
-      </w:pPr>
-    </w:p>
-    <w:p>
-      <w:pPr>
-        <w:pStyle w:val="Heading3"/>
-        <w:rPr>
-          <w:lang w:val="en-US"/>
-        </w:rPr>
-      </w:pPr>
-      <w:r>
-        <w:rPr>
-          <w:lang w:val="en-US"/>
-        </w:rPr>
-        <w:t>Fast Forward/Backward</w:t>
-      </w:r>
-    </w:p>
-    <w:p>
-      <w:pPr>
-        <w:rPr>
-          <w:lang w:val="en-US"/>
-        </w:rPr>
-      </w:pPr>
-      <w:r>
-        <w:rPr>
-          <w:lang w:val="en-US"/>
-        </w:rPr>
-        <w:t xml:space="preserve">Teleports you to the </w:t>
+        <w:t>lock</w:t>
+      </w:r>
+      <w:r>
+        <w:rPr>
+          <w:lang w:val="en-US"/>
+        </w:rPr>
+        <w:t>.</w:t>
+      </w:r>
+    </w:p>
+    <w:p>
+      <w:pPr>
+        <w:rPr>
+          <w:lang w:val="en-US"/>
+        </w:rPr>
+      </w:pPr>
+    </w:p>
+    <w:p>
+      <w:pPr>
+        <w:rPr>
+          <w:lang w:val="en-US"/>
+        </w:rPr>
+      </w:pPr>
+      <w:r>
+        <w:rPr>
+          <w:b/>
+          <w:bCs/>
+          <w:lang w:val="en-US"/>
+        </w:rPr>
+        <w:t>IDEA:</w:t>
+      </w:r>
+      <w:r>
+        <w:rPr>
+          <w:lang w:val="en-US"/>
+        </w:rPr>
+        <w:t xml:space="preserve"> Sometimes it would be nice to place extra </w:t>
       </w:r>
       <w:r>
         <w:rPr>
@@ -3551,13 +3561,41 @@
           <w:iCs/>
           <w:lang w:val="en-US"/>
         </w:rPr>
-        <w:t>leading player</w:t>
-      </w:r>
-      <w:r>
-        <w:rPr>
-          <w:lang w:val="en-US"/>
-        </w:rPr>
-        <w:t xml:space="preserve">. (Or the </w:t>
+        <w:t>edges</w:t>
+      </w:r>
+      <w:r>
+        <w:rPr>
+          <w:lang w:val="en-US"/>
+        </w:rPr>
+        <w:t xml:space="preserve"> between rooms. These stop players from “flying through” and can be a nice gate/obstacle/variation.</w:t>
+      </w:r>
+    </w:p>
+    <w:p>
+      <w:pPr>
+        <w:rPr>
+          <w:lang w:val="en-US"/>
+        </w:rPr>
+      </w:pPr>
+    </w:p>
+    <w:p>
+      <w:pPr>
+        <w:rPr>
+          <w:lang w:val="en-US"/>
+        </w:rPr>
+      </w:pPr>
+      <w:r>
+        <w:rPr>
+          <w:b/>
+          <w:bCs/>
+          <w:lang w:val="en-US"/>
+        </w:rPr>
+        <w:t xml:space="preserve">IDEA: </w:t>
+      </w:r>
+      <w:r>
+        <w:rPr>
+          <w:lang w:val="en-US"/>
+        </w:rPr>
+        <w:t xml:space="preserve">Gates you can only pass through if you have </w:t>
       </w:r>
       <w:r>
         <w:rPr>
@@ -3565,102 +3603,13 @@
           <w:iCs/>
           <w:lang w:val="en-US"/>
         </w:rPr>
-        <w:t>trailing player</w:t>
-      </w:r>
-      <w:r>
-        <w:rPr>
-          <w:lang w:val="en-US"/>
-        </w:rPr>
-        <w:t>, if backward.)</w:t>
-      </w:r>
-    </w:p>
-    <w:p>
-      <w:pPr>
-        <w:rPr>
-          <w:lang w:val="en-US"/>
-        </w:rPr>
-      </w:pPr>
-    </w:p>
-    <w:p>
-      <w:pPr>
-        <w:pStyle w:val="Heading3"/>
-        <w:rPr>
-          <w:lang w:val="en-US"/>
-        </w:rPr>
-      </w:pPr>
-      <w:r>
-        <w:rPr>
-          <w:lang w:val="en-US"/>
-        </w:rPr>
-        <w:lastRenderedPageBreak/>
-        <w:t>Shape</w:t>
-      </w:r>
-    </w:p>
-    <w:p>
-      <w:pPr>
-        <w:rPr>
-          <w:lang w:val="en-US"/>
-        </w:rPr>
-      </w:pPr>
-      <w:r>
-        <w:rPr>
-          <w:lang w:val="en-US"/>
-        </w:rPr>
-        <w:t>When touched, resets you to that shape. (If already that shape, it ignores the touch, to save performance.)</w:t>
-      </w:r>
-    </w:p>
-    <w:p>
-      <w:pPr>
-        <w:rPr>
-          <w:lang w:val="en-US"/>
-        </w:rPr>
-      </w:pPr>
-    </w:p>
-    <w:p>
-      <w:pPr>
-        <w:rPr>
-          <w:lang w:val="en-US"/>
-        </w:rPr>
-      </w:pPr>
-      <w:r>
-        <w:rPr>
-          <w:lang w:val="en-US"/>
-        </w:rPr>
-        <w:t>Can be triangle&lt;-&gt;circle, or one of the predefined shapes.</w:t>
-      </w:r>
-    </w:p>
-    <w:p>
-      <w:pPr>
-        <w:rPr>
-          <w:lang w:val="en-US"/>
-        </w:rPr>
-      </w:pPr>
-    </w:p>
-    <w:p>
-      <w:pPr>
-        <w:pStyle w:val="Heading3"/>
-        <w:rPr>
-          <w:lang w:val="en-US"/>
-        </w:rPr>
-      </w:pPr>
-      <w:r>
-        <w:rPr>
-          <w:lang w:val="en-US"/>
-        </w:rPr>
-        <w:t>Inner Gates</w:t>
-      </w:r>
-    </w:p>
-    <w:p>
-      <w:pPr>
-        <w:rPr>
-          <w:lang w:val="en-US"/>
-        </w:rPr>
-      </w:pPr>
-      <w:r>
-        <w:rPr>
-          <w:lang w:val="en-US"/>
-        </w:rPr>
-        <w:t xml:space="preserve">Basically, anything that can be placed </w:t>
+        <w:t>fewer than</w:t>
+      </w:r>
+      <w:r>
+        <w:rPr>
+          <w:lang w:val="en-US"/>
+        </w:rPr>
+        <w:t xml:space="preserve"> or </w:t>
       </w:r>
       <w:r>
         <w:rPr>
@@ -3668,13 +3617,83 @@
           <w:iCs/>
           <w:lang w:val="en-US"/>
         </w:rPr>
-        <w:t>inside a room</w:t>
-      </w:r>
-      <w:r>
-        <w:rPr>
-          <w:lang w:val="en-US"/>
-        </w:rPr>
-        <w:t xml:space="preserve">, to prevent players with momentum/skill from just </w:t>
+        <w:t>more than</w:t>
+      </w:r>
+      <w:r>
+        <w:rPr>
+          <w:lang w:val="en-US"/>
+        </w:rPr>
+        <w:t xml:space="preserve"> the indicated number of parts?</w:t>
+      </w:r>
+    </w:p>
+    <w:p>
+      <w:pPr>
+        <w:rPr>
+          <w:lang w:val="en-US"/>
+        </w:rPr>
+      </w:pPr>
+      <w:r>
+        <w:rPr>
+          <w:b/>
+          <w:bCs/>
+          <w:lang w:val="en-US"/>
+        </w:rPr>
+        <w:t>IDEA:</w:t>
+      </w:r>
+      <w:r>
+        <w:rPr>
+          <w:lang w:val="en-US"/>
+        </w:rPr>
+        <w:t xml:space="preserve"> </w:t>
+      </w:r>
+      <w:r>
+        <w:rPr>
+          <w:lang w:val="en-US"/>
+        </w:rPr>
+        <w:t>A gate that varies in size (bigger, smaller, bigger, smaller).</w:t>
+      </w:r>
+    </w:p>
+    <w:p>
+      <w:pPr>
+        <w:rPr>
+          <w:lang w:val="en-US"/>
+        </w:rPr>
+      </w:pPr>
+    </w:p>
+    <w:p>
+      <w:pPr>
+        <w:rPr>
+          <w:lang w:val="en-US"/>
+        </w:rPr>
+      </w:pPr>
+    </w:p>
+    <w:p>
+      <w:pPr>
+        <w:rPr>
+          <w:lang w:val="en-US"/>
+        </w:rPr>
+      </w:pPr>
+      <w:r>
+        <w:rPr>
+          <w:b/>
+          <w:bCs/>
+          <w:lang w:val="en-US"/>
+        </w:rPr>
+        <w:t>IDEA</w:t>
+      </w:r>
+      <w:r>
+        <w:rPr>
+          <w:b/>
+          <w:bCs/>
+          <w:lang w:val="en-US"/>
+        </w:rPr>
+        <w:t xml:space="preserve"> (more physics fun, if I want):</w:t>
+      </w:r>
+      <w:r>
+        <w:rPr>
+          <w:lang w:val="en-US"/>
+        </w:rPr>
+        <w:t xml:space="preserve"> rolling against something, </w:t>
       </w:r>
       <w:r>
         <w:rPr>
@@ -3682,235 +3701,13 @@
           <w:iCs/>
           <w:lang w:val="en-US"/>
         </w:rPr>
-        <w:t>blasting</w:t>
-      </w:r>
-      <w:r>
-        <w:rPr>
-          <w:lang w:val="en-US"/>
-        </w:rPr>
-        <w:t xml:space="preserve"> through all these rooms.</w:t>
-      </w:r>
-    </w:p>
-    <w:p>
-      <w:pPr>
-        <w:rPr>
-          <w:lang w:val="en-US"/>
-        </w:rPr>
-      </w:pPr>
-    </w:p>
-    <w:p>
-      <w:pPr>
-        <w:rPr>
-          <w:lang w:val="en-US"/>
-        </w:rPr>
-      </w:pPr>
-      <w:r>
-        <w:rPr>
-          <w:lang w:val="en-US"/>
-        </w:rPr>
-        <w:t xml:space="preserve">These have to be “temporary” or “bypassable”, otherwise they’re just a terrible version of a </w:t>
-      </w:r>
-      <w:r>
-        <w:rPr>
-          <w:i/>
-          <w:iCs/>
-          <w:lang w:val="en-US"/>
-        </w:rPr>
-        <w:t>lock</w:t>
-      </w:r>
-      <w:r>
-        <w:rPr>
-          <w:lang w:val="en-US"/>
-        </w:rPr>
-        <w:t>.</w:t>
-      </w:r>
-    </w:p>
-    <w:p>
-      <w:pPr>
-        <w:rPr>
-          <w:lang w:val="en-US"/>
-        </w:rPr>
-      </w:pPr>
-    </w:p>
-    <w:p>
-      <w:pPr>
-        <w:rPr>
-          <w:lang w:val="en-US"/>
-        </w:rPr>
-      </w:pPr>
-      <w:r>
-        <w:rPr>
-          <w:b/>
-          <w:bCs/>
-          <w:lang w:val="en-US"/>
-        </w:rPr>
-        <w:t>IDEA:</w:t>
-      </w:r>
-      <w:r>
-        <w:rPr>
-          <w:lang w:val="en-US"/>
-        </w:rPr>
-        <w:t xml:space="preserve"> Sometimes it would be nice to place extra </w:t>
-      </w:r>
-      <w:r>
-        <w:rPr>
-          <w:i/>
-          <w:iCs/>
-          <w:lang w:val="en-US"/>
-        </w:rPr>
-        <w:t>edges</w:t>
-      </w:r>
-      <w:r>
-        <w:rPr>
-          <w:lang w:val="en-US"/>
-        </w:rPr>
-        <w:t xml:space="preserve"> between rooms. These stop players from “flying through” and can be a nice gate/obstacle/variation.</w:t>
-      </w:r>
-    </w:p>
-    <w:p>
-      <w:pPr>
-        <w:rPr>
-          <w:lang w:val="en-US"/>
-        </w:rPr>
-      </w:pPr>
-    </w:p>
-    <w:p>
-      <w:pPr>
-        <w:rPr>
-          <w:lang w:val="en-US"/>
-        </w:rPr>
-      </w:pPr>
-      <w:r>
-        <w:rPr>
-          <w:b/>
-          <w:bCs/>
-          <w:lang w:val="en-US"/>
-        </w:rPr>
-        <w:t xml:space="preserve">IDEA: </w:t>
-      </w:r>
-      <w:r>
-        <w:rPr>
-          <w:lang w:val="en-US"/>
-        </w:rPr>
-        <w:t xml:space="preserve">Gates you can only pass through if you have </w:t>
-      </w:r>
-      <w:r>
-        <w:rPr>
-          <w:i/>
-          <w:iCs/>
-          <w:lang w:val="en-US"/>
-        </w:rPr>
-        <w:t>fewer than</w:t>
-      </w:r>
-      <w:r>
-        <w:rPr>
-          <w:lang w:val="en-US"/>
-        </w:rPr>
-        <w:t xml:space="preserve"> or </w:t>
-      </w:r>
-      <w:r>
-        <w:rPr>
-          <w:i/>
-          <w:iCs/>
-          <w:lang w:val="en-US"/>
-        </w:rPr>
-        <w:t>more than</w:t>
-      </w:r>
-      <w:r>
-        <w:rPr>
-          <w:lang w:val="en-US"/>
-        </w:rPr>
-        <w:t xml:space="preserve"> the indicated number of parts?</w:t>
-      </w:r>
-    </w:p>
-    <w:p>
-      <w:pPr>
-        <w:rPr>
-          <w:lang w:val="en-US"/>
-        </w:rPr>
-      </w:pPr>
-      <w:r>
-        <w:rPr>
-          <w:b/>
-          <w:bCs/>
-          <w:lang w:val="en-US"/>
-        </w:rPr>
-        <w:t>IDEA:</w:t>
-      </w:r>
-      <w:r>
-        <w:rPr>
-          <w:lang w:val="en-US"/>
-        </w:rPr>
-        <w:t xml:space="preserve"> </w:t>
-      </w:r>
-      <w:r>
-        <w:rPr>
-          <w:lang w:val="en-US"/>
-        </w:rPr>
-        <w:t>A gate that varies in size (bigger, smaller, bigger, smaller).</w:t>
-      </w:r>
-    </w:p>
-    <w:p>
-      <w:pPr>
-        <w:rPr>
-          <w:lang w:val="en-US"/>
-        </w:rPr>
-      </w:pPr>
-    </w:p>
-    <w:p>
-      <w:pPr>
-        <w:rPr>
-          <w:lang w:val="en-US"/>
-        </w:rPr>
-      </w:pPr>
-    </w:p>
-    <w:p>
-      <w:pPr>
-        <w:rPr>
-          <w:lang w:val="en-US"/>
-        </w:rPr>
-      </w:pPr>
-      <w:r>
-        <w:rPr>
-          <w:b/>
-          <w:bCs/>
-          <w:lang w:val="en-US"/>
-        </w:rPr>
-        <w:t>IDEA</w:t>
-      </w:r>
-      <w:r>
-        <w:rPr>
-          <w:b/>
-          <w:bCs/>
-          <w:lang w:val="en-US"/>
-        </w:rPr>
-        <w:t xml:space="preserve"> (more physics fun, if I want):</w:t>
-      </w:r>
-      <w:r>
-        <w:rPr>
-          <w:lang w:val="en-US"/>
-        </w:rPr>
-        <w:t xml:space="preserve"> rolling against something, </w:t>
-      </w:r>
-      <w:r>
-        <w:rPr>
-          <w:i/>
-          <w:iCs/>
-          <w:lang w:val="en-US"/>
-        </w:rPr>
         <w:t>also</w:t>
       </w:r>
       <w:r>
         <w:rPr>
           <w:lang w:val="en-US"/>
         </w:rPr>
-        <w:t xml:space="preserve"> creates a force on that other object. So, I can create doors/panels that you can slide open/closed by rolling against them</w:t>
-      </w:r>
-      <w:r>
-        <w:rPr>
-          <w:lang w:val="en-US"/>
-        </w:rPr>
-        <w:t>.</w:t>
+        <w:t xml:space="preserve"> creates a force on that other object. So, I can create doors/panels that you can slide open/closed by rolling against them.</w:t>
       </w:r>
     </w:p>
     <w:p>
@@ -4028,6 +3825,9 @@
         </w:rPr>
       </w:pPr>
       <w:r>
+        <w:rPr>
+          <w:lang w:val="en-US"/>
+        </w:rPr>
         <w:br w:type="page"/>
       </w:r>
     </w:p>
@@ -6406,6 +6206,119 @@
     </w:lvl>
   </w:abstractNum>
   <w:abstractNum w:abstractNumId="2" w15:restartNumberingAfterBreak="0">
+    <w:nsid w:val="0F124C18"/>
+    <w:multiLevelType w:val="hybridMultilevel"/>
+    <w:tmpl w:val="F1C81852"/>
+    <w:lvl w:ilvl="0" w:tplc="04090001">
+      <w:start w:val="1"/>
+      <w:numFmt w:val="bullet"/>
+      <w:lvlText w:val=""/>
+      <w:lvlJc w:val="left"/>
+      <w:pPr>
+        <w:ind w:left="720" w:hanging="360"/>
+      </w:pPr>
+      <w:rPr>
+        <w:rFonts w:ascii="Symbol" w:hAnsi="Symbol" w:hint="default"/>
+      </w:rPr>
+    </w:lvl>
+    <w:lvl w:ilvl="1" w:tplc="04090003" w:tentative="1">
+      <w:start w:val="1"/>
+      <w:numFmt w:val="bullet"/>
+      <w:lvlText w:val="o"/>
+      <w:lvlJc w:val="left"/>
+      <w:pPr>
+        <w:ind w:left="1440" w:hanging="360"/>
+      </w:pPr>
+      <w:rPr>
+        <w:rFonts w:ascii="Courier New" w:hAnsi="Courier New" w:cs="Courier New" w:hint="default"/>
+      </w:rPr>
+    </w:lvl>
+    <w:lvl w:ilvl="2" w:tplc="04090005" w:tentative="1">
+      <w:start w:val="1"/>
+      <w:numFmt w:val="bullet"/>
+      <w:lvlText w:val=""/>
+      <w:lvlJc w:val="left"/>
+      <w:pPr>
+        <w:ind w:left="2160" w:hanging="360"/>
+      </w:pPr>
+      <w:rPr>
+        <w:rFonts w:ascii="Wingdings" w:hAnsi="Wingdings" w:hint="default"/>
+      </w:rPr>
+    </w:lvl>
+    <w:lvl w:ilvl="3" w:tplc="04090001" w:tentative="1">
+      <w:start w:val="1"/>
+      <w:numFmt w:val="bullet"/>
+      <w:lvlText w:val=""/>
+      <w:lvlJc w:val="left"/>
+      <w:pPr>
+        <w:ind w:left="2880" w:hanging="360"/>
+      </w:pPr>
+      <w:rPr>
+        <w:rFonts w:ascii="Symbol" w:hAnsi="Symbol" w:hint="default"/>
+      </w:rPr>
+    </w:lvl>
+    <w:lvl w:ilvl="4" w:tplc="04090003" w:tentative="1">
+      <w:start w:val="1"/>
+      <w:numFmt w:val="bullet"/>
+      <w:lvlText w:val="o"/>
+      <w:lvlJc w:val="left"/>
+      <w:pPr>
+        <w:ind w:left="3600" w:hanging="360"/>
+      </w:pPr>
+      <w:rPr>
+        <w:rFonts w:ascii="Courier New" w:hAnsi="Courier New" w:cs="Courier New" w:hint="default"/>
+      </w:rPr>
+    </w:lvl>
+    <w:lvl w:ilvl="5" w:tplc="04090005" w:tentative="1">
+      <w:start w:val="1"/>
+      <w:numFmt w:val="bullet"/>
+      <w:lvlText w:val=""/>
+      <w:lvlJc w:val="left"/>
+      <w:pPr>
+        <w:ind w:left="4320" w:hanging="360"/>
+      </w:pPr>
+      <w:rPr>
+        <w:rFonts w:ascii="Wingdings" w:hAnsi="Wingdings" w:hint="default"/>
+      </w:rPr>
+    </w:lvl>
+    <w:lvl w:ilvl="6" w:tplc="04090001" w:tentative="1">
+      <w:start w:val="1"/>
+      <w:numFmt w:val="bullet"/>
+      <w:lvlText w:val=""/>
+      <w:lvlJc w:val="left"/>
+      <w:pPr>
+        <w:ind w:left="5040" w:hanging="360"/>
+      </w:pPr>
+      <w:rPr>
+        <w:rFonts w:ascii="Symbol" w:hAnsi="Symbol" w:hint="default"/>
+      </w:rPr>
+    </w:lvl>
+    <w:lvl w:ilvl="7" w:tplc="04090003" w:tentative="1">
+      <w:start w:val="1"/>
+      <w:numFmt w:val="bullet"/>
+      <w:lvlText w:val="o"/>
+      <w:lvlJc w:val="left"/>
+      <w:pPr>
+        <w:ind w:left="5760" w:hanging="360"/>
+      </w:pPr>
+      <w:rPr>
+        <w:rFonts w:ascii="Courier New" w:hAnsi="Courier New" w:cs="Courier New" w:hint="default"/>
+      </w:rPr>
+    </w:lvl>
+    <w:lvl w:ilvl="8" w:tplc="04090005" w:tentative="1">
+      <w:start w:val="1"/>
+      <w:numFmt w:val="bullet"/>
+      <w:lvlText w:val=""/>
+      <w:lvlJc w:val="left"/>
+      <w:pPr>
+        <w:ind w:left="6480" w:hanging="360"/>
+      </w:pPr>
+      <w:rPr>
+        <w:rFonts w:ascii="Wingdings" w:hAnsi="Wingdings" w:hint="default"/>
+      </w:rPr>
+    </w:lvl>
+  </w:abstractNum>
+  <w:abstractNum w:abstractNumId="3" w15:restartNumberingAfterBreak="0">
     <w:nsid w:val="0FA86017"/>
     <w:multiLevelType w:val="hybridMultilevel"/>
     <w:tmpl w:val="1D267DA2"/>
@@ -6518,7 +6431,7 @@
       </w:rPr>
     </w:lvl>
   </w:abstractNum>
-  <w:abstractNum w:abstractNumId="3" w15:restartNumberingAfterBreak="0">
+  <w:abstractNum w:abstractNumId="4" w15:restartNumberingAfterBreak="0">
     <w:nsid w:val="12946935"/>
     <w:multiLevelType w:val="hybridMultilevel"/>
     <w:tmpl w:val="D712782A"/>
@@ -6631,7 +6544,7 @@
       </w:rPr>
     </w:lvl>
   </w:abstractNum>
-  <w:abstractNum w:abstractNumId="4" w15:restartNumberingAfterBreak="0">
+  <w:abstractNum w:abstractNumId="5" w15:restartNumberingAfterBreak="0">
     <w:nsid w:val="1852444B"/>
     <w:multiLevelType w:val="hybridMultilevel"/>
     <w:tmpl w:val="7C1263AC"/>
@@ -6744,7 +6657,7 @@
       </w:rPr>
     </w:lvl>
   </w:abstractNum>
-  <w:abstractNum w:abstractNumId="5" w15:restartNumberingAfterBreak="0">
+  <w:abstractNum w:abstractNumId="6" w15:restartNumberingAfterBreak="0">
     <w:nsid w:val="22BD67A0"/>
     <w:multiLevelType w:val="hybridMultilevel"/>
     <w:tmpl w:val="54B06D30"/>
@@ -6857,7 +6770,7 @@
       </w:rPr>
     </w:lvl>
   </w:abstractNum>
-  <w:abstractNum w:abstractNumId="6" w15:restartNumberingAfterBreak="0">
+  <w:abstractNum w:abstractNumId="7" w15:restartNumberingAfterBreak="0">
     <w:nsid w:val="23A237D4"/>
     <w:multiLevelType w:val="hybridMultilevel"/>
     <w:tmpl w:val="69D6D82A"/>
@@ -6970,7 +6883,7 @@
       </w:rPr>
     </w:lvl>
   </w:abstractNum>
-  <w:abstractNum w:abstractNumId="7" w15:restartNumberingAfterBreak="0">
+  <w:abstractNum w:abstractNumId="8" w15:restartNumberingAfterBreak="0">
     <w:nsid w:val="3DD303DE"/>
     <w:multiLevelType w:val="hybridMultilevel"/>
     <w:tmpl w:val="05F4D9BA"/>
@@ -7083,7 +6996,7 @@
       </w:rPr>
     </w:lvl>
   </w:abstractNum>
-  <w:abstractNum w:abstractNumId="8" w15:restartNumberingAfterBreak="0">
+  <w:abstractNum w:abstractNumId="9" w15:restartNumberingAfterBreak="0">
     <w:nsid w:val="3EA33A53"/>
     <w:multiLevelType w:val="hybridMultilevel"/>
     <w:tmpl w:val="68B69FE4"/>
@@ -7196,7 +7109,7 @@
       </w:rPr>
     </w:lvl>
   </w:abstractNum>
-  <w:abstractNum w:abstractNumId="9" w15:restartNumberingAfterBreak="0">
+  <w:abstractNum w:abstractNumId="10" w15:restartNumberingAfterBreak="0">
     <w:nsid w:val="435A0565"/>
     <w:multiLevelType w:val="hybridMultilevel"/>
     <w:tmpl w:val="46DCFADA"/>
@@ -7309,7 +7222,7 @@
       </w:rPr>
     </w:lvl>
   </w:abstractNum>
-  <w:abstractNum w:abstractNumId="10" w15:restartNumberingAfterBreak="0">
+  <w:abstractNum w:abstractNumId="11" w15:restartNumberingAfterBreak="0">
     <w:nsid w:val="47F6665F"/>
     <w:multiLevelType w:val="hybridMultilevel"/>
     <w:tmpl w:val="1E1EBAD0"/>
@@ -7422,7 +7335,7 @@
       </w:rPr>
     </w:lvl>
   </w:abstractNum>
-  <w:abstractNum w:abstractNumId="11" w15:restartNumberingAfterBreak="0">
+  <w:abstractNum w:abstractNumId="12" w15:restartNumberingAfterBreak="0">
     <w:nsid w:val="49DE1F03"/>
     <w:multiLevelType w:val="hybridMultilevel"/>
     <w:tmpl w:val="FA46E386"/>
@@ -7535,7 +7448,7 @@
       </w:rPr>
     </w:lvl>
   </w:abstractNum>
-  <w:abstractNum w:abstractNumId="12" w15:restartNumberingAfterBreak="0">
+  <w:abstractNum w:abstractNumId="13" w15:restartNumberingAfterBreak="0">
     <w:nsid w:val="540B72B9"/>
     <w:multiLevelType w:val="hybridMultilevel"/>
     <w:tmpl w:val="A782C220"/>
@@ -7648,7 +7561,7 @@
       </w:rPr>
     </w:lvl>
   </w:abstractNum>
-  <w:abstractNum w:abstractNumId="13" w15:restartNumberingAfterBreak="0">
+  <w:abstractNum w:abstractNumId="14" w15:restartNumberingAfterBreak="0">
     <w:nsid w:val="592410FE"/>
     <w:multiLevelType w:val="hybridMultilevel"/>
     <w:tmpl w:val="306E735C"/>
@@ -7761,7 +7674,7 @@
       </w:rPr>
     </w:lvl>
   </w:abstractNum>
-  <w:abstractNum w:abstractNumId="14" w15:restartNumberingAfterBreak="0">
+  <w:abstractNum w:abstractNumId="15" w15:restartNumberingAfterBreak="0">
     <w:nsid w:val="62D30B63"/>
     <w:multiLevelType w:val="hybridMultilevel"/>
     <w:tmpl w:val="1C809F20"/>
@@ -7874,7 +7787,7 @@
       </w:rPr>
     </w:lvl>
   </w:abstractNum>
-  <w:abstractNum w:abstractNumId="15" w15:restartNumberingAfterBreak="0">
+  <w:abstractNum w:abstractNumId="16" w15:restartNumberingAfterBreak="0">
     <w:nsid w:val="73F560F7"/>
     <w:multiLevelType w:val="hybridMultilevel"/>
     <w:tmpl w:val="3B8A6618"/>
@@ -7987,7 +7900,7 @@
       </w:rPr>
     </w:lvl>
   </w:abstractNum>
-  <w:abstractNum w:abstractNumId="16" w15:restartNumberingAfterBreak="0">
+  <w:abstractNum w:abstractNumId="17" w15:restartNumberingAfterBreak="0">
     <w:nsid w:val="74A239A7"/>
     <w:multiLevelType w:val="hybridMultilevel"/>
     <w:tmpl w:val="0A748002"/>
@@ -8100,7 +8013,7 @@
       </w:rPr>
     </w:lvl>
   </w:abstractNum>
-  <w:abstractNum w:abstractNumId="17" w15:restartNumberingAfterBreak="0">
+  <w:abstractNum w:abstractNumId="18" w15:restartNumberingAfterBreak="0">
     <w:nsid w:val="775A7B31"/>
     <w:multiLevelType w:val="hybridMultilevel"/>
     <w:tmpl w:val="B66009AE"/>
@@ -8213,7 +8126,7 @@
       </w:rPr>
     </w:lvl>
   </w:abstractNum>
-  <w:abstractNum w:abstractNumId="18" w15:restartNumberingAfterBreak="0">
+  <w:abstractNum w:abstractNumId="19" w15:restartNumberingAfterBreak="0">
     <w:nsid w:val="7D56287C"/>
     <w:multiLevelType w:val="hybridMultilevel"/>
     <w:tmpl w:val="0CEE7CF2"/>
@@ -8327,61 +8240,64 @@
     </w:lvl>
   </w:abstractNum>
   <w:num w:numId="1">
-    <w:abstractNumId w:val="12"/>
+    <w:abstractNumId w:val="13"/>
   </w:num>
   <w:num w:numId="2">
+    <w:abstractNumId w:val="7"/>
+  </w:num>
+  <w:num w:numId="3">
+    <w:abstractNumId w:val="5"/>
+  </w:num>
+  <w:num w:numId="4">
+    <w:abstractNumId w:val="4"/>
+  </w:num>
+  <w:num w:numId="5">
     <w:abstractNumId w:val="6"/>
   </w:num>
-  <w:num w:numId="3">
-    <w:abstractNumId w:val="4"/>
-  </w:num>
-  <w:num w:numId="4">
-    <w:abstractNumId w:val="3"/>
-  </w:num>
-  <w:num w:numId="5">
-    <w:abstractNumId w:val="5"/>
-  </w:num>
   <w:num w:numId="6">
-    <w:abstractNumId w:val="16"/>
+    <w:abstractNumId w:val="17"/>
   </w:num>
   <w:num w:numId="7">
-    <w:abstractNumId w:val="17"/>
+    <w:abstractNumId w:val="18"/>
   </w:num>
   <w:num w:numId="8">
-    <w:abstractNumId w:val="14"/>
+    <w:abstractNumId w:val="15"/>
   </w:num>
   <w:num w:numId="9">
     <w:abstractNumId w:val="1"/>
   </w:num>
   <w:num w:numId="10">
-    <w:abstractNumId w:val="7"/>
+    <w:abstractNumId w:val="8"/>
   </w:num>
   <w:num w:numId="11">
+    <w:abstractNumId w:val="11"/>
+  </w:num>
+  <w:num w:numId="12">
+    <w:abstractNumId w:val="3"/>
+  </w:num>
+  <w:num w:numId="13">
     <w:abstractNumId w:val="10"/>
   </w:num>
-  <w:num w:numId="12">
-    <w:abstractNumId w:val="2"/>
+  <w:num w:numId="14">
+    <w:abstractNumId w:val="12"/>
   </w:num>
-  <w:num w:numId="13">
+  <w:num w:numId="15">
     <w:abstractNumId w:val="9"/>
   </w:num>
-  <w:num w:numId="14">
-    <w:abstractNumId w:val="11"/>
-  </w:num>
-  <w:num w:numId="15">
-    <w:abstractNumId w:val="8"/>
-  </w:num>
   <w:num w:numId="16">
-    <w:abstractNumId w:val="15"/>
+    <w:abstractNumId w:val="16"/>
   </w:num>
   <w:num w:numId="17">
-    <w:abstractNumId w:val="18"/>
+    <w:abstractNumId w:val="19"/>
   </w:num>
   <w:num w:numId="18">
-    <w:abstractNumId w:val="13"/>
+    <w:abstractNumId w:val="14"/>
   </w:num>
   <w:num w:numId="19">
     <w:abstractNumId w:val="0"/>
+  </w:num>
+  <w:num w:numId="20">
+    <w:abstractNumId w:val="2"/>
   </w:num>
   <w:numIdMacAtCleanup w:val="16"/>
 </w:numbering>

</xml_diff>

<commit_message>
Nearing a finished, playable, full game
</commit_message>
<xml_diff>
--- a/non_game/[Idea] Rolling in the Sheepe.docx
+++ b/non_game/[Idea] Rolling in the Sheepe.docx
@@ -3550,8 +3550,14 @@
     <w:p>
       <w:pPr>
         <w:pStyle w:val="Heading3"/>
-      </w:pPr>
-      <w:r>
+        <w:rPr>
+          <w:lang w:val="en-US"/>
+        </w:rPr>
+      </w:pPr>
+      <w:r>
+        <w:rPr>
+          <w:lang w:val="en-US"/>
+        </w:rPr>
         <w:t>Freeze</w:t>
       </w:r>
     </w:p>
@@ -3692,8 +3698,14 @@
     <w:p>
       <w:pPr>
         <w:pStyle w:val="Heading3"/>
-      </w:pPr>
-      <w:r>
+        <w:rPr>
+          <w:lang w:val="en-US"/>
+        </w:rPr>
+      </w:pPr>
+      <w:r>
+        <w:rPr>
+          <w:lang w:val="en-US"/>
+        </w:rPr>
         <w:t>Platforming</w:t>
       </w:r>
     </w:p>
@@ -4076,11 +4088,645 @@
     </w:p>
     <w:p>
       <w:pPr>
-        <w:spacing w:after="160" w:line="259" w:lineRule="auto"/>
-        <w:rPr>
-          <w:rFonts w:ascii="HAMMOCK Black" w:hAnsi="HAMMOCK Black"/>
-          <w:sz w:val="48"/>
-          <w:szCs w:val="48"/>
+        <w:pStyle w:val="Heading3"/>
+      </w:pPr>
+      <w:r>
+        <w:t>Late Additions</w:t>
+      </w:r>
+    </w:p>
+    <w:p>
+      <w:pPr>
+        <w:rPr>
+          <w:b/>
+          <w:bCs/>
+          <w:lang w:val="en-US"/>
+        </w:rPr>
+      </w:pPr>
+      <w:r>
+        <w:rPr>
+          <w:b/>
+          <w:bCs/>
+          <w:lang w:val="en-US"/>
+        </w:rPr>
+        <w:t>Multiple bodies?</w:t>
+      </w:r>
+    </w:p>
+    <w:p>
+      <w:pPr>
+        <w:pStyle w:val="ListParagraph"/>
+        <w:numPr>
+          <w:ilvl w:val="0"/>
+          <w:numId w:val="22"/>
+        </w:numPr>
+        <w:rPr>
+          <w:lang w:val="en-US"/>
+        </w:rPr>
+      </w:pPr>
+      <w:r>
+        <w:rPr>
+          <w:lang w:val="en-US"/>
+        </w:rPr>
+        <w:t>A tile that gives you as many coins as you have bodies.</w:t>
+      </w:r>
+    </w:p>
+    <w:p>
+      <w:pPr>
+        <w:pStyle w:val="ListParagraph"/>
+        <w:numPr>
+          <w:ilvl w:val="0"/>
+          <w:numId w:val="22"/>
+        </w:numPr>
+        <w:rPr>
+          <w:lang w:val="en-US"/>
+        </w:rPr>
+      </w:pPr>
+      <w:r>
+        <w:rPr>
+          <w:lang w:val="en-US"/>
+        </w:rPr>
+        <w:t xml:space="preserve">A tile that freezes bodies nearby </w:t>
+      </w:r>
+      <w:r>
+        <w:rPr>
+          <w:i/>
+          <w:iCs/>
+          <w:lang w:val="en-US"/>
+        </w:rPr>
+        <w:t>if they aren’t your worst body</w:t>
+      </w:r>
+      <w:r>
+        <w:rPr>
+          <w:lang w:val="en-US"/>
+        </w:rPr>
+        <w:t>.</w:t>
+      </w:r>
+    </w:p>
+    <w:p>
+      <w:pPr>
+        <w:pStyle w:val="ListParagraph"/>
+        <w:numPr>
+          <w:ilvl w:val="1"/>
+          <w:numId w:val="22"/>
+        </w:numPr>
+        <w:rPr>
+          <w:lang w:val="en-US"/>
+        </w:rPr>
+      </w:pPr>
+      <w:r>
+        <w:rPr>
+          <w:lang w:val="en-US"/>
+        </w:rPr>
+        <w:t>This might seem an obstacle, but it’s actually a helpful thing.</w:t>
+      </w:r>
+    </w:p>
+    <w:p>
+      <w:pPr>
+        <w:pStyle w:val="ListParagraph"/>
+        <w:numPr>
+          <w:ilvl w:val="1"/>
+          <w:numId w:val="22"/>
+        </w:numPr>
+        <w:rPr>
+          <w:lang w:val="en-US"/>
+        </w:rPr>
+      </w:pPr>
+      <w:r>
+        <w:rPr>
+          <w:lang w:val="en-US"/>
+        </w:rPr>
+        <w:t>It locks a body, so you can safely move your others without worrying about it.</w:t>
+      </w:r>
+    </w:p>
+    <w:p>
+      <w:pPr>
+        <w:pStyle w:val="ListParagraph"/>
+        <w:numPr>
+          <w:ilvl w:val="0"/>
+          <w:numId w:val="22"/>
+        </w:numPr>
+        <w:rPr>
+          <w:lang w:val="en-US"/>
+        </w:rPr>
+      </w:pPr>
+      <w:r>
+        <w:rPr>
+          <w:lang w:val="en-US"/>
+        </w:rPr>
+        <w:t xml:space="preserve">A tile that changes </w:t>
+      </w:r>
+      <w:r>
+        <w:rPr>
+          <w:i/>
+          <w:iCs/>
+          <w:lang w:val="en-US"/>
+        </w:rPr>
+        <w:t>all your bodies</w:t>
+      </w:r>
+      <w:r>
+        <w:rPr>
+          <w:lang w:val="en-US"/>
+        </w:rPr>
+        <w:t xml:space="preserve"> to a triangle or a circle (randomly, or depending on what hit it?).</w:t>
+      </w:r>
+    </w:p>
+    <w:p>
+      <w:pPr>
+        <w:pStyle w:val="ListParagraph"/>
+        <w:numPr>
+          <w:ilvl w:val="1"/>
+          <w:numId w:val="22"/>
+        </w:numPr>
+        <w:rPr>
+          <w:lang w:val="en-US"/>
+        </w:rPr>
+      </w:pPr>
+      <w:r>
+        <w:rPr>
+          <w:lang w:val="en-US"/>
+        </w:rPr>
+        <w:t xml:space="preserve">The one tile that </w:t>
+      </w:r>
+      <w:r>
+        <w:rPr>
+          <w:b/>
+          <w:bCs/>
+          <w:lang w:val="en-US"/>
+        </w:rPr>
+        <w:t>does</w:t>
+      </w:r>
+      <w:r>
+        <w:rPr>
+          <w:lang w:val="en-US"/>
+        </w:rPr>
+        <w:t xml:space="preserve"> have its effect on </w:t>
+      </w:r>
+      <w:r>
+        <w:rPr>
+          <w:b/>
+          <w:bCs/>
+          <w:lang w:val="en-US"/>
+        </w:rPr>
+        <w:t>all</w:t>
+      </w:r>
+      <w:r>
+        <w:rPr>
+          <w:lang w:val="en-US"/>
+        </w:rPr>
+        <w:t xml:space="preserve"> your bodies </w:t>
+      </w:r>
+    </w:p>
+    <w:p>
+      <w:pPr>
+        <w:rPr>
+          <w:lang w:val="en-US"/>
+        </w:rPr>
+      </w:pPr>
+    </w:p>
+    <w:p>
+      <w:pPr>
+        <w:rPr>
+          <w:lang w:val="en-US"/>
+        </w:rPr>
+      </w:pPr>
+      <w:r>
+        <w:rPr>
+          <w:b/>
+          <w:bCs/>
+          <w:lang w:val="en-US"/>
+        </w:rPr>
+        <w:t>Coins?</w:t>
+      </w:r>
+      <w:r>
+        <w:rPr>
+          <w:lang w:val="en-US"/>
+        </w:rPr>
+        <w:t xml:space="preserve"> (So these act as a sort of “shop”.)</w:t>
+      </w:r>
+    </w:p>
+    <w:p>
+      <w:pPr>
+        <w:pStyle w:val="ListParagraph"/>
+        <w:numPr>
+          <w:ilvl w:val="0"/>
+          <w:numId w:val="23"/>
+        </w:numPr>
+        <w:rPr>
+          <w:lang w:val="en-US"/>
+        </w:rPr>
+      </w:pPr>
+      <w:r>
+        <w:rPr>
+          <w:lang w:val="en-US"/>
+        </w:rPr>
+        <w:t>Pay X coins to destroy all your other bodies.</w:t>
+      </w:r>
+    </w:p>
+    <w:p>
+      <w:pPr>
+        <w:pStyle w:val="ListParagraph"/>
+        <w:numPr>
+          <w:ilvl w:val="0"/>
+          <w:numId w:val="23"/>
+        </w:numPr>
+        <w:rPr>
+          <w:lang w:val="en-US"/>
+        </w:rPr>
+      </w:pPr>
+      <w:r>
+        <w:rPr>
+          <w:lang w:val="en-US"/>
+        </w:rPr>
+        <w:t xml:space="preserve">Pay X coins to </w:t>
+      </w:r>
+      <w:r>
+        <w:rPr>
+          <w:i/>
+          <w:iCs/>
+          <w:lang w:val="en-US"/>
+        </w:rPr>
+        <w:t>blast away</w:t>
+      </w:r>
+      <w:r>
+        <w:rPr>
+          <w:lang w:val="en-US"/>
+        </w:rPr>
+        <w:t xml:space="preserve"> or </w:t>
+      </w:r>
+      <w:r>
+        <w:rPr>
+          <w:i/>
+          <w:iCs/>
+          <w:lang w:val="en-US"/>
+        </w:rPr>
+        <w:t>slice</w:t>
+      </w:r>
+      <w:r>
+        <w:rPr>
+          <w:lang w:val="en-US"/>
+        </w:rPr>
+        <w:t xml:space="preserve"> all nearby bodies (excluding your own, of course) (solo_unpickable)</w:t>
+      </w:r>
+    </w:p>
+    <w:p>
+      <w:pPr>
+        <w:pStyle w:val="ListParagraph"/>
+        <w:numPr>
+          <w:ilvl w:val="0"/>
+          <w:numId w:val="23"/>
+        </w:numPr>
+        <w:rPr>
+          <w:lang w:val="en-US"/>
+        </w:rPr>
+      </w:pPr>
+      <w:r>
+        <w:rPr>
+          <w:lang w:val="en-US"/>
+        </w:rPr>
+        <w:t>Pay X coins for a huge time bonus (solo_unpickable)</w:t>
+      </w:r>
+    </w:p>
+    <w:p>
+      <w:pPr>
+        <w:pStyle w:val="ListParagraph"/>
+        <w:numPr>
+          <w:ilvl w:val="0"/>
+          <w:numId w:val="23"/>
+        </w:numPr>
+        <w:rPr>
+          <w:lang w:val="en-US"/>
+        </w:rPr>
+      </w:pPr>
+      <w:r>
+        <w:rPr>
+          <w:lang w:val="en-US"/>
+        </w:rPr>
+        <w:t xml:space="preserve">Pay X coins to </w:t>
+      </w:r>
+      <w:r>
+        <w:rPr>
+          <w:i/>
+          <w:iCs/>
+          <w:lang w:val="en-US"/>
+        </w:rPr>
+        <w:t>shrink</w:t>
+      </w:r>
+      <w:r>
+        <w:rPr>
+          <w:lang w:val="en-US"/>
+        </w:rPr>
+        <w:t xml:space="preserve"> (+ </w:t>
+      </w:r>
+      <w:r>
+        <w:rPr>
+          <w:i/>
+          <w:iCs/>
+          <w:lang w:val="en-US"/>
+        </w:rPr>
+        <w:t>make triangle)</w:t>
+      </w:r>
+      <w:r>
+        <w:rPr>
+          <w:lang w:val="en-US"/>
+        </w:rPr>
+        <w:t xml:space="preserve"> </w:t>
+      </w:r>
+      <w:r>
+        <w:rPr>
+          <w:lang w:val="en-US"/>
+        </w:rPr>
+        <w:t>everyone</w:t>
+      </w:r>
+      <w:r>
+        <w:rPr>
+          <w:lang w:val="en-US"/>
+        </w:rPr>
+        <w:t xml:space="preserve"> around you (solo_unpickable)</w:t>
+      </w:r>
+    </w:p>
+    <w:p>
+      <w:pPr>
+        <w:pStyle w:val="ListParagraph"/>
+        <w:numPr>
+          <w:ilvl w:val="0"/>
+          <w:numId w:val="23"/>
+        </w:numPr>
+        <w:rPr>
+          <w:lang w:val="en-US"/>
+        </w:rPr>
+      </w:pPr>
+      <w:r>
+        <w:rPr>
+          <w:lang w:val="en-US"/>
+        </w:rPr>
+        <w:t>Pay X coins to slow down the thing chasing you (multi_unpickable, high prob?)</w:t>
+      </w:r>
+    </w:p>
+    <w:p>
+      <w:pPr>
+        <w:rPr>
+          <w:b/>
+          <w:bCs/>
+          <w:lang w:val="en-US"/>
+        </w:rPr>
+      </w:pPr>
+    </w:p>
+    <w:p>
+      <w:pPr>
+        <w:rPr>
+          <w:b/>
+          <w:bCs/>
+          <w:lang w:val="en-US"/>
+        </w:rPr>
+      </w:pPr>
+      <w:r>
+        <w:rPr>
+          <w:b/>
+          <w:bCs/>
+          <w:lang w:val="en-US"/>
+        </w:rPr>
+        <w:t>Growing/Shrinking</w:t>
+      </w:r>
+    </w:p>
+    <w:p>
+      <w:pPr>
+        <w:pStyle w:val="ListParagraph"/>
+        <w:numPr>
+          <w:ilvl w:val="0"/>
+          <w:numId w:val="24"/>
+        </w:numPr>
+        <w:rPr>
+          <w:lang w:val="en-US"/>
+        </w:rPr>
+      </w:pPr>
+      <w:r>
+        <w:rPr>
+          <w:lang w:val="en-US"/>
+        </w:rPr>
+        <w:t>A tile that grows you to max size</w:t>
+      </w:r>
+    </w:p>
+    <w:p>
+      <w:pPr>
+        <w:pStyle w:val="ListParagraph"/>
+        <w:numPr>
+          <w:ilvl w:val="0"/>
+          <w:numId w:val="24"/>
+        </w:numPr>
+        <w:rPr>
+          <w:lang w:val="en-US"/>
+        </w:rPr>
+      </w:pPr>
+      <w:r>
+        <w:rPr>
+          <w:lang w:val="en-US"/>
+        </w:rPr>
+        <w:t>A tile that shrinks you to min size</w:t>
+      </w:r>
+    </w:p>
+    <w:p>
+      <w:pPr>
+        <w:rPr>
+          <w:lang w:val="en-US"/>
+        </w:rPr>
+      </w:pPr>
+    </w:p>
+    <w:p>
+      <w:pPr>
+        <w:rPr>
+          <w:lang w:val="en-US"/>
+        </w:rPr>
+      </w:pPr>
+      <w:r>
+        <w:rPr>
+          <w:lang w:val="en-US"/>
+        </w:rPr>
+        <w:t xml:space="preserve">The </w:t>
+      </w:r>
+      <w:r>
+        <w:rPr>
+          <w:i/>
+          <w:iCs/>
+          <w:lang w:val="en-US"/>
+        </w:rPr>
+        <w:t>shrinking</w:t>
+      </w:r>
+      <w:r>
+        <w:rPr>
+          <w:lang w:val="en-US"/>
+        </w:rPr>
+        <w:t xml:space="preserve"> one should be way more likely in Solo Mode.</w:t>
+      </w:r>
+    </w:p>
+    <w:p>
+      <w:pPr>
+        <w:rPr>
+          <w:b/>
+          <w:bCs/>
+          <w:lang w:val="en-US"/>
+        </w:rPr>
+      </w:pPr>
+    </w:p>
+    <w:p>
+      <w:pPr>
+        <w:rPr>
+          <w:b/>
+          <w:bCs/>
+          <w:lang w:val="en-US"/>
+        </w:rPr>
+      </w:pPr>
+      <w:r>
+        <w:rPr>
+          <w:b/>
+          <w:bCs/>
+          <w:lang w:val="en-US"/>
+        </w:rPr>
+        <w:t>Platforming?</w:t>
+      </w:r>
+    </w:p>
+    <w:p>
+      <w:pPr>
+        <w:pStyle w:val="ListParagraph"/>
+        <w:numPr>
+          <w:ilvl w:val="0"/>
+          <w:numId w:val="25"/>
+        </w:numPr>
+        <w:rPr>
+          <w:b/>
+          <w:bCs/>
+          <w:lang w:val="en-US"/>
+        </w:rPr>
+      </w:pPr>
+      <w:r>
+        <w:rPr>
+          <w:lang w:val="en-US"/>
+        </w:rPr>
+        <w:t>A magnet that attracts/repels all bodies in a radius (ignoring walls)</w:t>
+      </w:r>
+    </w:p>
+    <w:p>
+      <w:pPr>
+        <w:pStyle w:val="ListParagraph"/>
+        <w:numPr>
+          <w:ilvl w:val="0"/>
+          <w:numId w:val="25"/>
+        </w:numPr>
+        <w:rPr>
+          <w:lang w:val="en-US"/>
+        </w:rPr>
+      </w:pPr>
+      <w:r>
+        <w:rPr>
+          <w:lang w:val="en-US"/>
+        </w:rPr>
+        <w:t>A platform</w:t>
+      </w:r>
+      <w:r>
+        <w:rPr>
+          <w:lang w:val="en-US"/>
+        </w:rPr>
+        <w:t xml:space="preserve"> placed somewhere in the room that simply turns on/off on a timer. (Acting like a door, or gate, or moving floor, depends on situation.)</w:t>
+      </w:r>
+    </w:p>
+    <w:p>
+      <w:pPr>
+        <w:pStyle w:val="ListParagraph"/>
+        <w:numPr>
+          <w:ilvl w:val="0"/>
+          <w:numId w:val="25"/>
+        </w:numPr>
+        <w:rPr>
+          <w:lang w:val="en-US"/>
+        </w:rPr>
+      </w:pPr>
+      <w:r>
+        <w:rPr>
+          <w:lang w:val="en-US"/>
+        </w:rPr>
+        <w:t xml:space="preserve">A similar platform that </w:t>
+      </w:r>
+      <w:r>
+        <w:rPr>
+          <w:i/>
+          <w:iCs/>
+          <w:lang w:val="en-US"/>
+        </w:rPr>
+        <w:t>moves</w:t>
+      </w:r>
+      <w:r>
+        <w:rPr>
+          <w:lang w:val="en-US"/>
+        </w:rPr>
+        <w:t xml:space="preserve"> or has a </w:t>
+      </w:r>
+      <w:r>
+        <w:rPr>
+          <w:i/>
+          <w:iCs/>
+          <w:lang w:val="en-US"/>
+        </w:rPr>
+        <w:t>hole</w:t>
+      </w:r>
+      <w:r>
+        <w:rPr>
+          <w:lang w:val="en-US"/>
+        </w:rPr>
+        <w:t xml:space="preserve"> in it.</w:t>
+      </w:r>
+    </w:p>
+    <w:p>
+      <w:pPr>
+        <w:pStyle w:val="ListParagraph"/>
+        <w:numPr>
+          <w:ilvl w:val="0"/>
+          <w:numId w:val="25"/>
+        </w:numPr>
+        <w:rPr>
+          <w:lang w:val="en-US"/>
+        </w:rPr>
+      </w:pPr>
+      <w:r>
+        <w:rPr>
+          <w:lang w:val="en-US"/>
+        </w:rPr>
+        <w:t xml:space="preserve">An item that just has a </w:t>
+      </w:r>
+      <w:r>
+        <w:rPr>
+          <w:i/>
+          <w:iCs/>
+          <w:lang w:val="en-US"/>
+        </w:rPr>
+        <w:t>slight</w:t>
+      </w:r>
+      <w:r>
+        <w:rPr>
+          <w:lang w:val="en-US"/>
+        </w:rPr>
+        <w:t xml:space="preserve"> slope on it, causing you to roll/fly off, without blocking too much.</w:t>
+      </w:r>
+    </w:p>
+    <w:p>
+      <w:pPr>
+        <w:pStyle w:val="ListParagraph"/>
+        <w:numPr>
+          <w:ilvl w:val="0"/>
+          <w:numId w:val="25"/>
+        </w:numPr>
+        <w:rPr>
+          <w:lang w:val="en-US"/>
+        </w:rPr>
+      </w:pPr>
+      <w:r>
+        <w:rPr>
+          <w:lang w:val="en-US"/>
+        </w:rPr>
+        <w:t>?? Freeze Beam: everything inside just slows down a lot (area physics override gravity and damping?)</w:t>
+      </w:r>
+    </w:p>
+    <w:p>
+      <w:pPr>
+        <w:pStyle w:val="Heading3"/>
+        <w:rPr>
           <w:lang w:val="en-US"/>
         </w:rPr>
       </w:pPr>
@@ -7144,6 +7790,119 @@
     </w:lvl>
   </w:abstractNum>
   <w:abstractNum w:abstractNumId="8" w15:restartNumberingAfterBreak="0">
+    <w:nsid w:val="2B81243A"/>
+    <w:multiLevelType w:val="hybridMultilevel"/>
+    <w:tmpl w:val="1B5A977E"/>
+    <w:lvl w:ilvl="0" w:tplc="04090001">
+      <w:start w:val="1"/>
+      <w:numFmt w:val="bullet"/>
+      <w:lvlText w:val=""/>
+      <w:lvlJc w:val="left"/>
+      <w:pPr>
+        <w:ind w:left="720" w:hanging="360"/>
+      </w:pPr>
+      <w:rPr>
+        <w:rFonts w:ascii="Symbol" w:hAnsi="Symbol" w:hint="default"/>
+      </w:rPr>
+    </w:lvl>
+    <w:lvl w:ilvl="1" w:tplc="04090003" w:tentative="1">
+      <w:start w:val="1"/>
+      <w:numFmt w:val="bullet"/>
+      <w:lvlText w:val="o"/>
+      <w:lvlJc w:val="left"/>
+      <w:pPr>
+        <w:ind w:left="1440" w:hanging="360"/>
+      </w:pPr>
+      <w:rPr>
+        <w:rFonts w:ascii="Courier New" w:hAnsi="Courier New" w:cs="Courier New" w:hint="default"/>
+      </w:rPr>
+    </w:lvl>
+    <w:lvl w:ilvl="2" w:tplc="04090005" w:tentative="1">
+      <w:start w:val="1"/>
+      <w:numFmt w:val="bullet"/>
+      <w:lvlText w:val=""/>
+      <w:lvlJc w:val="left"/>
+      <w:pPr>
+        <w:ind w:left="2160" w:hanging="360"/>
+      </w:pPr>
+      <w:rPr>
+        <w:rFonts w:ascii="Wingdings" w:hAnsi="Wingdings" w:hint="default"/>
+      </w:rPr>
+    </w:lvl>
+    <w:lvl w:ilvl="3" w:tplc="04090001" w:tentative="1">
+      <w:start w:val="1"/>
+      <w:numFmt w:val="bullet"/>
+      <w:lvlText w:val=""/>
+      <w:lvlJc w:val="left"/>
+      <w:pPr>
+        <w:ind w:left="2880" w:hanging="360"/>
+      </w:pPr>
+      <w:rPr>
+        <w:rFonts w:ascii="Symbol" w:hAnsi="Symbol" w:hint="default"/>
+      </w:rPr>
+    </w:lvl>
+    <w:lvl w:ilvl="4" w:tplc="04090003" w:tentative="1">
+      <w:start w:val="1"/>
+      <w:numFmt w:val="bullet"/>
+      <w:lvlText w:val="o"/>
+      <w:lvlJc w:val="left"/>
+      <w:pPr>
+        <w:ind w:left="3600" w:hanging="360"/>
+      </w:pPr>
+      <w:rPr>
+        <w:rFonts w:ascii="Courier New" w:hAnsi="Courier New" w:cs="Courier New" w:hint="default"/>
+      </w:rPr>
+    </w:lvl>
+    <w:lvl w:ilvl="5" w:tplc="04090005" w:tentative="1">
+      <w:start w:val="1"/>
+      <w:numFmt w:val="bullet"/>
+      <w:lvlText w:val=""/>
+      <w:lvlJc w:val="left"/>
+      <w:pPr>
+        <w:ind w:left="4320" w:hanging="360"/>
+      </w:pPr>
+      <w:rPr>
+        <w:rFonts w:ascii="Wingdings" w:hAnsi="Wingdings" w:hint="default"/>
+      </w:rPr>
+    </w:lvl>
+    <w:lvl w:ilvl="6" w:tplc="04090001" w:tentative="1">
+      <w:start w:val="1"/>
+      <w:numFmt w:val="bullet"/>
+      <w:lvlText w:val=""/>
+      <w:lvlJc w:val="left"/>
+      <w:pPr>
+        <w:ind w:left="5040" w:hanging="360"/>
+      </w:pPr>
+      <w:rPr>
+        <w:rFonts w:ascii="Symbol" w:hAnsi="Symbol" w:hint="default"/>
+      </w:rPr>
+    </w:lvl>
+    <w:lvl w:ilvl="7" w:tplc="04090003" w:tentative="1">
+      <w:start w:val="1"/>
+      <w:numFmt w:val="bullet"/>
+      <w:lvlText w:val="o"/>
+      <w:lvlJc w:val="left"/>
+      <w:pPr>
+        <w:ind w:left="5760" w:hanging="360"/>
+      </w:pPr>
+      <w:rPr>
+        <w:rFonts w:ascii="Courier New" w:hAnsi="Courier New" w:cs="Courier New" w:hint="default"/>
+      </w:rPr>
+    </w:lvl>
+    <w:lvl w:ilvl="8" w:tplc="04090005" w:tentative="1">
+      <w:start w:val="1"/>
+      <w:numFmt w:val="bullet"/>
+      <w:lvlText w:val=""/>
+      <w:lvlJc w:val="left"/>
+      <w:pPr>
+        <w:ind w:left="6480" w:hanging="360"/>
+      </w:pPr>
+      <w:rPr>
+        <w:rFonts w:ascii="Wingdings" w:hAnsi="Wingdings" w:hint="default"/>
+      </w:rPr>
+    </w:lvl>
+  </w:abstractNum>
+  <w:abstractNum w:abstractNumId="9" w15:restartNumberingAfterBreak="0">
     <w:nsid w:val="3DD303DE"/>
     <w:multiLevelType w:val="hybridMultilevel"/>
     <w:tmpl w:val="05F4D9BA"/>
@@ -7256,7 +8015,7 @@
       </w:rPr>
     </w:lvl>
   </w:abstractNum>
-  <w:abstractNum w:abstractNumId="9" w15:restartNumberingAfterBreak="0">
+  <w:abstractNum w:abstractNumId="10" w15:restartNumberingAfterBreak="0">
     <w:nsid w:val="3EA33A53"/>
     <w:multiLevelType w:val="hybridMultilevel"/>
     <w:tmpl w:val="68B69FE4"/>
@@ -7369,7 +8128,7 @@
       </w:rPr>
     </w:lvl>
   </w:abstractNum>
-  <w:abstractNum w:abstractNumId="10" w15:restartNumberingAfterBreak="0">
+  <w:abstractNum w:abstractNumId="11" w15:restartNumberingAfterBreak="0">
     <w:nsid w:val="435A0565"/>
     <w:multiLevelType w:val="hybridMultilevel"/>
     <w:tmpl w:val="46DCFADA"/>
@@ -7482,7 +8241,7 @@
       </w:rPr>
     </w:lvl>
   </w:abstractNum>
-  <w:abstractNum w:abstractNumId="11" w15:restartNumberingAfterBreak="0">
+  <w:abstractNum w:abstractNumId="12" w15:restartNumberingAfterBreak="0">
     <w:nsid w:val="47F6665F"/>
     <w:multiLevelType w:val="hybridMultilevel"/>
     <w:tmpl w:val="1E1EBAD0"/>
@@ -7595,7 +8354,7 @@
       </w:rPr>
     </w:lvl>
   </w:abstractNum>
-  <w:abstractNum w:abstractNumId="12" w15:restartNumberingAfterBreak="0">
+  <w:abstractNum w:abstractNumId="13" w15:restartNumberingAfterBreak="0">
     <w:nsid w:val="49DE1F03"/>
     <w:multiLevelType w:val="hybridMultilevel"/>
     <w:tmpl w:val="FA46E386"/>
@@ -7708,7 +8467,7 @@
       </w:rPr>
     </w:lvl>
   </w:abstractNum>
-  <w:abstractNum w:abstractNumId="13" w15:restartNumberingAfterBreak="0">
+  <w:abstractNum w:abstractNumId="14" w15:restartNumberingAfterBreak="0">
     <w:nsid w:val="540B72B9"/>
     <w:multiLevelType w:val="hybridMultilevel"/>
     <w:tmpl w:val="A782C220"/>
@@ -7821,7 +8580,120 @@
       </w:rPr>
     </w:lvl>
   </w:abstractNum>
-  <w:abstractNum w:abstractNumId="14" w15:restartNumberingAfterBreak="0">
+  <w:abstractNum w:abstractNumId="15" w15:restartNumberingAfterBreak="0">
+    <w:nsid w:val="55770E14"/>
+    <w:multiLevelType w:val="hybridMultilevel"/>
+    <w:tmpl w:val="98DA7F7C"/>
+    <w:lvl w:ilvl="0" w:tplc="04090001">
+      <w:start w:val="1"/>
+      <w:numFmt w:val="bullet"/>
+      <w:lvlText w:val=""/>
+      <w:lvlJc w:val="left"/>
+      <w:pPr>
+        <w:ind w:left="720" w:hanging="360"/>
+      </w:pPr>
+      <w:rPr>
+        <w:rFonts w:ascii="Symbol" w:hAnsi="Symbol" w:hint="default"/>
+      </w:rPr>
+    </w:lvl>
+    <w:lvl w:ilvl="1" w:tplc="04090003">
+      <w:start w:val="1"/>
+      <w:numFmt w:val="bullet"/>
+      <w:lvlText w:val="o"/>
+      <w:lvlJc w:val="left"/>
+      <w:pPr>
+        <w:ind w:left="1440" w:hanging="360"/>
+      </w:pPr>
+      <w:rPr>
+        <w:rFonts w:ascii="Courier New" w:hAnsi="Courier New" w:cs="Courier New" w:hint="default"/>
+      </w:rPr>
+    </w:lvl>
+    <w:lvl w:ilvl="2" w:tplc="04090005" w:tentative="1">
+      <w:start w:val="1"/>
+      <w:numFmt w:val="bullet"/>
+      <w:lvlText w:val=""/>
+      <w:lvlJc w:val="left"/>
+      <w:pPr>
+        <w:ind w:left="2160" w:hanging="360"/>
+      </w:pPr>
+      <w:rPr>
+        <w:rFonts w:ascii="Wingdings" w:hAnsi="Wingdings" w:hint="default"/>
+      </w:rPr>
+    </w:lvl>
+    <w:lvl w:ilvl="3" w:tplc="04090001" w:tentative="1">
+      <w:start w:val="1"/>
+      <w:numFmt w:val="bullet"/>
+      <w:lvlText w:val=""/>
+      <w:lvlJc w:val="left"/>
+      <w:pPr>
+        <w:ind w:left="2880" w:hanging="360"/>
+      </w:pPr>
+      <w:rPr>
+        <w:rFonts w:ascii="Symbol" w:hAnsi="Symbol" w:hint="default"/>
+      </w:rPr>
+    </w:lvl>
+    <w:lvl w:ilvl="4" w:tplc="04090003" w:tentative="1">
+      <w:start w:val="1"/>
+      <w:numFmt w:val="bullet"/>
+      <w:lvlText w:val="o"/>
+      <w:lvlJc w:val="left"/>
+      <w:pPr>
+        <w:ind w:left="3600" w:hanging="360"/>
+      </w:pPr>
+      <w:rPr>
+        <w:rFonts w:ascii="Courier New" w:hAnsi="Courier New" w:cs="Courier New" w:hint="default"/>
+      </w:rPr>
+    </w:lvl>
+    <w:lvl w:ilvl="5" w:tplc="04090005" w:tentative="1">
+      <w:start w:val="1"/>
+      <w:numFmt w:val="bullet"/>
+      <w:lvlText w:val=""/>
+      <w:lvlJc w:val="left"/>
+      <w:pPr>
+        <w:ind w:left="4320" w:hanging="360"/>
+      </w:pPr>
+      <w:rPr>
+        <w:rFonts w:ascii="Wingdings" w:hAnsi="Wingdings" w:hint="default"/>
+      </w:rPr>
+    </w:lvl>
+    <w:lvl w:ilvl="6" w:tplc="04090001" w:tentative="1">
+      <w:start w:val="1"/>
+      <w:numFmt w:val="bullet"/>
+      <w:lvlText w:val=""/>
+      <w:lvlJc w:val="left"/>
+      <w:pPr>
+        <w:ind w:left="5040" w:hanging="360"/>
+      </w:pPr>
+      <w:rPr>
+        <w:rFonts w:ascii="Symbol" w:hAnsi="Symbol" w:hint="default"/>
+      </w:rPr>
+    </w:lvl>
+    <w:lvl w:ilvl="7" w:tplc="04090003" w:tentative="1">
+      <w:start w:val="1"/>
+      <w:numFmt w:val="bullet"/>
+      <w:lvlText w:val="o"/>
+      <w:lvlJc w:val="left"/>
+      <w:pPr>
+        <w:ind w:left="5760" w:hanging="360"/>
+      </w:pPr>
+      <w:rPr>
+        <w:rFonts w:ascii="Courier New" w:hAnsi="Courier New" w:cs="Courier New" w:hint="default"/>
+      </w:rPr>
+    </w:lvl>
+    <w:lvl w:ilvl="8" w:tplc="04090005" w:tentative="1">
+      <w:start w:val="1"/>
+      <w:numFmt w:val="bullet"/>
+      <w:lvlText w:val=""/>
+      <w:lvlJc w:val="left"/>
+      <w:pPr>
+        <w:ind w:left="6480" w:hanging="360"/>
+      </w:pPr>
+      <w:rPr>
+        <w:rFonts w:ascii="Wingdings" w:hAnsi="Wingdings" w:hint="default"/>
+      </w:rPr>
+    </w:lvl>
+  </w:abstractNum>
+  <w:abstractNum w:abstractNumId="16" w15:restartNumberingAfterBreak="0">
     <w:nsid w:val="592410FE"/>
     <w:multiLevelType w:val="hybridMultilevel"/>
     <w:tmpl w:val="306E735C"/>
@@ -7934,7 +8806,7 @@
       </w:rPr>
     </w:lvl>
   </w:abstractNum>
-  <w:abstractNum w:abstractNumId="15" w15:restartNumberingAfterBreak="0">
+  <w:abstractNum w:abstractNumId="17" w15:restartNumberingAfterBreak="0">
     <w:nsid w:val="62D30B63"/>
     <w:multiLevelType w:val="hybridMultilevel"/>
     <w:tmpl w:val="1C809F20"/>
@@ -8047,7 +8919,7 @@
       </w:rPr>
     </w:lvl>
   </w:abstractNum>
-  <w:abstractNum w:abstractNumId="16" w15:restartNumberingAfterBreak="0">
+  <w:abstractNum w:abstractNumId="18" w15:restartNumberingAfterBreak="0">
     <w:nsid w:val="6A0D4D11"/>
     <w:multiLevelType w:val="hybridMultilevel"/>
     <w:tmpl w:val="86D66414"/>
@@ -8160,7 +9032,120 @@
       </w:rPr>
     </w:lvl>
   </w:abstractNum>
-  <w:abstractNum w:abstractNumId="17" w15:restartNumberingAfterBreak="0">
+  <w:abstractNum w:abstractNumId="19" w15:restartNumberingAfterBreak="0">
+    <w:nsid w:val="6AF345D4"/>
+    <w:multiLevelType w:val="hybridMultilevel"/>
+    <w:tmpl w:val="1C56925E"/>
+    <w:lvl w:ilvl="0" w:tplc="04090001">
+      <w:start w:val="1"/>
+      <w:numFmt w:val="bullet"/>
+      <w:lvlText w:val=""/>
+      <w:lvlJc w:val="left"/>
+      <w:pPr>
+        <w:ind w:left="720" w:hanging="360"/>
+      </w:pPr>
+      <w:rPr>
+        <w:rFonts w:ascii="Symbol" w:hAnsi="Symbol" w:hint="default"/>
+      </w:rPr>
+    </w:lvl>
+    <w:lvl w:ilvl="1" w:tplc="04090003" w:tentative="1">
+      <w:start w:val="1"/>
+      <w:numFmt w:val="bullet"/>
+      <w:lvlText w:val="o"/>
+      <w:lvlJc w:val="left"/>
+      <w:pPr>
+        <w:ind w:left="1440" w:hanging="360"/>
+      </w:pPr>
+      <w:rPr>
+        <w:rFonts w:ascii="Courier New" w:hAnsi="Courier New" w:cs="Courier New" w:hint="default"/>
+      </w:rPr>
+    </w:lvl>
+    <w:lvl w:ilvl="2" w:tplc="04090005" w:tentative="1">
+      <w:start w:val="1"/>
+      <w:numFmt w:val="bullet"/>
+      <w:lvlText w:val=""/>
+      <w:lvlJc w:val="left"/>
+      <w:pPr>
+        <w:ind w:left="2160" w:hanging="360"/>
+      </w:pPr>
+      <w:rPr>
+        <w:rFonts w:ascii="Wingdings" w:hAnsi="Wingdings" w:hint="default"/>
+      </w:rPr>
+    </w:lvl>
+    <w:lvl w:ilvl="3" w:tplc="04090001" w:tentative="1">
+      <w:start w:val="1"/>
+      <w:numFmt w:val="bullet"/>
+      <w:lvlText w:val=""/>
+      <w:lvlJc w:val="left"/>
+      <w:pPr>
+        <w:ind w:left="2880" w:hanging="360"/>
+      </w:pPr>
+      <w:rPr>
+        <w:rFonts w:ascii="Symbol" w:hAnsi="Symbol" w:hint="default"/>
+      </w:rPr>
+    </w:lvl>
+    <w:lvl w:ilvl="4" w:tplc="04090003" w:tentative="1">
+      <w:start w:val="1"/>
+      <w:numFmt w:val="bullet"/>
+      <w:lvlText w:val="o"/>
+      <w:lvlJc w:val="left"/>
+      <w:pPr>
+        <w:ind w:left="3600" w:hanging="360"/>
+      </w:pPr>
+      <w:rPr>
+        <w:rFonts w:ascii="Courier New" w:hAnsi="Courier New" w:cs="Courier New" w:hint="default"/>
+      </w:rPr>
+    </w:lvl>
+    <w:lvl w:ilvl="5" w:tplc="04090005" w:tentative="1">
+      <w:start w:val="1"/>
+      <w:numFmt w:val="bullet"/>
+      <w:lvlText w:val=""/>
+      <w:lvlJc w:val="left"/>
+      <w:pPr>
+        <w:ind w:left="4320" w:hanging="360"/>
+      </w:pPr>
+      <w:rPr>
+        <w:rFonts w:ascii="Wingdings" w:hAnsi="Wingdings" w:hint="default"/>
+      </w:rPr>
+    </w:lvl>
+    <w:lvl w:ilvl="6" w:tplc="04090001" w:tentative="1">
+      <w:start w:val="1"/>
+      <w:numFmt w:val="bullet"/>
+      <w:lvlText w:val=""/>
+      <w:lvlJc w:val="left"/>
+      <w:pPr>
+        <w:ind w:left="5040" w:hanging="360"/>
+      </w:pPr>
+      <w:rPr>
+        <w:rFonts w:ascii="Symbol" w:hAnsi="Symbol" w:hint="default"/>
+      </w:rPr>
+    </w:lvl>
+    <w:lvl w:ilvl="7" w:tplc="04090003" w:tentative="1">
+      <w:start w:val="1"/>
+      <w:numFmt w:val="bullet"/>
+      <w:lvlText w:val="o"/>
+      <w:lvlJc w:val="left"/>
+      <w:pPr>
+        <w:ind w:left="5760" w:hanging="360"/>
+      </w:pPr>
+      <w:rPr>
+        <w:rFonts w:ascii="Courier New" w:hAnsi="Courier New" w:cs="Courier New" w:hint="default"/>
+      </w:rPr>
+    </w:lvl>
+    <w:lvl w:ilvl="8" w:tplc="04090005" w:tentative="1">
+      <w:start w:val="1"/>
+      <w:numFmt w:val="bullet"/>
+      <w:lvlText w:val=""/>
+      <w:lvlJc w:val="left"/>
+      <w:pPr>
+        <w:ind w:left="6480" w:hanging="360"/>
+      </w:pPr>
+      <w:rPr>
+        <w:rFonts w:ascii="Wingdings" w:hAnsi="Wingdings" w:hint="default"/>
+      </w:rPr>
+    </w:lvl>
+  </w:abstractNum>
+  <w:abstractNum w:abstractNumId="20" w15:restartNumberingAfterBreak="0">
     <w:nsid w:val="73F560F7"/>
     <w:multiLevelType w:val="hybridMultilevel"/>
     <w:tmpl w:val="3B8A6618"/>
@@ -8273,7 +9258,7 @@
       </w:rPr>
     </w:lvl>
   </w:abstractNum>
-  <w:abstractNum w:abstractNumId="18" w15:restartNumberingAfterBreak="0">
+  <w:abstractNum w:abstractNumId="21" w15:restartNumberingAfterBreak="0">
     <w:nsid w:val="74A239A7"/>
     <w:multiLevelType w:val="hybridMultilevel"/>
     <w:tmpl w:val="0A748002"/>
@@ -8386,7 +9371,120 @@
       </w:rPr>
     </w:lvl>
   </w:abstractNum>
-  <w:abstractNum w:abstractNumId="19" w15:restartNumberingAfterBreak="0">
+  <w:abstractNum w:abstractNumId="22" w15:restartNumberingAfterBreak="0">
+    <w:nsid w:val="74B33CBE"/>
+    <w:multiLevelType w:val="hybridMultilevel"/>
+    <w:tmpl w:val="15001144"/>
+    <w:lvl w:ilvl="0" w:tplc="04090001">
+      <w:start w:val="1"/>
+      <w:numFmt w:val="bullet"/>
+      <w:lvlText w:val=""/>
+      <w:lvlJc w:val="left"/>
+      <w:pPr>
+        <w:ind w:left="720" w:hanging="360"/>
+      </w:pPr>
+      <w:rPr>
+        <w:rFonts w:ascii="Symbol" w:hAnsi="Symbol" w:hint="default"/>
+      </w:rPr>
+    </w:lvl>
+    <w:lvl w:ilvl="1" w:tplc="04090003" w:tentative="1">
+      <w:start w:val="1"/>
+      <w:numFmt w:val="bullet"/>
+      <w:lvlText w:val="o"/>
+      <w:lvlJc w:val="left"/>
+      <w:pPr>
+        <w:ind w:left="1440" w:hanging="360"/>
+      </w:pPr>
+      <w:rPr>
+        <w:rFonts w:ascii="Courier New" w:hAnsi="Courier New" w:cs="Courier New" w:hint="default"/>
+      </w:rPr>
+    </w:lvl>
+    <w:lvl w:ilvl="2" w:tplc="04090005" w:tentative="1">
+      <w:start w:val="1"/>
+      <w:numFmt w:val="bullet"/>
+      <w:lvlText w:val=""/>
+      <w:lvlJc w:val="left"/>
+      <w:pPr>
+        <w:ind w:left="2160" w:hanging="360"/>
+      </w:pPr>
+      <w:rPr>
+        <w:rFonts w:ascii="Wingdings" w:hAnsi="Wingdings" w:hint="default"/>
+      </w:rPr>
+    </w:lvl>
+    <w:lvl w:ilvl="3" w:tplc="04090001" w:tentative="1">
+      <w:start w:val="1"/>
+      <w:numFmt w:val="bullet"/>
+      <w:lvlText w:val=""/>
+      <w:lvlJc w:val="left"/>
+      <w:pPr>
+        <w:ind w:left="2880" w:hanging="360"/>
+      </w:pPr>
+      <w:rPr>
+        <w:rFonts w:ascii="Symbol" w:hAnsi="Symbol" w:hint="default"/>
+      </w:rPr>
+    </w:lvl>
+    <w:lvl w:ilvl="4" w:tplc="04090003" w:tentative="1">
+      <w:start w:val="1"/>
+      <w:numFmt w:val="bullet"/>
+      <w:lvlText w:val="o"/>
+      <w:lvlJc w:val="left"/>
+      <w:pPr>
+        <w:ind w:left="3600" w:hanging="360"/>
+      </w:pPr>
+      <w:rPr>
+        <w:rFonts w:ascii="Courier New" w:hAnsi="Courier New" w:cs="Courier New" w:hint="default"/>
+      </w:rPr>
+    </w:lvl>
+    <w:lvl w:ilvl="5" w:tplc="04090005" w:tentative="1">
+      <w:start w:val="1"/>
+      <w:numFmt w:val="bullet"/>
+      <w:lvlText w:val=""/>
+      <w:lvlJc w:val="left"/>
+      <w:pPr>
+        <w:ind w:left="4320" w:hanging="360"/>
+      </w:pPr>
+      <w:rPr>
+        <w:rFonts w:ascii="Wingdings" w:hAnsi="Wingdings" w:hint="default"/>
+      </w:rPr>
+    </w:lvl>
+    <w:lvl w:ilvl="6" w:tplc="04090001" w:tentative="1">
+      <w:start w:val="1"/>
+      <w:numFmt w:val="bullet"/>
+      <w:lvlText w:val=""/>
+      <w:lvlJc w:val="left"/>
+      <w:pPr>
+        <w:ind w:left="5040" w:hanging="360"/>
+      </w:pPr>
+      <w:rPr>
+        <w:rFonts w:ascii="Symbol" w:hAnsi="Symbol" w:hint="default"/>
+      </w:rPr>
+    </w:lvl>
+    <w:lvl w:ilvl="7" w:tplc="04090003" w:tentative="1">
+      <w:start w:val="1"/>
+      <w:numFmt w:val="bullet"/>
+      <w:lvlText w:val="o"/>
+      <w:lvlJc w:val="left"/>
+      <w:pPr>
+        <w:ind w:left="5760" w:hanging="360"/>
+      </w:pPr>
+      <w:rPr>
+        <w:rFonts w:ascii="Courier New" w:hAnsi="Courier New" w:cs="Courier New" w:hint="default"/>
+      </w:rPr>
+    </w:lvl>
+    <w:lvl w:ilvl="8" w:tplc="04090005" w:tentative="1">
+      <w:start w:val="1"/>
+      <w:numFmt w:val="bullet"/>
+      <w:lvlText w:val=""/>
+      <w:lvlJc w:val="left"/>
+      <w:pPr>
+        <w:ind w:left="6480" w:hanging="360"/>
+      </w:pPr>
+      <w:rPr>
+        <w:rFonts w:ascii="Wingdings" w:hAnsi="Wingdings" w:hint="default"/>
+      </w:rPr>
+    </w:lvl>
+  </w:abstractNum>
+  <w:abstractNum w:abstractNumId="23" w15:restartNumberingAfterBreak="0">
     <w:nsid w:val="775A7B31"/>
     <w:multiLevelType w:val="hybridMultilevel"/>
     <w:tmpl w:val="B66009AE"/>
@@ -8499,7 +9597,7 @@
       </w:rPr>
     </w:lvl>
   </w:abstractNum>
-  <w:abstractNum w:abstractNumId="20" w15:restartNumberingAfterBreak="0">
+  <w:abstractNum w:abstractNumId="24" w15:restartNumberingAfterBreak="0">
     <w:nsid w:val="7D56287C"/>
     <w:multiLevelType w:val="hybridMultilevel"/>
     <w:tmpl w:val="0CEE7CF2"/>
@@ -8613,7 +9711,7 @@
     </w:lvl>
   </w:abstractNum>
   <w:num w:numId="1">
-    <w:abstractNumId w:val="13"/>
+    <w:abstractNumId w:val="14"/>
   </w:num>
   <w:num w:numId="2">
     <w:abstractNumId w:val="7"/>
@@ -8628,43 +9726,43 @@
     <w:abstractNumId w:val="6"/>
   </w:num>
   <w:num w:numId="6">
-    <w:abstractNumId w:val="18"/>
+    <w:abstractNumId w:val="21"/>
   </w:num>
   <w:num w:numId="7">
-    <w:abstractNumId w:val="19"/>
+    <w:abstractNumId w:val="23"/>
   </w:num>
   <w:num w:numId="8">
-    <w:abstractNumId w:val="15"/>
+    <w:abstractNumId w:val="17"/>
   </w:num>
   <w:num w:numId="9">
     <w:abstractNumId w:val="1"/>
   </w:num>
   <w:num w:numId="10">
-    <w:abstractNumId w:val="8"/>
+    <w:abstractNumId w:val="9"/>
   </w:num>
   <w:num w:numId="11">
-    <w:abstractNumId w:val="11"/>
+    <w:abstractNumId w:val="12"/>
   </w:num>
   <w:num w:numId="12">
     <w:abstractNumId w:val="3"/>
   </w:num>
   <w:num w:numId="13">
+    <w:abstractNumId w:val="11"/>
+  </w:num>
+  <w:num w:numId="14">
+    <w:abstractNumId w:val="13"/>
+  </w:num>
+  <w:num w:numId="15">
     <w:abstractNumId w:val="10"/>
   </w:num>
-  <w:num w:numId="14">
-    <w:abstractNumId w:val="12"/>
-  </w:num>
-  <w:num w:numId="15">
-    <w:abstractNumId w:val="9"/>
-  </w:num>
   <w:num w:numId="16">
-    <w:abstractNumId w:val="17"/>
+    <w:abstractNumId w:val="20"/>
   </w:num>
   <w:num w:numId="17">
-    <w:abstractNumId w:val="20"/>
+    <w:abstractNumId w:val="24"/>
   </w:num>
   <w:num w:numId="18">
-    <w:abstractNumId w:val="14"/>
+    <w:abstractNumId w:val="16"/>
   </w:num>
   <w:num w:numId="19">
     <w:abstractNumId w:val="0"/>
@@ -8673,7 +9771,19 @@
     <w:abstractNumId w:val="2"/>
   </w:num>
   <w:num w:numId="21">
-    <w:abstractNumId w:val="16"/>
+    <w:abstractNumId w:val="18"/>
+  </w:num>
+  <w:num w:numId="22">
+    <w:abstractNumId w:val="15"/>
+  </w:num>
+  <w:num w:numId="23">
+    <w:abstractNumId w:val="8"/>
+  </w:num>
+  <w:num w:numId="24">
+    <w:abstractNumId w:val="19"/>
+  </w:num>
+  <w:num w:numId="25">
+    <w:abstractNumId w:val="22"/>
   </w:num>
   <w:numIdMacAtCleanup w:val="16"/>
 </w:numbering>

</xml_diff>